<commit_message>
doc remoting & dispatchers
</commit_message>
<xml_diff>
--- a/Arquitectura/Dispatchers/RemotingDispatcher.docx
+++ b/Arquitectura/Dispatchers/RemotingDispatcher.docx
@@ -1,10 +1,10 @@
 
 <file path=word/document.xml><?xml version="1.0" encoding="utf-8"?>
-<w:document xmlns:ve="http://schemas.openxmlformats.org/markup-compatibility/2006" xmlns:o="urn:schemas-microsoft-com:office:office" xmlns:r="http://schemas.openxmlformats.org/officeDocument/2006/relationships" xmlns:m="http://schemas.openxmlformats.org/officeDocument/2006/math" xmlns:v="urn:schemas-microsoft-com:vml" xmlns:wp="http://schemas.openxmlformats.org/drawingml/2006/wordprocessingDrawing" xmlns:w10="urn:schemas-microsoft-com:office:word" xmlns:w="http://schemas.openxmlformats.org/wordprocessingml/2006/main" xmlns:wne="http://schemas.microsoft.com/office/word/2006/wordml">
+<w:document xmlns:wpc="http://schemas.microsoft.com/office/word/2010/wordprocessingCanvas" xmlns:mc="http://schemas.openxmlformats.org/markup-compatibility/2006" xmlns:o="urn:schemas-microsoft-com:office:office" xmlns:r="http://schemas.openxmlformats.org/officeDocument/2006/relationships" xmlns:m="http://schemas.openxmlformats.org/officeDocument/2006/math" xmlns:v="urn:schemas-microsoft-com:vml" xmlns:wp14="http://schemas.microsoft.com/office/word/2010/wordprocessingDrawing" xmlns:wp="http://schemas.openxmlformats.org/drawingml/2006/wordprocessingDrawing" xmlns:w10="urn:schemas-microsoft-com:office:word" xmlns:w="http://schemas.openxmlformats.org/wordprocessingml/2006/main" xmlns:w14="http://schemas.microsoft.com/office/word/2010/wordml" xmlns:wpg="http://schemas.microsoft.com/office/word/2010/wordprocessingGroup" xmlns:wpi="http://schemas.microsoft.com/office/word/2010/wordprocessingInk" xmlns:wne="http://schemas.microsoft.com/office/word/2006/wordml" xmlns:wps="http://schemas.microsoft.com/office/word/2010/wordprocessingShape" mc:Ignorable="w14 wp14">
   <w:body>
     <w:p>
       <w:pPr>
-        <w:pStyle w:val="Ttulo2"/>
+        <w:pStyle w:val="Heading2"/>
         <w:rPr>
           <w:rFonts w:ascii="Tahoma" w:hAnsi="Tahoma" w:cs="Tahoma"/>
           <w:color w:val="1F497D" w:themeColor="text2"/>
@@ -13,6 +13,7 @@
           <w:lang w:val="en-US"/>
         </w:rPr>
       </w:pPr>
+      <w:proofErr w:type="spellStart"/>
       <w:r>
         <w:rPr>
           <w:rFonts w:ascii="Tahoma" w:hAnsi="Tahoma" w:cs="Tahoma"/>
@@ -21,17 +22,28 @@
           <w:szCs w:val="40"/>
           <w:lang w:val="en-US"/>
         </w:rPr>
-        <w:t>Arquitectura de Dispatcher Remoting</w:t>
-      </w:r>
-    </w:p>
-    <w:p>
-      <w:pPr>
+        <w:t>Arquitectura</w:t>
+      </w:r>
+      <w:proofErr w:type="spellEnd"/>
+      <w:r>
         <w:rPr>
           <w:rFonts w:ascii="Tahoma" w:hAnsi="Tahoma" w:cs="Tahoma"/>
-          <w:sz w:val="20"/>
-          <w:szCs w:val="20"/>
+          <w:color w:val="1F497D" w:themeColor="text2"/>
+          <w:sz w:val="40"/>
+          <w:szCs w:val="40"/>
           <w:lang w:val="en-US"/>
         </w:rPr>
+        <w:t xml:space="preserve"> de Dispatcher Remoting</w:t>
+      </w:r>
+    </w:p>
+    <w:p>
+      <w:pPr>
+        <w:rPr>
+          <w:rFonts w:ascii="Tahoma" w:hAnsi="Tahoma" w:cs="Tahoma"/>
+          <w:sz w:val="20"/>
+          <w:szCs w:val="20"/>
+          <w:lang w:val="en-US"/>
+        </w:rPr>
       </w:pPr>
     </w:p>
     <w:p>
@@ -41,7 +53,7 @@
           <w:b/>
           <w:sz w:val="20"/>
           <w:szCs w:val="20"/>
-          <w:lang w:eastAsia="es-ES"/>
+          <w:lang w:val="en-US" w:eastAsia="es-ES"/>
         </w:rPr>
       </w:pPr>
       <w:r>
@@ -50,7 +62,7 @@
           <w:b/>
           <w:sz w:val="20"/>
           <w:szCs w:val="20"/>
-          <w:lang w:eastAsia="es-ES"/>
+          <w:lang w:val="en-US" w:eastAsia="es-ES"/>
         </w:rPr>
         <w:t>.</w:t>
       </w:r>
@@ -60,7 +72,7 @@
           <w:b/>
           <w:sz w:val="20"/>
           <w:szCs w:val="20"/>
-          <w:lang w:eastAsia="es-ES"/>
+          <w:lang w:val="en-US" w:eastAsia="es-ES"/>
         </w:rPr>
         <w:t>NET Remoting Architecture</w:t>
       </w:r>
@@ -91,7 +103,25 @@
           <w:sz w:val="20"/>
           <w:szCs w:val="24"/>
         </w:rPr>
-        <w:t xml:space="preserve">NET remoting </w:t>
+        <w:t xml:space="preserve">NET </w:t>
+      </w:r>
+      <w:proofErr w:type="spellStart"/>
+      <w:r>
+        <w:rPr>
+          <w:rFonts w:ascii="Tahoma" w:eastAsia="Times New Roman" w:hAnsi="Tahoma" w:cs="Tahoma"/>
+          <w:sz w:val="20"/>
+          <w:szCs w:val="24"/>
+        </w:rPr>
+        <w:t>remoting</w:t>
+      </w:r>
+      <w:proofErr w:type="spellEnd"/>
+      <w:r>
+        <w:rPr>
+          <w:rFonts w:ascii="Tahoma" w:eastAsia="Times New Roman" w:hAnsi="Tahoma" w:cs="Tahoma"/>
+          <w:sz w:val="20"/>
+          <w:szCs w:val="24"/>
+        </w:rPr>
+        <w:t xml:space="preserve"> </w:t>
       </w:r>
       <w:r>
         <w:rPr>
@@ -109,6 +139,7 @@
         </w:rPr>
         <w:t xml:space="preserve">. </w:t>
       </w:r>
+      <w:proofErr w:type="spellStart"/>
       <w:r>
         <w:rPr>
           <w:rFonts w:ascii="Tahoma" w:eastAsia="Times New Roman" w:hAnsi="Tahoma" w:cs="Tahoma"/>
@@ -123,15 +154,40 @@
           <w:sz w:val="20"/>
           <w:szCs w:val="24"/>
         </w:rPr>
-        <w:t xml:space="preserve">emoting </w:t>
-      </w:r>
-      <w:r>
-        <w:rPr>
-          <w:rFonts w:ascii="Tahoma" w:eastAsia="Times New Roman" w:hAnsi="Tahoma" w:cs="Tahoma"/>
-          <w:sz w:val="20"/>
-          <w:szCs w:val="24"/>
-        </w:rPr>
-        <w:t xml:space="preserve">hace transparente el manejo detallado de de cuastiones complejas de la comunicación por la red. </w:t>
+        <w:t>emoting</w:t>
+      </w:r>
+      <w:proofErr w:type="spellEnd"/>
+      <w:r>
+        <w:rPr>
+          <w:rFonts w:ascii="Tahoma" w:eastAsia="Times New Roman" w:hAnsi="Tahoma" w:cs="Tahoma"/>
+          <w:sz w:val="20"/>
+          <w:szCs w:val="24"/>
+        </w:rPr>
+        <w:t xml:space="preserve"> </w:t>
+      </w:r>
+      <w:r>
+        <w:rPr>
+          <w:rFonts w:ascii="Tahoma" w:eastAsia="Times New Roman" w:hAnsi="Tahoma" w:cs="Tahoma"/>
+          <w:sz w:val="20"/>
+          <w:szCs w:val="24"/>
+        </w:rPr>
+        <w:t xml:space="preserve">hace transparente el manejo detallado de </w:t>
+      </w:r>
+      <w:r>
+        <w:rPr>
+          <w:rFonts w:ascii="Tahoma" w:eastAsia="Times New Roman" w:hAnsi="Tahoma" w:cs="Tahoma"/>
+          <w:sz w:val="20"/>
+          <w:szCs w:val="24"/>
+        </w:rPr>
+        <w:t>cuestiones</w:t>
+      </w:r>
+      <w:r>
+        <w:rPr>
+          <w:rFonts w:ascii="Tahoma" w:eastAsia="Times New Roman" w:hAnsi="Tahoma" w:cs="Tahoma"/>
+          <w:sz w:val="20"/>
+          <w:szCs w:val="24"/>
+        </w:rPr>
+        <w:t xml:space="preserve"> complejas de la comunicación por la red. </w:t>
       </w:r>
     </w:p>
     <w:p>
@@ -150,15 +206,33 @@
           <w:sz w:val="20"/>
           <w:szCs w:val="24"/>
         </w:rPr>
-        <w:t xml:space="preserve">Basicamente la arquitectura estándar de </w:t>
-      </w:r>
-      <w:r>
-        <w:rPr>
-          <w:rFonts w:ascii="Tahoma" w:eastAsia="Times New Roman" w:hAnsi="Tahoma" w:cs="Tahoma"/>
-          <w:sz w:val="20"/>
-          <w:szCs w:val="24"/>
-        </w:rPr>
-        <w:t xml:space="preserve">Remoting </w:t>
+        <w:t>Básicamente</w:t>
+      </w:r>
+      <w:r>
+        <w:rPr>
+          <w:rFonts w:ascii="Tahoma" w:eastAsia="Times New Roman" w:hAnsi="Tahoma" w:cs="Tahoma"/>
+          <w:sz w:val="20"/>
+          <w:szCs w:val="24"/>
+        </w:rPr>
+        <w:t xml:space="preserve"> la arquitectura estándar de </w:t>
+      </w:r>
+      <w:proofErr w:type="spellStart"/>
+      <w:r>
+        <w:rPr>
+          <w:rFonts w:ascii="Tahoma" w:eastAsia="Times New Roman" w:hAnsi="Tahoma" w:cs="Tahoma"/>
+          <w:sz w:val="20"/>
+          <w:szCs w:val="24"/>
+        </w:rPr>
+        <w:t>Remoting</w:t>
+      </w:r>
+      <w:proofErr w:type="spellEnd"/>
+      <w:r>
+        <w:rPr>
+          <w:rFonts w:ascii="Tahoma" w:eastAsia="Times New Roman" w:hAnsi="Tahoma" w:cs="Tahoma"/>
+          <w:sz w:val="20"/>
+          <w:szCs w:val="24"/>
+        </w:rPr>
+        <w:t xml:space="preserve"> </w:t>
       </w:r>
       <w:r>
         <w:rPr>
@@ -205,9 +279,10 @@
       <w:r>
         <w:rPr>
           <w:noProof/>
+          <w:lang w:val="es-AR" w:eastAsia="es-AR"/>
         </w:rPr>
         <w:drawing>
-          <wp:inline distT="0" distB="0" distL="0" distR="0">
+          <wp:inline distT="0" distB="0" distL="0" distR="0" wp14:anchorId="03043F56" wp14:editId="54FE6D21">
             <wp:extent cx="4762500" cy="4038600"/>
             <wp:effectExtent l="19050" t="0" r="0" b="0"/>
             <wp:docPr id="1" name="Imagen 1"/>
@@ -224,7 +299,7 @@
                     </pic:cNvPicPr>
                   </pic:nvPicPr>
                   <pic:blipFill>
-                    <a:blip r:embed="rId8" cstate="print"/>
+                    <a:blip r:embed="rId9" cstate="print"/>
                     <a:srcRect/>
                     <a:stretch>
                       <a:fillRect/>
@@ -275,7 +350,7 @@
     </w:p>
     <w:p>
       <w:pPr>
-        <w:pStyle w:val="Prrafodelista"/>
+        <w:pStyle w:val="ListParagraph"/>
         <w:numPr>
           <w:ilvl w:val="0"/>
           <w:numId w:val="14"/>
@@ -328,14 +403,34 @@
         </w:rPr>
         <w:t>el “</w:t>
       </w:r>
-      <w:r>
-        <w:rPr>
-          <w:rFonts w:ascii="Tahoma" w:eastAsia="Times New Roman" w:hAnsi="Tahoma" w:cs="Tahoma"/>
-          <w:sz w:val="20"/>
-          <w:szCs w:val="24"/>
-        </w:rPr>
-        <w:t>remoting system</w:t>
-      </w:r>
+      <w:proofErr w:type="spellStart"/>
+      <w:r>
+        <w:rPr>
+          <w:rFonts w:ascii="Tahoma" w:eastAsia="Times New Roman" w:hAnsi="Tahoma" w:cs="Tahoma"/>
+          <w:sz w:val="20"/>
+          <w:szCs w:val="24"/>
+        </w:rPr>
+        <w:t>remoting</w:t>
+      </w:r>
+      <w:proofErr w:type="spellEnd"/>
+      <w:r>
+        <w:rPr>
+          <w:rFonts w:ascii="Tahoma" w:eastAsia="Times New Roman" w:hAnsi="Tahoma" w:cs="Tahoma"/>
+          <w:sz w:val="20"/>
+          <w:szCs w:val="24"/>
+        </w:rPr>
+        <w:t xml:space="preserve"> </w:t>
+      </w:r>
+      <w:proofErr w:type="spellStart"/>
+      <w:r>
+        <w:rPr>
+          <w:rFonts w:ascii="Tahoma" w:eastAsia="Times New Roman" w:hAnsi="Tahoma" w:cs="Tahoma"/>
+          <w:sz w:val="20"/>
+          <w:szCs w:val="24"/>
+        </w:rPr>
+        <w:t>system</w:t>
+      </w:r>
+      <w:proofErr w:type="spellEnd"/>
       <w:r>
         <w:rPr>
           <w:rFonts w:ascii="Tahoma" w:eastAsia="Times New Roman" w:hAnsi="Tahoma" w:cs="Tahoma"/>
@@ -379,7 +474,7 @@
     </w:p>
     <w:p>
       <w:pPr>
-        <w:pStyle w:val="Prrafodelista"/>
+        <w:pStyle w:val="ListParagraph"/>
         <w:numPr>
           <w:ilvl w:val="0"/>
           <w:numId w:val="14"/>
@@ -398,24 +493,23 @@
           <w:sz w:val="20"/>
           <w:szCs w:val="24"/>
         </w:rPr>
-        <w:lastRenderedPageBreak/>
-        <w:t xml:space="preserve">Cuando un objeto cliente </w:t>
-      </w:r>
-      <w:r>
-        <w:rPr>
-          <w:rFonts w:ascii="Tahoma" w:eastAsia="Times New Roman" w:hAnsi="Tahoma" w:cs="Tahoma"/>
-          <w:sz w:val="20"/>
-          <w:szCs w:val="24"/>
-        </w:rPr>
-        <w:t>W</w:t>
-      </w:r>
-      <w:r>
-        <w:rPr>
-          <w:rFonts w:ascii="Tahoma" w:eastAsia="Times New Roman" w:hAnsi="Tahoma" w:cs="Tahoma"/>
-          <w:sz w:val="20"/>
-          <w:szCs w:val="24"/>
-        </w:rPr>
-        <w:t>realiza una llamada a un metodo del objeto proxy</w:t>
+        <w:t xml:space="preserve">Cuando un objeto cliente realiza una llamada a un </w:t>
+      </w:r>
+      <w:r>
+        <w:rPr>
+          <w:rFonts w:ascii="Tahoma" w:eastAsia="Times New Roman" w:hAnsi="Tahoma" w:cs="Tahoma"/>
+          <w:sz w:val="20"/>
+          <w:szCs w:val="24"/>
+        </w:rPr>
+        <w:t>método</w:t>
+      </w:r>
+      <w:r>
+        <w:rPr>
+          <w:rFonts w:ascii="Tahoma" w:eastAsia="Times New Roman" w:hAnsi="Tahoma" w:cs="Tahoma"/>
+          <w:sz w:val="20"/>
+          <w:szCs w:val="24"/>
+        </w:rPr>
+        <w:t xml:space="preserve"> del objeto proxy</w:t>
       </w:r>
       <w:r>
         <w:rPr>
@@ -433,13 +527,23 @@
         </w:rPr>
         <w:t xml:space="preserve">el proxy pasa la </w:t>
       </w:r>
-      <w:r>
-        <w:rPr>
-          <w:rFonts w:ascii="Tahoma" w:eastAsia="Times New Roman" w:hAnsi="Tahoma" w:cs="Tahoma"/>
-          <w:sz w:val="20"/>
-          <w:szCs w:val="24"/>
-        </w:rPr>
-        <w:t>inf.</w:t>
+      <w:proofErr w:type="spellStart"/>
+      <w:r>
+        <w:rPr>
+          <w:rFonts w:ascii="Tahoma" w:eastAsia="Times New Roman" w:hAnsi="Tahoma" w:cs="Tahoma"/>
+          <w:sz w:val="20"/>
+          <w:szCs w:val="24"/>
+        </w:rPr>
+        <w:t>inf</w:t>
+      </w:r>
+      <w:proofErr w:type="spellEnd"/>
+      <w:r>
+        <w:rPr>
+          <w:rFonts w:ascii="Tahoma" w:eastAsia="Times New Roman" w:hAnsi="Tahoma" w:cs="Tahoma"/>
+          <w:sz w:val="20"/>
+          <w:szCs w:val="24"/>
+        </w:rPr>
+        <w:t>.</w:t>
       </w:r>
       <w:r>
         <w:rPr>
@@ -452,7 +556,7 @@
     </w:p>
     <w:p>
       <w:pPr>
-        <w:pStyle w:val="Prrafodelista"/>
+        <w:pStyle w:val="ListParagraph"/>
         <w:numPr>
           <w:ilvl w:val="0"/>
           <w:numId w:val="14"/>
@@ -471,6 +575,7 @@
           <w:sz w:val="20"/>
           <w:szCs w:val="24"/>
         </w:rPr>
+        <w:lastRenderedPageBreak/>
         <w:t xml:space="preserve">El </w:t>
       </w:r>
       <w:r>
@@ -489,14 +594,34 @@
         </w:rPr>
         <w:t>“</w:t>
       </w:r>
-      <w:r>
-        <w:rPr>
-          <w:rFonts w:ascii="Tahoma" w:eastAsia="Times New Roman" w:hAnsi="Tahoma" w:cs="Tahoma"/>
-          <w:sz w:val="20"/>
-          <w:szCs w:val="24"/>
-        </w:rPr>
-        <w:t>remoting system</w:t>
-      </w:r>
+      <w:proofErr w:type="spellStart"/>
+      <w:r>
+        <w:rPr>
+          <w:rFonts w:ascii="Tahoma" w:eastAsia="Times New Roman" w:hAnsi="Tahoma" w:cs="Tahoma"/>
+          <w:sz w:val="20"/>
+          <w:szCs w:val="24"/>
+        </w:rPr>
+        <w:t>remoting</w:t>
+      </w:r>
+      <w:proofErr w:type="spellEnd"/>
+      <w:r>
+        <w:rPr>
+          <w:rFonts w:ascii="Tahoma" w:eastAsia="Times New Roman" w:hAnsi="Tahoma" w:cs="Tahoma"/>
+          <w:sz w:val="20"/>
+          <w:szCs w:val="24"/>
+        </w:rPr>
+        <w:t xml:space="preserve"> </w:t>
+      </w:r>
+      <w:proofErr w:type="spellStart"/>
+      <w:r>
+        <w:rPr>
+          <w:rFonts w:ascii="Tahoma" w:eastAsia="Times New Roman" w:hAnsi="Tahoma" w:cs="Tahoma"/>
+          <w:sz w:val="20"/>
+          <w:szCs w:val="24"/>
+        </w:rPr>
+        <w:t>system</w:t>
+      </w:r>
+      <w:proofErr w:type="spellEnd"/>
       <w:r>
         <w:rPr>
           <w:rFonts w:ascii="Tahoma" w:eastAsia="Times New Roman" w:hAnsi="Tahoma" w:cs="Tahoma"/>
@@ -604,7 +729,7 @@
     </w:p>
     <w:p>
       <w:pPr>
-        <w:pStyle w:val="Prrafodelista"/>
+        <w:pStyle w:val="ListParagraph"/>
         <w:numPr>
           <w:ilvl w:val="0"/>
           <w:numId w:val="14"/>
@@ -623,7 +748,43 @@
           <w:sz w:val="20"/>
           <w:szCs w:val="24"/>
         </w:rPr>
-        <w:t xml:space="preserve">El “remoting system” </w:t>
+        <w:t>El “</w:t>
+      </w:r>
+      <w:proofErr w:type="spellStart"/>
+      <w:r>
+        <w:rPr>
+          <w:rFonts w:ascii="Tahoma" w:eastAsia="Times New Roman" w:hAnsi="Tahoma" w:cs="Tahoma"/>
+          <w:sz w:val="20"/>
+          <w:szCs w:val="24"/>
+        </w:rPr>
+        <w:t>remoting</w:t>
+      </w:r>
+      <w:proofErr w:type="spellEnd"/>
+      <w:r>
+        <w:rPr>
+          <w:rFonts w:ascii="Tahoma" w:eastAsia="Times New Roman" w:hAnsi="Tahoma" w:cs="Tahoma"/>
+          <w:sz w:val="20"/>
+          <w:szCs w:val="24"/>
+        </w:rPr>
+        <w:t xml:space="preserve"> </w:t>
+      </w:r>
+      <w:proofErr w:type="spellStart"/>
+      <w:r>
+        <w:rPr>
+          <w:rFonts w:ascii="Tahoma" w:eastAsia="Times New Roman" w:hAnsi="Tahoma" w:cs="Tahoma"/>
+          <w:sz w:val="20"/>
+          <w:szCs w:val="24"/>
+        </w:rPr>
+        <w:t>system</w:t>
+      </w:r>
+      <w:proofErr w:type="spellEnd"/>
+      <w:r>
+        <w:rPr>
+          <w:rFonts w:ascii="Tahoma" w:eastAsia="Times New Roman" w:hAnsi="Tahoma" w:cs="Tahoma"/>
+          <w:sz w:val="20"/>
+          <w:szCs w:val="24"/>
+        </w:rPr>
+        <w:t xml:space="preserve">” </w:t>
       </w:r>
       <w:r>
         <w:rPr>
@@ -716,7 +877,7 @@
     </w:p>
     <w:p>
       <w:pPr>
-        <w:pStyle w:val="Prrafodelista"/>
+        <w:pStyle w:val="ListParagraph"/>
         <w:numPr>
           <w:ilvl w:val="0"/>
           <w:numId w:val="14"/>
@@ -751,7 +912,43 @@
           <w:sz w:val="20"/>
           <w:szCs w:val="24"/>
         </w:rPr>
-        <w:t xml:space="preserve">“remoting system” </w:t>
+        <w:t>“</w:t>
+      </w:r>
+      <w:proofErr w:type="spellStart"/>
+      <w:r>
+        <w:rPr>
+          <w:rFonts w:ascii="Tahoma" w:eastAsia="Times New Roman" w:hAnsi="Tahoma" w:cs="Tahoma"/>
+          <w:sz w:val="20"/>
+          <w:szCs w:val="24"/>
+        </w:rPr>
+        <w:t>remoting</w:t>
+      </w:r>
+      <w:proofErr w:type="spellEnd"/>
+      <w:r>
+        <w:rPr>
+          <w:rFonts w:ascii="Tahoma" w:eastAsia="Times New Roman" w:hAnsi="Tahoma" w:cs="Tahoma"/>
+          <w:sz w:val="20"/>
+          <w:szCs w:val="24"/>
+        </w:rPr>
+        <w:t xml:space="preserve"> </w:t>
+      </w:r>
+      <w:proofErr w:type="spellStart"/>
+      <w:r>
+        <w:rPr>
+          <w:rFonts w:ascii="Tahoma" w:eastAsia="Times New Roman" w:hAnsi="Tahoma" w:cs="Tahoma"/>
+          <w:sz w:val="20"/>
+          <w:szCs w:val="24"/>
+        </w:rPr>
+        <w:t>system</w:t>
+      </w:r>
+      <w:proofErr w:type="spellEnd"/>
+      <w:r>
+        <w:rPr>
+          <w:rFonts w:ascii="Tahoma" w:eastAsia="Times New Roman" w:hAnsi="Tahoma" w:cs="Tahoma"/>
+          <w:sz w:val="20"/>
+          <w:szCs w:val="24"/>
+        </w:rPr>
+        <w:t xml:space="preserve">” </w:t>
       </w:r>
       <w:r>
         <w:rPr>
@@ -799,8 +996,18 @@
           <w:sz w:val="20"/>
           <w:szCs w:val="24"/>
         </w:rPr>
-        <w:t xml:space="preserve"> y retorna la inf</w:t>
-      </w:r>
+        <w:t xml:space="preserve"> y retorna la </w:t>
+      </w:r>
+      <w:proofErr w:type="spellStart"/>
+      <w:r>
+        <w:rPr>
+          <w:rFonts w:ascii="Tahoma" w:eastAsia="Times New Roman" w:hAnsi="Tahoma" w:cs="Tahoma"/>
+          <w:sz w:val="20"/>
+          <w:szCs w:val="24"/>
+        </w:rPr>
+        <w:t>inf</w:t>
+      </w:r>
+      <w:proofErr w:type="spellEnd"/>
       <w:r>
         <w:rPr>
           <w:rFonts w:ascii="Tahoma" w:eastAsia="Times New Roman" w:hAnsi="Tahoma" w:cs="Tahoma"/>
@@ -828,7 +1035,7 @@
     </w:p>
     <w:p>
       <w:pPr>
-        <w:pStyle w:val="Prrafodelista"/>
+        <w:pStyle w:val="ListParagraph"/>
         <w:numPr>
           <w:ilvl w:val="0"/>
           <w:numId w:val="14"/>
@@ -847,8 +1054,66 @@
           <w:sz w:val="20"/>
           <w:szCs w:val="24"/>
         </w:rPr>
-        <w:t>El proceso de empaquetado y envío de llamadas a métodos entre los objetos via serializacion y deserialización, como muestra la figura se conoce como marshaling</w:t>
-      </w:r>
+        <w:t xml:space="preserve">El proceso de empaquetado y envío de llamadas a métodos entre los objetos </w:t>
+      </w:r>
+      <w:r>
+        <w:rPr>
+          <w:rFonts w:ascii="Tahoma" w:eastAsia="Times New Roman" w:hAnsi="Tahoma" w:cs="Tahoma"/>
+          <w:sz w:val="20"/>
+          <w:szCs w:val="24"/>
+        </w:rPr>
+        <w:t>vía</w:t>
+      </w:r>
+      <w:r>
+        <w:rPr>
+          <w:rFonts w:ascii="Tahoma" w:eastAsia="Times New Roman" w:hAnsi="Tahoma" w:cs="Tahoma"/>
+          <w:sz w:val="20"/>
+          <w:szCs w:val="24"/>
+        </w:rPr>
+        <w:t xml:space="preserve"> </w:t>
+      </w:r>
+      <w:r>
+        <w:rPr>
+          <w:rFonts w:ascii="Tahoma" w:eastAsia="Times New Roman" w:hAnsi="Tahoma" w:cs="Tahoma"/>
+          <w:sz w:val="20"/>
+          <w:szCs w:val="24"/>
+        </w:rPr>
+        <w:t>socialización</w:t>
+      </w:r>
+      <w:r>
+        <w:rPr>
+          <w:rFonts w:ascii="Tahoma" w:eastAsia="Times New Roman" w:hAnsi="Tahoma" w:cs="Tahoma"/>
+          <w:sz w:val="20"/>
+          <w:szCs w:val="24"/>
+        </w:rPr>
+        <w:t xml:space="preserve"> y </w:t>
+      </w:r>
+      <w:r>
+        <w:rPr>
+          <w:rFonts w:ascii="Tahoma" w:eastAsia="Times New Roman" w:hAnsi="Tahoma" w:cs="Tahoma"/>
+          <w:sz w:val="20"/>
+          <w:szCs w:val="24"/>
+        </w:rPr>
+        <w:t>desacralización</w:t>
+      </w:r>
+      <w:r>
+        <w:rPr>
+          <w:rFonts w:ascii="Tahoma" w:eastAsia="Times New Roman" w:hAnsi="Tahoma" w:cs="Tahoma"/>
+          <w:sz w:val="20"/>
+          <w:szCs w:val="24"/>
+        </w:rPr>
+        <w:t xml:space="preserve">, como muestra la figura se conoce como </w:t>
+      </w:r>
+      <w:proofErr w:type="spellStart"/>
+      <w:r>
+        <w:rPr>
+          <w:rFonts w:ascii="Tahoma" w:eastAsia="Times New Roman" w:hAnsi="Tahoma" w:cs="Tahoma"/>
+          <w:sz w:val="20"/>
+          <w:szCs w:val="24"/>
+        </w:rPr>
+        <w:t>marshaling</w:t>
+      </w:r>
+      <w:proofErr w:type="spellEnd"/>
     </w:p>
     <w:p>
       <w:pPr>
@@ -872,6 +1137,7 @@
           <w:szCs w:val="24"/>
         </w:rPr>
       </w:pPr>
+      <w:proofErr w:type="spellStart"/>
       <w:r>
         <w:rPr>
           <w:rFonts w:ascii="Tahoma" w:eastAsia="Times New Roman" w:hAnsi="Tahoma" w:cs="Tahoma"/>
@@ -879,8 +1145,29 @@
           <w:sz w:val="20"/>
           <w:szCs w:val="24"/>
         </w:rPr>
-        <w:t>Fwk RemotingDispatcher</w:t>
-      </w:r>
+        <w:t>Fwk</w:t>
+      </w:r>
+      <w:proofErr w:type="spellEnd"/>
+      <w:r>
+        <w:rPr>
+          <w:rFonts w:ascii="Tahoma" w:eastAsia="Times New Roman" w:hAnsi="Tahoma" w:cs="Tahoma"/>
+          <w:b/>
+          <w:sz w:val="20"/>
+          <w:szCs w:val="24"/>
+        </w:rPr>
+        <w:t xml:space="preserve"> </w:t>
+      </w:r>
+      <w:proofErr w:type="spellStart"/>
+      <w:r>
+        <w:rPr>
+          <w:rFonts w:ascii="Tahoma" w:eastAsia="Times New Roman" w:hAnsi="Tahoma" w:cs="Tahoma"/>
+          <w:b/>
+          <w:sz w:val="20"/>
+          <w:szCs w:val="24"/>
+        </w:rPr>
+        <w:t>RemotingDispatcher</w:t>
+      </w:r>
+      <w:proofErr w:type="spellEnd"/>
     </w:p>
     <w:p>
       <w:pPr>
@@ -911,7 +1198,61 @@
           <w:sz w:val="20"/>
           <w:szCs w:val="24"/>
         </w:rPr>
-        <w:t>El dispatcher de remoting implementa una fachada que esta hosteada en un servicio de Windows</w:t>
+        <w:t xml:space="preserve">El </w:t>
+      </w:r>
+      <w:proofErr w:type="spellStart"/>
+      <w:r>
+        <w:rPr>
+          <w:rFonts w:ascii="Tahoma" w:eastAsia="Times New Roman" w:hAnsi="Tahoma" w:cs="Tahoma"/>
+          <w:sz w:val="20"/>
+          <w:szCs w:val="24"/>
+        </w:rPr>
+        <w:t>dispatcher</w:t>
+      </w:r>
+      <w:proofErr w:type="spellEnd"/>
+      <w:r>
+        <w:rPr>
+          <w:rFonts w:ascii="Tahoma" w:eastAsia="Times New Roman" w:hAnsi="Tahoma" w:cs="Tahoma"/>
+          <w:sz w:val="20"/>
+          <w:szCs w:val="24"/>
+        </w:rPr>
+        <w:t xml:space="preserve"> de </w:t>
+      </w:r>
+      <w:proofErr w:type="spellStart"/>
+      <w:r>
+        <w:rPr>
+          <w:rFonts w:ascii="Tahoma" w:eastAsia="Times New Roman" w:hAnsi="Tahoma" w:cs="Tahoma"/>
+          <w:sz w:val="20"/>
+          <w:szCs w:val="24"/>
+        </w:rPr>
+        <w:t>remoting</w:t>
+      </w:r>
+      <w:proofErr w:type="spellEnd"/>
+      <w:r>
+        <w:rPr>
+          <w:rFonts w:ascii="Tahoma" w:eastAsia="Times New Roman" w:hAnsi="Tahoma" w:cs="Tahoma"/>
+          <w:sz w:val="20"/>
+          <w:szCs w:val="24"/>
+        </w:rPr>
+        <w:t xml:space="preserve"> implementa una fachada que esta </w:t>
+      </w:r>
+      <w:proofErr w:type="spellStart"/>
+      <w:r>
+        <w:rPr>
+          <w:rFonts w:ascii="Tahoma" w:eastAsia="Times New Roman" w:hAnsi="Tahoma" w:cs="Tahoma"/>
+          <w:sz w:val="20"/>
+          <w:szCs w:val="24"/>
+        </w:rPr>
+        <w:t>hosteada</w:t>
+      </w:r>
+      <w:proofErr w:type="spellEnd"/>
+      <w:r>
+        <w:rPr>
+          <w:rFonts w:ascii="Tahoma" w:eastAsia="Times New Roman" w:hAnsi="Tahoma" w:cs="Tahoma"/>
+          <w:sz w:val="20"/>
+          <w:szCs w:val="24"/>
+        </w:rPr>
+        <w:t xml:space="preserve"> en un servicio de Windows</w:t>
       </w:r>
       <w:r>
         <w:rPr>
@@ -927,7 +1268,35 @@
           <w:sz w:val="20"/>
           <w:szCs w:val="24"/>
         </w:rPr>
-        <w:t xml:space="preserve"> El código fuente de este servicio se encuentra desarrollado </w:t>
+        <w:t xml:space="preserve"> El código fuente de este servicio se encuentra</w:t>
+      </w:r>
+      <w:bookmarkStart w:id="0" w:name="_GoBack"/>
+      <w:bookmarkEnd w:id="0"/>
+      <w:r>
+        <w:rPr>
+          <w:rFonts w:ascii="Tahoma" w:eastAsia="Times New Roman" w:hAnsi="Tahoma" w:cs="Tahoma"/>
+          <w:sz w:val="20"/>
+          <w:szCs w:val="24"/>
+        </w:rPr>
+        <w:t xml:space="preserve"> </w:t>
+      </w:r>
+      <w:proofErr w:type="gramStart"/>
+      <w:r>
+        <w:rPr>
+          <w:rFonts w:ascii="Tahoma" w:eastAsia="Times New Roman" w:hAnsi="Tahoma" w:cs="Tahoma"/>
+          <w:sz w:val="20"/>
+          <w:szCs w:val="24"/>
+        </w:rPr>
+        <w:t>desarrollado</w:t>
+      </w:r>
+      <w:proofErr w:type="gramEnd"/>
+      <w:r>
+        <w:rPr>
+          <w:rFonts w:ascii="Tahoma" w:eastAsia="Times New Roman" w:hAnsi="Tahoma" w:cs="Tahoma"/>
+          <w:sz w:val="20"/>
+          <w:szCs w:val="24"/>
+        </w:rPr>
+        <w:t xml:space="preserve"> </w:t>
       </w:r>
       <w:r>
         <w:rPr>
@@ -937,6 +1306,7 @@
         </w:rPr>
         <w:t xml:space="preserve">en </w:t>
       </w:r>
+      <w:proofErr w:type="spellStart"/>
       <w:r>
         <w:rPr>
           <w:rFonts w:ascii="Tahoma" w:eastAsia="Times New Roman" w:hAnsi="Tahoma" w:cs="Tahoma"/>
@@ -944,7 +1314,77 @@
           <w:sz w:val="20"/>
           <w:szCs w:val="24"/>
         </w:rPr>
-        <w:t>fwk\src\ Dispatchers\RemotingDispatcher\</w:t>
+        <w:t>fwk</w:t>
+      </w:r>
+      <w:proofErr w:type="spellEnd"/>
+      <w:r>
+        <w:rPr>
+          <w:rFonts w:ascii="Tahoma" w:eastAsia="Times New Roman" w:hAnsi="Tahoma" w:cs="Tahoma"/>
+          <w:i/>
+          <w:sz w:val="20"/>
+          <w:szCs w:val="24"/>
+        </w:rPr>
+        <w:t>\</w:t>
+      </w:r>
+      <w:proofErr w:type="spellStart"/>
+      <w:r>
+        <w:rPr>
+          <w:rFonts w:ascii="Tahoma" w:eastAsia="Times New Roman" w:hAnsi="Tahoma" w:cs="Tahoma"/>
+          <w:i/>
+          <w:sz w:val="20"/>
+          <w:szCs w:val="24"/>
+        </w:rPr>
+        <w:t>src</w:t>
+      </w:r>
+      <w:proofErr w:type="spellEnd"/>
+      <w:r>
+        <w:rPr>
+          <w:rFonts w:ascii="Tahoma" w:eastAsia="Times New Roman" w:hAnsi="Tahoma" w:cs="Tahoma"/>
+          <w:i/>
+          <w:sz w:val="20"/>
+          <w:szCs w:val="24"/>
+        </w:rPr>
+        <w:t xml:space="preserve">\ </w:t>
+      </w:r>
+      <w:proofErr w:type="spellStart"/>
+      <w:r>
+        <w:rPr>
+          <w:rFonts w:ascii="Tahoma" w:eastAsia="Times New Roman" w:hAnsi="Tahoma" w:cs="Tahoma"/>
+          <w:i/>
+          <w:sz w:val="20"/>
+          <w:szCs w:val="24"/>
+        </w:rPr>
+        <w:t>Dispatchers</w:t>
+      </w:r>
+      <w:proofErr w:type="spellEnd"/>
+      <w:r>
+        <w:rPr>
+          <w:rFonts w:ascii="Tahoma" w:eastAsia="Times New Roman" w:hAnsi="Tahoma" w:cs="Tahoma"/>
+          <w:i/>
+          <w:sz w:val="20"/>
+          <w:szCs w:val="24"/>
+        </w:rPr>
+        <w:t>\</w:t>
+      </w:r>
+      <w:proofErr w:type="spellStart"/>
+      <w:r>
+        <w:rPr>
+          <w:rFonts w:ascii="Tahoma" w:eastAsia="Times New Roman" w:hAnsi="Tahoma" w:cs="Tahoma"/>
+          <w:i/>
+          <w:sz w:val="20"/>
+          <w:szCs w:val="24"/>
+        </w:rPr>
+        <w:t>RemotingDispatcher</w:t>
+      </w:r>
+      <w:proofErr w:type="spellEnd"/>
+      <w:r>
+        <w:rPr>
+          <w:rFonts w:ascii="Tahoma" w:eastAsia="Times New Roman" w:hAnsi="Tahoma" w:cs="Tahoma"/>
+          <w:i/>
+          <w:sz w:val="20"/>
+          <w:szCs w:val="24"/>
+        </w:rPr>
+        <w:t>\</w:t>
       </w:r>
     </w:p>
     <w:p>
@@ -963,15 +1403,33 @@
           <w:sz w:val="20"/>
           <w:szCs w:val="24"/>
         </w:rPr>
-        <w:t>Este servicio de Windows aloja un objeto de tipo m</w:t>
-      </w:r>
-      <w:r>
-        <w:rPr>
-          <w:rFonts w:ascii="Tahoma" w:eastAsia="Times New Roman" w:hAnsi="Tahoma" w:cs="Tahoma"/>
-          <w:sz w:val="20"/>
-          <w:szCs w:val="24"/>
-        </w:rPr>
-        <w:t>arshal llamad</w:t>
+        <w:t xml:space="preserve">Este servicio de Windows aloja un objeto de tipo </w:t>
+      </w:r>
+      <w:proofErr w:type="spellStart"/>
+      <w:r>
+        <w:rPr>
+          <w:rFonts w:ascii="Tahoma" w:eastAsia="Times New Roman" w:hAnsi="Tahoma" w:cs="Tahoma"/>
+          <w:sz w:val="20"/>
+          <w:szCs w:val="24"/>
+        </w:rPr>
+        <w:t>m</w:t>
+      </w:r>
+      <w:r>
+        <w:rPr>
+          <w:rFonts w:ascii="Tahoma" w:eastAsia="Times New Roman" w:hAnsi="Tahoma" w:cs="Tahoma"/>
+          <w:sz w:val="20"/>
+          <w:szCs w:val="24"/>
+        </w:rPr>
+        <w:t>arshal</w:t>
+      </w:r>
+      <w:proofErr w:type="spellEnd"/>
+      <w:r>
+        <w:rPr>
+          <w:rFonts w:ascii="Tahoma" w:eastAsia="Times New Roman" w:hAnsi="Tahoma" w:cs="Tahoma"/>
+          <w:sz w:val="20"/>
+          <w:szCs w:val="24"/>
+        </w:rPr>
+        <w:t xml:space="preserve"> llamad</w:t>
       </w:r>
       <w:r>
         <w:rPr>
@@ -981,21 +1439,77 @@
         </w:rPr>
         <w:t xml:space="preserve">o </w:t>
       </w:r>
-      <w:r>
-        <w:rPr>
-          <w:rFonts w:ascii="Tahoma" w:eastAsia="Times New Roman" w:hAnsi="Tahoma" w:cs="Tahoma"/>
-          <w:sz w:val="20"/>
-          <w:szCs w:val="24"/>
-        </w:rPr>
-        <w:t>Fwk.Remoting.FwkRemoteObject y se encuentra en las Fwk.bases</w:t>
-      </w:r>
-      <w:r>
-        <w:rPr>
-          <w:rFonts w:ascii="Tahoma" w:eastAsia="Times New Roman" w:hAnsi="Tahoma" w:cs="Tahoma"/>
-          <w:sz w:val="20"/>
-          <w:szCs w:val="24"/>
-        </w:rPr>
-        <w:t>, este objeto es que constituira al proxy que intercomunicara cliente y servidor por medio de un canal tcp.</w:t>
+      <w:proofErr w:type="spellStart"/>
+      <w:r>
+        <w:rPr>
+          <w:rFonts w:ascii="Tahoma" w:eastAsia="Times New Roman" w:hAnsi="Tahoma" w:cs="Tahoma"/>
+          <w:sz w:val="20"/>
+          <w:szCs w:val="24"/>
+        </w:rPr>
+        <w:t>Fwk.Remoting.FwkRemoteObject</w:t>
+      </w:r>
+      <w:proofErr w:type="spellEnd"/>
+      <w:r>
+        <w:rPr>
+          <w:rFonts w:ascii="Tahoma" w:eastAsia="Times New Roman" w:hAnsi="Tahoma" w:cs="Tahoma"/>
+          <w:sz w:val="20"/>
+          <w:szCs w:val="24"/>
+        </w:rPr>
+        <w:t xml:space="preserve"> y se encuentra en las </w:t>
+      </w:r>
+      <w:proofErr w:type="spellStart"/>
+      <w:r>
+        <w:rPr>
+          <w:rFonts w:ascii="Tahoma" w:eastAsia="Times New Roman" w:hAnsi="Tahoma" w:cs="Tahoma"/>
+          <w:sz w:val="20"/>
+          <w:szCs w:val="24"/>
+        </w:rPr>
+        <w:t>Fwk.bases</w:t>
+      </w:r>
+      <w:proofErr w:type="spellEnd"/>
+      <w:r>
+        <w:rPr>
+          <w:rFonts w:ascii="Tahoma" w:eastAsia="Times New Roman" w:hAnsi="Tahoma" w:cs="Tahoma"/>
+          <w:sz w:val="20"/>
+          <w:szCs w:val="24"/>
+        </w:rPr>
+        <w:t xml:space="preserve">, este objeto es que </w:t>
+      </w:r>
+      <w:proofErr w:type="spellStart"/>
+      <w:r>
+        <w:rPr>
+          <w:rFonts w:ascii="Tahoma" w:eastAsia="Times New Roman" w:hAnsi="Tahoma" w:cs="Tahoma"/>
+          <w:sz w:val="20"/>
+          <w:szCs w:val="24"/>
+        </w:rPr>
+        <w:t>constituira</w:t>
+      </w:r>
+      <w:proofErr w:type="spellEnd"/>
+      <w:r>
+        <w:rPr>
+          <w:rFonts w:ascii="Tahoma" w:eastAsia="Times New Roman" w:hAnsi="Tahoma" w:cs="Tahoma"/>
+          <w:sz w:val="20"/>
+          <w:szCs w:val="24"/>
+        </w:rPr>
+        <w:t xml:space="preserve"> al proxy que intercomunicara cliente y servidor por medio de un canal </w:t>
+      </w:r>
+      <w:proofErr w:type="spellStart"/>
+      <w:r>
+        <w:rPr>
+          <w:rFonts w:ascii="Tahoma" w:eastAsia="Times New Roman" w:hAnsi="Tahoma" w:cs="Tahoma"/>
+          <w:sz w:val="20"/>
+          <w:szCs w:val="24"/>
+        </w:rPr>
+        <w:t>tcp</w:t>
+      </w:r>
+      <w:proofErr w:type="spellEnd"/>
+      <w:r>
+        <w:rPr>
+          <w:rFonts w:ascii="Tahoma" w:eastAsia="Times New Roman" w:hAnsi="Tahoma" w:cs="Tahoma"/>
+          <w:sz w:val="20"/>
+          <w:szCs w:val="24"/>
+        </w:rPr>
+        <w:t>.</w:t>
       </w:r>
     </w:p>
     <w:p>
@@ -1029,7 +1543,28 @@
         <w:pict>
           <v:group id="_x0000_s1046" style="position:absolute;left:0;text-align:left;margin-left:232.15pt;margin-top:16.85pt;width:172.55pt;height:283.15pt;z-index:251678720" coordorigin="6344,7908" coordsize="3451,5663">
             <v:roundrect id="_x0000_s1036" style="position:absolute;left:6839;top:11534;width:2869;height:475" arcsize="10923f">
-              <v:textbox>
+              <v:textbox style="mso-next-textbox:#_x0000_s1036">
+                <w:txbxContent>
+                  <w:p>
+                    <w:pPr>
+                      <w:rPr>
+                        <w:color w:val="000000" w:themeColor="text1"/>
+                      </w:rPr>
+                    </w:pPr>
+                    <w:proofErr w:type="spellStart"/>
+                    <w:r>
+                      <w:rPr>
+                        <w:color w:val="000000" w:themeColor="text1"/>
+                      </w:rPr>
+                      <w:t>Fwk.BusinessFacades</w:t>
+                    </w:r>
+                    <w:proofErr w:type="spellEnd"/>
+                  </w:p>
+                </w:txbxContent>
+              </v:textbox>
+            </v:roundrect>
+            <v:roundrect id="_x0000_s1037" style="position:absolute;left:6926;top:12417;width:2869;height:1154" arcsize="10923f">
+              <v:textbox style="mso-next-textbox:#_x0000_s1037">
                 <w:txbxContent>
                   <w:p>
                     <w:pPr>
@@ -1041,27 +1576,16 @@
                       <w:rPr>
                         <w:color w:val="000000" w:themeColor="text1"/>
                       </w:rPr>
-                      <w:t>Fwk.BusinessFacades</w:t>
+                      <w:t xml:space="preserve">Business </w:t>
                     </w:r>
-                  </w:p>
-                </w:txbxContent>
-              </v:textbox>
-            </v:roundrect>
-            <v:roundrect id="_x0000_s1037" style="position:absolute;left:6926;top:12417;width:2869;height:1154" arcsize="10923f">
-              <v:textbox>
-                <w:txbxContent>
-                  <w:p>
-                    <w:pPr>
-                      <w:rPr>
-                        <w:color w:val="000000" w:themeColor="text1"/>
-                      </w:rPr>
-                    </w:pPr>
+                    <w:proofErr w:type="spellStart"/>
                     <w:r>
                       <w:rPr>
                         <w:color w:val="000000" w:themeColor="text1"/>
                       </w:rPr>
-                      <w:t>Business backend</w:t>
+                      <w:t>backend</w:t>
                     </w:r>
+                    <w:proofErr w:type="spellEnd"/>
                   </w:p>
                 </w:txbxContent>
               </v:textbox>
@@ -1077,20 +1601,22 @@
               <v:stroke joinstyle="miter"/>
               <v:path gradientshapeok="t" o:connecttype="rect" textboxrect="0,4321,21600,21600"/>
             </v:shapetype>
-            <v:shape id="_x0000_s1026" type="#_x0000_t121" style="position:absolute;left:6344;top:8138;width:3451;height:2553" o:regroupid="1" fillcolor="#daeef3 [664]"/>
-            <v:rect id="_x0000_s1027" style="position:absolute;left:7017;top:7908;width:2691;height:415" o:regroupid="1">
-              <v:textbox>
+            <v:shape id="_x0000_s1026" type="#_x0000_t121" style="position:absolute;left:6344;top:8138;width:3451;height:2553" fillcolor="#daeef3 [664]"/>
+            <v:rect id="_x0000_s1027" style="position:absolute;left:7017;top:7908;width:2691;height:415">
+              <v:textbox style="mso-next-textbox:#_x0000_s1027">
                 <w:txbxContent>
                   <w:p>
+                    <w:proofErr w:type="spellStart"/>
                     <w:r>
                       <w:t>RemotingDispatcher</w:t>
                     </w:r>
+                    <w:proofErr w:type="spellEnd"/>
                   </w:p>
                 </w:txbxContent>
               </v:textbox>
             </v:rect>
-            <v:rect id="_x0000_s1028" style="position:absolute;left:6839;top:9240;width:2779;height:380" o:regroupid="1">
-              <v:textbox>
+            <v:rect id="_x0000_s1028" style="position:absolute;left:6839;top:9240;width:2779;height:380">
+              <v:textbox style="mso-next-textbox:#_x0000_s1028">
                 <w:txbxContent>
                   <w:p>
                     <w:pPr>
@@ -1153,7 +1679,7 @@
         </w:rPr>
         <w:pict>
           <v:rect id="_x0000_s1030" style="position:absolute;left:0;text-align:left;margin-left:-25.95pt;margin-top:15.4pt;width:117.9pt;height:137.2pt;z-index:251662336">
-            <v:textbox>
+            <v:textbox style="mso-next-textbox:#_x0000_s1030">
               <w:txbxContent>
                 <w:p>
                   <w:r>
@@ -1273,12 +1799,14 @@
         </w:rPr>
         <w:pict>
           <v:roundrect id="_x0000_s1031" style="position:absolute;margin-left:-25.95pt;margin-top:35.3pt;width:150.85pt;height:67.05pt;z-index:251663360" arcsize="10923f">
-            <v:textbox>
+            <v:textbox style="mso-next-textbox:#_x0000_s1031">
               <w:txbxContent>
                 <w:p>
+                  <w:proofErr w:type="spellStart"/>
                   <w:r>
                     <w:t>Wrapper</w:t>
                   </w:r>
+                  <w:proofErr w:type="spellEnd"/>
                 </w:p>
               </w:txbxContent>
             </v:textbox>
@@ -1350,8 +1878,20 @@
           <w:szCs w:val="20"/>
           <w:lang w:eastAsia="es-ES"/>
         </w:rPr>
-        <w:t>de un servicio Nuevo de Remoting</w:t>
-      </w:r>
+        <w:t xml:space="preserve">de un servicio Nuevo de </w:t>
+      </w:r>
+      <w:proofErr w:type="spellStart"/>
+      <w:r>
+        <w:rPr>
+          <w:rFonts w:ascii="Tahoma" w:eastAsia="Times New Roman" w:hAnsi="Tahoma" w:cs="Tahoma"/>
+          <w:b/>
+          <w:sz w:val="20"/>
+          <w:szCs w:val="20"/>
+          <w:lang w:eastAsia="es-ES"/>
+        </w:rPr>
+        <w:t>Remoting</w:t>
+      </w:r>
+      <w:proofErr w:type="spellEnd"/>
     </w:p>
     <w:p>
       <w:pPr>
@@ -1387,22 +1927,42 @@
           <w:szCs w:val="20"/>
           <w:lang w:eastAsia="es-ES"/>
         </w:rPr>
-        <w:t xml:space="preserve"> un servicio de remoting debemos realizar los siguientes pasos:</w:t>
-      </w:r>
-    </w:p>
-    <w:p>
-      <w:pPr>
-        <w:rPr>
-          <w:rFonts w:ascii="Times New Roman" w:eastAsia="Times New Roman" w:hAnsi="Times New Roman" w:cs="Times New Roman"/>
-          <w:sz w:val="20"/>
-          <w:szCs w:val="20"/>
-          <w:lang w:eastAsia="es-ES"/>
-        </w:rPr>
-      </w:pPr>
-    </w:p>
-    <w:p>
-      <w:pPr>
-        <w:pStyle w:val="Prrafodelista"/>
+        <w:t xml:space="preserve"> un servicio de </w:t>
+      </w:r>
+      <w:proofErr w:type="spellStart"/>
+      <w:r>
+        <w:rPr>
+          <w:rFonts w:ascii="Times New Roman" w:eastAsia="Times New Roman" w:hAnsi="Times New Roman" w:cs="Times New Roman"/>
+          <w:sz w:val="20"/>
+          <w:szCs w:val="20"/>
+          <w:lang w:eastAsia="es-ES"/>
+        </w:rPr>
+        <w:t>remoting</w:t>
+      </w:r>
+      <w:proofErr w:type="spellEnd"/>
+      <w:r>
+        <w:rPr>
+          <w:rFonts w:ascii="Times New Roman" w:eastAsia="Times New Roman" w:hAnsi="Times New Roman" w:cs="Times New Roman"/>
+          <w:sz w:val="20"/>
+          <w:szCs w:val="20"/>
+          <w:lang w:eastAsia="es-ES"/>
+        </w:rPr>
+        <w:t xml:space="preserve"> debemos realizar los siguientes pasos:</w:t>
+      </w:r>
+    </w:p>
+    <w:p>
+      <w:pPr>
+        <w:rPr>
+          <w:rFonts w:ascii="Times New Roman" w:eastAsia="Times New Roman" w:hAnsi="Times New Roman" w:cs="Times New Roman"/>
+          <w:sz w:val="20"/>
+          <w:szCs w:val="20"/>
+          <w:lang w:eastAsia="es-ES"/>
+        </w:rPr>
+      </w:pPr>
+    </w:p>
+    <w:p>
+      <w:pPr>
+        <w:pStyle w:val="ListParagraph"/>
         <w:numPr>
           <w:ilvl w:val="0"/>
           <w:numId w:val="9"/>
@@ -1425,6 +1985,7 @@
         </w:rPr>
         <w:t xml:space="preserve">Tomar el proyecto </w:t>
       </w:r>
+      <w:proofErr w:type="spellStart"/>
       <w:r>
         <w:rPr>
           <w:rFonts w:ascii="Times New Roman" w:eastAsia="Times New Roman" w:hAnsi="Times New Roman" w:cs="Times New Roman"/>
@@ -1433,12 +1994,89 @@
           <w:szCs w:val="20"/>
           <w:lang w:eastAsia="es-ES"/>
         </w:rPr>
-        <w:t>fwk\src\ Dispatchers\RemotingDispatcher\</w:t>
-      </w:r>
-    </w:p>
-    <w:p>
-      <w:pPr>
-        <w:pStyle w:val="Prrafodelista"/>
+        <w:t>fwk</w:t>
+      </w:r>
+      <w:proofErr w:type="spellEnd"/>
+      <w:r>
+        <w:rPr>
+          <w:rFonts w:ascii="Times New Roman" w:eastAsia="Times New Roman" w:hAnsi="Times New Roman" w:cs="Times New Roman"/>
+          <w:i/>
+          <w:sz w:val="20"/>
+          <w:szCs w:val="20"/>
+          <w:lang w:eastAsia="es-ES"/>
+        </w:rPr>
+        <w:t>\</w:t>
+      </w:r>
+      <w:proofErr w:type="spellStart"/>
+      <w:r>
+        <w:rPr>
+          <w:rFonts w:ascii="Times New Roman" w:eastAsia="Times New Roman" w:hAnsi="Times New Roman" w:cs="Times New Roman"/>
+          <w:i/>
+          <w:sz w:val="20"/>
+          <w:szCs w:val="20"/>
+          <w:lang w:eastAsia="es-ES"/>
+        </w:rPr>
+        <w:t>src</w:t>
+      </w:r>
+      <w:proofErr w:type="spellEnd"/>
+      <w:r>
+        <w:rPr>
+          <w:rFonts w:ascii="Times New Roman" w:eastAsia="Times New Roman" w:hAnsi="Times New Roman" w:cs="Times New Roman"/>
+          <w:i/>
+          <w:sz w:val="20"/>
+          <w:szCs w:val="20"/>
+          <w:lang w:eastAsia="es-ES"/>
+        </w:rPr>
+        <w:t xml:space="preserve">\ </w:t>
+      </w:r>
+      <w:proofErr w:type="spellStart"/>
+      <w:r>
+        <w:rPr>
+          <w:rFonts w:ascii="Times New Roman" w:eastAsia="Times New Roman" w:hAnsi="Times New Roman" w:cs="Times New Roman"/>
+          <w:i/>
+          <w:sz w:val="20"/>
+          <w:szCs w:val="20"/>
+          <w:lang w:eastAsia="es-ES"/>
+        </w:rPr>
+        <w:t>Dispatchers</w:t>
+      </w:r>
+      <w:proofErr w:type="spellEnd"/>
+      <w:r>
+        <w:rPr>
+          <w:rFonts w:ascii="Times New Roman" w:eastAsia="Times New Roman" w:hAnsi="Times New Roman" w:cs="Times New Roman"/>
+          <w:i/>
+          <w:sz w:val="20"/>
+          <w:szCs w:val="20"/>
+          <w:lang w:eastAsia="es-ES"/>
+        </w:rPr>
+        <w:t>\</w:t>
+      </w:r>
+      <w:proofErr w:type="spellStart"/>
+      <w:r>
+        <w:rPr>
+          <w:rFonts w:ascii="Times New Roman" w:eastAsia="Times New Roman" w:hAnsi="Times New Roman" w:cs="Times New Roman"/>
+          <w:i/>
+          <w:sz w:val="20"/>
+          <w:szCs w:val="20"/>
+          <w:lang w:eastAsia="es-ES"/>
+        </w:rPr>
+        <w:t>RemotingDispatcher</w:t>
+      </w:r>
+      <w:proofErr w:type="spellEnd"/>
+      <w:r>
+        <w:rPr>
+          <w:rFonts w:ascii="Times New Roman" w:eastAsia="Times New Roman" w:hAnsi="Times New Roman" w:cs="Times New Roman"/>
+          <w:i/>
+          <w:sz w:val="20"/>
+          <w:szCs w:val="20"/>
+          <w:lang w:eastAsia="es-ES"/>
+        </w:rPr>
+        <w:t>\</w:t>
+      </w:r>
+    </w:p>
+    <w:p>
+      <w:pPr>
+        <w:pStyle w:val="ListParagraph"/>
         <w:numPr>
           <w:ilvl w:val="0"/>
           <w:numId w:val="9"/>
@@ -1473,7 +2111,7 @@
     </w:p>
     <w:p>
       <w:pPr>
-        <w:pStyle w:val="Prrafodelista"/>
+        <w:pStyle w:val="ListParagraph"/>
         <w:numPr>
           <w:ilvl w:val="0"/>
           <w:numId w:val="9"/>
@@ -1494,12 +2132,13 @@
           <w:szCs w:val="20"/>
           <w:lang w:eastAsia="es-ES"/>
         </w:rPr>
+        <w:lastRenderedPageBreak/>
         <w:t>Si es posible poner un nombre adecuado a la implementación futura a la carpeta. Ejemplo:</w:t>
       </w:r>
     </w:p>
     <w:p>
       <w:pPr>
-        <w:pStyle w:val="Prrafodelista"/>
+        <w:pStyle w:val="ListParagraph"/>
         <w:spacing w:before="100" w:beforeAutospacing="1" w:after="100" w:afterAutospacing="1" w:line="240" w:lineRule="auto"/>
         <w:rPr>
           <w:rFonts w:ascii="Times New Roman" w:eastAsia="Times New Roman" w:hAnsi="Times New Roman" w:cs="Times New Roman"/>
@@ -1509,6 +2148,7 @@
           <w:lang w:eastAsia="es-ES"/>
         </w:rPr>
       </w:pPr>
+      <w:proofErr w:type="spellStart"/>
       <w:r>
         <w:rPr>
           <w:rFonts w:ascii="Times New Roman" w:eastAsia="Times New Roman" w:hAnsi="Times New Roman" w:cs="Times New Roman"/>
@@ -1519,10 +2159,11 @@
         </w:rPr>
         <w:t>RemotingDispatcher_Cliba</w:t>
       </w:r>
-    </w:p>
-    <w:p>
-      <w:pPr>
-        <w:pStyle w:val="Prrafodelista"/>
+      <w:proofErr w:type="spellEnd"/>
+    </w:p>
+    <w:p>
+      <w:pPr>
+        <w:pStyle w:val="ListParagraph"/>
         <w:spacing w:before="100" w:beforeAutospacing="1" w:after="100" w:afterAutospacing="1" w:line="240" w:lineRule="auto"/>
         <w:rPr>
           <w:rFonts w:ascii="Times New Roman" w:eastAsia="Times New Roman" w:hAnsi="Times New Roman" w:cs="Times New Roman"/>
@@ -1531,6 +2172,7 @@
           <w:lang w:eastAsia="es-ES"/>
         </w:rPr>
       </w:pPr>
+      <w:proofErr w:type="spellStart"/>
       <w:r>
         <w:rPr>
           <w:rFonts w:ascii="Times New Roman" w:eastAsia="Times New Roman" w:hAnsi="Times New Roman" w:cs="Times New Roman"/>
@@ -1541,10 +2183,11 @@
         </w:rPr>
         <w:t>RemotingDispatcher_Epec</w:t>
       </w:r>
-    </w:p>
-    <w:p>
-      <w:pPr>
-        <w:pStyle w:val="Prrafodelista"/>
+      <w:proofErr w:type="spellEnd"/>
+    </w:p>
+    <w:p>
+      <w:pPr>
+        <w:pStyle w:val="ListParagraph"/>
         <w:spacing w:before="100" w:beforeAutospacing="1" w:after="100" w:afterAutospacing="1" w:line="240" w:lineRule="auto"/>
         <w:rPr>
           <w:rFonts w:ascii="Times New Roman" w:eastAsia="Times New Roman" w:hAnsi="Times New Roman" w:cs="Times New Roman"/>
@@ -1556,7 +2199,7 @@
     </w:p>
     <w:p>
       <w:pPr>
-        <w:pStyle w:val="Prrafodelista"/>
+        <w:pStyle w:val="ListParagraph"/>
         <w:numPr>
           <w:ilvl w:val="0"/>
           <w:numId w:val="9"/>
@@ -1586,8 +2229,19 @@
           <w:szCs w:val="20"/>
           <w:lang w:eastAsia="es-ES"/>
         </w:rPr>
-        <w:t>Abrir la solución y dirigirse al  proyecto Fwk.Remoting.Listener</w:t>
-      </w:r>
+        <w:t xml:space="preserve">Abrir la solución y dirigirse al  proyecto </w:t>
+      </w:r>
+      <w:proofErr w:type="spellStart"/>
+      <w:r>
+        <w:rPr>
+          <w:rFonts w:ascii="Times New Roman" w:eastAsia="Times New Roman" w:hAnsi="Times New Roman" w:cs="Times New Roman"/>
+          <w:sz w:val="20"/>
+          <w:szCs w:val="20"/>
+          <w:lang w:eastAsia="es-ES"/>
+        </w:rPr>
+        <w:t>Fwk.Remoting.Listener</w:t>
+      </w:r>
+      <w:proofErr w:type="spellEnd"/>
       <w:r>
         <w:rPr>
           <w:rFonts w:ascii="Times New Roman" w:eastAsia="Times New Roman" w:hAnsi="Times New Roman" w:cs="Times New Roman"/>
@@ -1606,6 +2260,7 @@
         </w:rPr>
         <w:t xml:space="preserve"> Dentro de la carpeta </w:t>
       </w:r>
+      <w:proofErr w:type="spellStart"/>
       <w:r>
         <w:rPr>
           <w:rFonts w:ascii="Times New Roman" w:eastAsia="Times New Roman" w:hAnsi="Times New Roman" w:cs="Times New Roman"/>
@@ -1616,6 +2271,7 @@
         </w:rPr>
         <w:t>Class</w:t>
       </w:r>
+      <w:proofErr w:type="spellEnd"/>
       <w:r>
         <w:rPr>
           <w:rFonts w:ascii="Times New Roman" w:eastAsia="Times New Roman" w:hAnsi="Times New Roman" w:cs="Times New Roman"/>
@@ -1646,7 +2302,7 @@
     </w:p>
     <w:p>
       <w:pPr>
-        <w:pStyle w:val="Prrafodelista"/>
+        <w:pStyle w:val="ListParagraph"/>
         <w:autoSpaceDE w:val="0"/>
         <w:autoSpaceDN w:val="0"/>
         <w:adjustRightInd w:val="0"/>
@@ -1661,7 +2317,7 @@
     </w:p>
     <w:p>
       <w:pPr>
-        <w:pStyle w:val="Prrafodelista"/>
+        <w:pStyle w:val="ListParagraph"/>
         <w:autoSpaceDE w:val="0"/>
         <w:autoSpaceDN w:val="0"/>
         <w:adjustRightInd w:val="0"/>
@@ -1741,7 +2397,7 @@
     </w:p>
     <w:p>
       <w:pPr>
-        <w:pStyle w:val="Prrafodelista"/>
+        <w:pStyle w:val="ListParagraph"/>
         <w:autoSpaceDE w:val="0"/>
         <w:autoSpaceDN w:val="0"/>
         <w:adjustRightInd w:val="0"/>
@@ -1821,7 +2477,7 @@
     </w:p>
     <w:p>
       <w:pPr>
-        <w:pStyle w:val="Prrafodelista"/>
+        <w:pStyle w:val="ListParagraph"/>
         <w:spacing w:before="100" w:beforeAutospacing="1" w:after="100" w:afterAutospacing="1" w:line="240" w:lineRule="auto"/>
         <w:ind w:left="1416"/>
         <w:rPr>
@@ -1882,7 +2538,7 @@
     </w:p>
     <w:p>
       <w:pPr>
-        <w:pStyle w:val="Prrafodelista"/>
+        <w:pStyle w:val="ListParagraph"/>
         <w:spacing w:before="100" w:beforeAutospacing="1" w:after="100" w:afterAutospacing="1" w:line="240" w:lineRule="auto"/>
         <w:rPr>
           <w:rFonts w:ascii="Times New Roman" w:eastAsia="Times New Roman" w:hAnsi="Times New Roman" w:cs="Times New Roman"/>
@@ -1895,7 +2551,7 @@
     </w:p>
     <w:p>
       <w:pPr>
-        <w:pStyle w:val="Prrafodelista"/>
+        <w:pStyle w:val="ListParagraph"/>
         <w:numPr>
           <w:ilvl w:val="0"/>
           <w:numId w:val="9"/>
@@ -1924,21 +2580,61 @@
           <w:szCs w:val="20"/>
           <w:lang w:eastAsia="es-ES"/>
         </w:rPr>
-        <w:t xml:space="preserve"> RemotingService cambiar </w:t>
-      </w:r>
-      <w:r>
-        <w:rPr>
-          <w:rFonts w:ascii="Times New Roman" w:eastAsia="Times New Roman" w:hAnsi="Times New Roman" w:cs="Times New Roman"/>
-          <w:sz w:val="20"/>
-          <w:szCs w:val="20"/>
-          <w:lang w:eastAsia="es-ES"/>
-        </w:rPr>
-        <w:t>la propiedad ServiceName. Ejemplo</w:t>
-      </w:r>
-    </w:p>
-    <w:p>
-      <w:pPr>
-        <w:pStyle w:val="Prrafodelista"/>
+        <w:t xml:space="preserve"> </w:t>
+      </w:r>
+      <w:proofErr w:type="spellStart"/>
+      <w:r>
+        <w:rPr>
+          <w:rFonts w:ascii="Times New Roman" w:eastAsia="Times New Roman" w:hAnsi="Times New Roman" w:cs="Times New Roman"/>
+          <w:sz w:val="20"/>
+          <w:szCs w:val="20"/>
+          <w:lang w:eastAsia="es-ES"/>
+        </w:rPr>
+        <w:t>RemotingService</w:t>
+      </w:r>
+      <w:proofErr w:type="spellEnd"/>
+      <w:r>
+        <w:rPr>
+          <w:rFonts w:ascii="Times New Roman" w:eastAsia="Times New Roman" w:hAnsi="Times New Roman" w:cs="Times New Roman"/>
+          <w:sz w:val="20"/>
+          <w:szCs w:val="20"/>
+          <w:lang w:eastAsia="es-ES"/>
+        </w:rPr>
+        <w:t xml:space="preserve"> cambiar </w:t>
+      </w:r>
+      <w:r>
+        <w:rPr>
+          <w:rFonts w:ascii="Times New Roman" w:eastAsia="Times New Roman" w:hAnsi="Times New Roman" w:cs="Times New Roman"/>
+          <w:sz w:val="20"/>
+          <w:szCs w:val="20"/>
+          <w:lang w:eastAsia="es-ES"/>
+        </w:rPr>
+        <w:t xml:space="preserve">la propiedad </w:t>
+      </w:r>
+      <w:proofErr w:type="spellStart"/>
+      <w:r>
+        <w:rPr>
+          <w:rFonts w:ascii="Times New Roman" w:eastAsia="Times New Roman" w:hAnsi="Times New Roman" w:cs="Times New Roman"/>
+          <w:sz w:val="20"/>
+          <w:szCs w:val="20"/>
+          <w:lang w:eastAsia="es-ES"/>
+        </w:rPr>
+        <w:t>ServiceName</w:t>
+      </w:r>
+      <w:proofErr w:type="spellEnd"/>
+      <w:r>
+        <w:rPr>
+          <w:rFonts w:ascii="Times New Roman" w:eastAsia="Times New Roman" w:hAnsi="Times New Roman" w:cs="Times New Roman"/>
+          <w:sz w:val="20"/>
+          <w:szCs w:val="20"/>
+          <w:lang w:eastAsia="es-ES"/>
+        </w:rPr>
+        <w:t>. Ejemplo</w:t>
+      </w:r>
+    </w:p>
+    <w:p>
+      <w:pPr>
+        <w:pStyle w:val="ListParagraph"/>
         <w:spacing w:before="100" w:beforeAutospacing="1" w:after="100" w:afterAutospacing="1" w:line="240" w:lineRule="auto"/>
         <w:rPr>
           <w:rFonts w:ascii="Times New Roman" w:eastAsia="Times New Roman" w:hAnsi="Times New Roman" w:cs="Times New Roman"/>
@@ -1950,7 +2646,7 @@
     </w:p>
     <w:p>
       <w:pPr>
-        <w:pStyle w:val="Prrafodelista"/>
+        <w:pStyle w:val="ListParagraph"/>
         <w:spacing w:before="100" w:beforeAutospacing="1" w:after="100" w:afterAutospacing="1" w:line="240" w:lineRule="auto"/>
         <w:ind w:firstLine="696"/>
         <w:rPr>
@@ -1991,7 +2687,7 @@
     </w:p>
     <w:p>
       <w:pPr>
-        <w:pStyle w:val="Prrafodelista"/>
+        <w:pStyle w:val="ListParagraph"/>
         <w:spacing w:before="100" w:beforeAutospacing="1" w:after="100" w:afterAutospacing="1" w:line="240" w:lineRule="auto"/>
         <w:rPr>
           <w:rFonts w:ascii="Courier New" w:hAnsi="Courier New" w:cs="Courier New"/>
@@ -2003,7 +2699,7 @@
     </w:p>
     <w:p>
       <w:pPr>
-        <w:pStyle w:val="Prrafodelista"/>
+        <w:pStyle w:val="ListParagraph"/>
         <w:numPr>
           <w:ilvl w:val="0"/>
           <w:numId w:val="9"/>
@@ -2095,6 +2791,7 @@
           <w:lang w:val="en-US"/>
         </w:rPr>
       </w:pPr>
+      <w:proofErr w:type="gramStart"/>
       <w:r>
         <w:rPr>
           <w:rFonts w:ascii="Courier New" w:hAnsi="Courier New" w:cs="Courier New"/>
@@ -2105,6 +2802,7 @@
         </w:rPr>
         <w:t>net</w:t>
       </w:r>
+      <w:proofErr w:type="gramEnd"/>
       <w:r>
         <w:rPr>
           <w:rFonts w:ascii="Courier New" w:hAnsi="Courier New" w:cs="Courier New"/>
@@ -2142,6 +2840,7 @@
           <w:color w:val="A31515"/>
           <w:sz w:val="20"/>
           <w:szCs w:val="20"/>
+          <w:lang w:val="en-US"/>
         </w:rPr>
         <w:t>EPECDispatcher</w:t>
       </w:r>
@@ -2161,6 +2860,7 @@
           <w:lang w:val="en-US"/>
         </w:rPr>
       </w:pPr>
+      <w:proofErr w:type="gramStart"/>
       <w:r>
         <w:rPr>
           <w:rFonts w:ascii="Courier New" w:hAnsi="Courier New" w:cs="Courier New"/>
@@ -2171,6 +2871,7 @@
         </w:rPr>
         <w:t>net</w:t>
       </w:r>
+      <w:proofErr w:type="gramEnd"/>
       <w:r>
         <w:rPr>
           <w:rFonts w:ascii="Courier New" w:hAnsi="Courier New" w:cs="Courier New"/>
@@ -2208,6 +2909,7 @@
           <w:color w:val="A31515"/>
           <w:sz w:val="20"/>
           <w:szCs w:val="20"/>
+          <w:lang w:val="en-US"/>
         </w:rPr>
         <w:t>EPECDispatcher</w:t>
       </w:r>
@@ -2230,7 +2932,7 @@
     </w:p>
     <w:p>
       <w:pPr>
-        <w:pStyle w:val="Prrafodelista"/>
+        <w:pStyle w:val="ListParagraph"/>
         <w:numPr>
           <w:ilvl w:val="0"/>
           <w:numId w:val="9"/>
@@ -2274,6 +2976,7 @@
         </w:rPr>
         <w:t xml:space="preserve"> </w:t>
       </w:r>
+      <w:proofErr w:type="spellStart"/>
       <w:r>
         <w:rPr>
           <w:rFonts w:ascii="Times New Roman" w:eastAsia="Times New Roman" w:hAnsi="Times New Roman" w:cs="Times New Roman"/>
@@ -2282,16 +2985,47 @@
           <w:szCs w:val="20"/>
           <w:lang w:eastAsia="es-ES"/>
         </w:rPr>
-        <w:t xml:space="preserve">Fwk.Remoting.Listener.exe.config  </w:t>
-      </w:r>
-      <w:r>
-        <w:rPr>
-          <w:rFonts w:ascii="Times New Roman" w:eastAsia="Times New Roman" w:hAnsi="Times New Roman" w:cs="Times New Roman"/>
-          <w:sz w:val="20"/>
-          <w:szCs w:val="20"/>
-          <w:lang w:eastAsia="es-ES"/>
-        </w:rPr>
-        <w:t xml:space="preserve">y editarlo cambiando el atributo de remoting </w:t>
+        <w:t>Fwk.Remoting.Listener.exe.config</w:t>
+      </w:r>
+      <w:proofErr w:type="spellEnd"/>
+      <w:r>
+        <w:rPr>
+          <w:rFonts w:ascii="Times New Roman" w:eastAsia="Times New Roman" w:hAnsi="Times New Roman" w:cs="Times New Roman"/>
+          <w:i/>
+          <w:sz w:val="20"/>
+          <w:szCs w:val="20"/>
+          <w:lang w:eastAsia="es-ES"/>
+        </w:rPr>
+        <w:t xml:space="preserve">  </w:t>
+      </w:r>
+      <w:r>
+        <w:rPr>
+          <w:rFonts w:ascii="Times New Roman" w:eastAsia="Times New Roman" w:hAnsi="Times New Roman" w:cs="Times New Roman"/>
+          <w:sz w:val="20"/>
+          <w:szCs w:val="20"/>
+          <w:lang w:eastAsia="es-ES"/>
+        </w:rPr>
+        <w:t xml:space="preserve">y editarlo cambiando el atributo de </w:t>
+      </w:r>
+      <w:proofErr w:type="spellStart"/>
+      <w:r>
+        <w:rPr>
+          <w:rFonts w:ascii="Times New Roman" w:eastAsia="Times New Roman" w:hAnsi="Times New Roman" w:cs="Times New Roman"/>
+          <w:sz w:val="20"/>
+          <w:szCs w:val="20"/>
+          <w:lang w:eastAsia="es-ES"/>
+        </w:rPr>
+        <w:t>remoting</w:t>
+      </w:r>
+      <w:proofErr w:type="spellEnd"/>
+      <w:r>
+        <w:rPr>
+          <w:rFonts w:ascii="Times New Roman" w:eastAsia="Times New Roman" w:hAnsi="Times New Roman" w:cs="Times New Roman"/>
+          <w:sz w:val="20"/>
+          <w:szCs w:val="20"/>
+          <w:lang w:eastAsia="es-ES"/>
+        </w:rPr>
+        <w:t xml:space="preserve"> </w:t>
       </w:r>
       <w:r>
         <w:rPr>
@@ -2406,7 +3140,7 @@
     </w:p>
     <w:p>
       <w:pPr>
-        <w:pStyle w:val="Prrafodelista"/>
+        <w:pStyle w:val="ListParagraph"/>
         <w:autoSpaceDE w:val="0"/>
         <w:autoSpaceDN w:val="0"/>
         <w:adjustRightInd w:val="0"/>
@@ -2442,7 +3176,51 @@
           <w:szCs w:val="20"/>
           <w:lang w:val="en-US"/>
         </w:rPr>
-        <w:t>&lt;wellknown mode="SingleCall"</w:t>
+        <w:t>&lt;</w:t>
+      </w:r>
+      <w:proofErr w:type="spellStart"/>
+      <w:r>
+        <w:rPr>
+          <w:rFonts w:ascii="Courier New" w:hAnsi="Courier New" w:cs="Courier New"/>
+          <w:color w:val="0000FF"/>
+          <w:sz w:val="20"/>
+          <w:szCs w:val="20"/>
+          <w:lang w:val="en-US"/>
+        </w:rPr>
+        <w:t>wellknown</w:t>
+      </w:r>
+      <w:proofErr w:type="spellEnd"/>
+      <w:r>
+        <w:rPr>
+          <w:rFonts w:ascii="Courier New" w:hAnsi="Courier New" w:cs="Courier New"/>
+          <w:color w:val="0000FF"/>
+          <w:sz w:val="20"/>
+          <w:szCs w:val="20"/>
+          <w:lang w:val="en-US"/>
+        </w:rPr>
+        <w:t xml:space="preserve"> mode="</w:t>
+      </w:r>
+      <w:proofErr w:type="spellStart"/>
+      <w:r>
+        <w:rPr>
+          <w:rFonts w:ascii="Courier New" w:hAnsi="Courier New" w:cs="Courier New"/>
+          <w:color w:val="0000FF"/>
+          <w:sz w:val="20"/>
+          <w:szCs w:val="20"/>
+          <w:lang w:val="en-US"/>
+        </w:rPr>
+        <w:t>SingleCall</w:t>
+      </w:r>
+      <w:proofErr w:type="spellEnd"/>
+      <w:r>
+        <w:rPr>
+          <w:rFonts w:ascii="Courier New" w:hAnsi="Courier New" w:cs="Courier New"/>
+          <w:color w:val="0000FF"/>
+          <w:sz w:val="20"/>
+          <w:szCs w:val="20"/>
+          <w:lang w:val="en-US"/>
+        </w:rPr>
+        <w:t>"</w:t>
       </w:r>
     </w:p>
     <w:p>
@@ -2468,7 +3246,73 @@
           <w:szCs w:val="20"/>
           <w:lang w:val="en-US"/>
         </w:rPr>
-        <w:t xml:space="preserve">  type="Fwk.Remoting.RemoteTypes.RemoteObject, Fwk.Remoting.RemoteTypes"</w:t>
+        <w:t xml:space="preserve">  </w:t>
+      </w:r>
+      <w:proofErr w:type="gramStart"/>
+      <w:r>
+        <w:rPr>
+          <w:rFonts w:ascii="Courier New" w:hAnsi="Courier New" w:cs="Courier New"/>
+          <w:color w:val="0000FF"/>
+          <w:sz w:val="20"/>
+          <w:szCs w:val="20"/>
+          <w:lang w:val="en-US"/>
+        </w:rPr>
+        <w:t>type</w:t>
+      </w:r>
+      <w:proofErr w:type="gramEnd"/>
+      <w:r>
+        <w:rPr>
+          <w:rFonts w:ascii="Courier New" w:hAnsi="Courier New" w:cs="Courier New"/>
+          <w:color w:val="0000FF"/>
+          <w:sz w:val="20"/>
+          <w:szCs w:val="20"/>
+          <w:lang w:val="en-US"/>
+        </w:rPr>
+        <w:t>="</w:t>
+      </w:r>
+      <w:proofErr w:type="spellStart"/>
+      <w:r>
+        <w:rPr>
+          <w:rFonts w:ascii="Courier New" w:hAnsi="Courier New" w:cs="Courier New"/>
+          <w:color w:val="0000FF"/>
+          <w:sz w:val="20"/>
+          <w:szCs w:val="20"/>
+          <w:lang w:val="en-US"/>
+        </w:rPr>
+        <w:t>Fwk.Remoting.RemoteTypes.RemoteObject</w:t>
+      </w:r>
+      <w:proofErr w:type="spellEnd"/>
+      <w:r>
+        <w:rPr>
+          <w:rFonts w:ascii="Courier New" w:hAnsi="Courier New" w:cs="Courier New"/>
+          <w:color w:val="0000FF"/>
+          <w:sz w:val="20"/>
+          <w:szCs w:val="20"/>
+          <w:lang w:val="en-US"/>
+        </w:rPr>
+        <w:t xml:space="preserve">, </w:t>
+      </w:r>
+      <w:proofErr w:type="spellStart"/>
+      <w:r>
+        <w:rPr>
+          <w:rFonts w:ascii="Courier New" w:hAnsi="Courier New" w:cs="Courier New"/>
+          <w:color w:val="0000FF"/>
+          <w:sz w:val="20"/>
+          <w:szCs w:val="20"/>
+          <w:lang w:val="en-US"/>
+        </w:rPr>
+        <w:t>Fwk.Remoting.RemoteTypes</w:t>
+      </w:r>
+      <w:proofErr w:type="spellEnd"/>
+      <w:r>
+        <w:rPr>
+          <w:rFonts w:ascii="Courier New" w:hAnsi="Courier New" w:cs="Courier New"/>
+          <w:color w:val="0000FF"/>
+          <w:sz w:val="20"/>
+          <w:szCs w:val="20"/>
+          <w:lang w:val="en-US"/>
+        </w:rPr>
+        <w:t>"</w:t>
       </w:r>
     </w:p>
     <w:p>
@@ -2494,7 +3338,31 @@
           <w:szCs w:val="20"/>
           <w:lang w:val="en-US"/>
         </w:rPr>
-        <w:t xml:space="preserve">  objectUri="</w:t>
+        <w:t xml:space="preserve">  </w:t>
+      </w:r>
+      <w:proofErr w:type="spellStart"/>
+      <w:proofErr w:type="gramStart"/>
+      <w:r>
+        <w:rPr>
+          <w:rFonts w:ascii="Courier New" w:hAnsi="Courier New" w:cs="Courier New"/>
+          <w:color w:val="0000FF"/>
+          <w:sz w:val="20"/>
+          <w:szCs w:val="20"/>
+          <w:lang w:val="en-US"/>
+        </w:rPr>
+        <w:t>objectUri</w:t>
+      </w:r>
+      <w:proofErr w:type="spellEnd"/>
+      <w:proofErr w:type="gramEnd"/>
+      <w:r>
+        <w:rPr>
+          <w:rFonts w:ascii="Courier New" w:hAnsi="Courier New" w:cs="Courier New"/>
+          <w:color w:val="0000FF"/>
+          <w:sz w:val="20"/>
+          <w:szCs w:val="20"/>
+          <w:lang w:val="en-US"/>
+        </w:rPr>
+        <w:t>="</w:t>
       </w:r>
       <w:r>
         <w:rPr>
@@ -2529,7 +3397,7 @@
     </w:p>
     <w:p>
       <w:pPr>
-        <w:pStyle w:val="Prrafodelista"/>
+        <w:pStyle w:val="ListParagraph"/>
         <w:numPr>
           <w:ilvl w:val="0"/>
           <w:numId w:val="9"/>
@@ -2549,8 +3417,19 @@
           <w:szCs w:val="20"/>
           <w:lang w:eastAsia="es-ES"/>
         </w:rPr>
-        <w:t>Hacer un clear</w:t>
-      </w:r>
+        <w:t xml:space="preserve">Hacer un </w:t>
+      </w:r>
+      <w:proofErr w:type="spellStart"/>
+      <w:r>
+        <w:rPr>
+          <w:rFonts w:ascii="Times New Roman" w:eastAsia="Times New Roman" w:hAnsi="Times New Roman" w:cs="Times New Roman"/>
+          <w:sz w:val="20"/>
+          <w:szCs w:val="20"/>
+          <w:lang w:eastAsia="es-ES"/>
+        </w:rPr>
+        <w:t>clear</w:t>
+      </w:r>
+      <w:proofErr w:type="spellEnd"/>
       <w:r>
         <w:rPr>
           <w:rFonts w:ascii="Times New Roman" w:eastAsia="Times New Roman" w:hAnsi="Times New Roman" w:cs="Times New Roman"/>
@@ -2567,12 +3446,32 @@
           <w:szCs w:val="20"/>
           <w:lang w:eastAsia="es-ES"/>
         </w:rPr>
-        <w:t xml:space="preserve"> y un rebuild a la solución.- Luego de esto ya disponemos del servicio construido.- </w:t>
-      </w:r>
-    </w:p>
-    <w:p>
-      <w:pPr>
-        <w:pStyle w:val="Prrafodelista"/>
+        <w:t xml:space="preserve"> y un </w:t>
+      </w:r>
+      <w:proofErr w:type="spellStart"/>
+      <w:r>
+        <w:rPr>
+          <w:rFonts w:ascii="Times New Roman" w:eastAsia="Times New Roman" w:hAnsi="Times New Roman" w:cs="Times New Roman"/>
+          <w:sz w:val="20"/>
+          <w:szCs w:val="20"/>
+          <w:lang w:eastAsia="es-ES"/>
+        </w:rPr>
+        <w:t>rebuild</w:t>
+      </w:r>
+      <w:proofErr w:type="spellEnd"/>
+      <w:r>
+        <w:rPr>
+          <w:rFonts w:ascii="Times New Roman" w:eastAsia="Times New Roman" w:hAnsi="Times New Roman" w:cs="Times New Roman"/>
+          <w:sz w:val="20"/>
+          <w:szCs w:val="20"/>
+          <w:lang w:eastAsia="es-ES"/>
+        </w:rPr>
+        <w:t xml:space="preserve"> a la solución.- Luego de esto ya disponemos del servicio construido.- </w:t>
+      </w:r>
+    </w:p>
+    <w:p>
+      <w:pPr>
+        <w:pStyle w:val="ListParagraph"/>
         <w:spacing w:before="100" w:beforeAutospacing="1" w:after="100" w:afterAutospacing="1" w:line="240" w:lineRule="auto"/>
         <w:rPr>
           <w:rFonts w:ascii="Times New Roman" w:eastAsia="Times New Roman" w:hAnsi="Times New Roman" w:cs="Times New Roman"/>
@@ -2584,7 +3483,7 @@
     </w:p>
     <w:p>
       <w:pPr>
-        <w:pStyle w:val="Prrafodelista"/>
+        <w:pStyle w:val="ListParagraph"/>
         <w:numPr>
           <w:ilvl w:val="0"/>
           <w:numId w:val="9"/>
@@ -2613,23 +3512,83 @@
           <w:szCs w:val="20"/>
           <w:lang w:eastAsia="es-ES"/>
         </w:rPr>
-        <w:t xml:space="preserve">:  Dirigirse al ouput del proyecto Fwk.Remoting.Listener (active o degug según corresponda)  y copiar todo el contenido en una carpeta donde estará instalado el servicio.- </w:t>
-      </w:r>
-    </w:p>
-    <w:p>
-      <w:pPr>
-        <w:pStyle w:val="Prrafodelista"/>
-        <w:rPr>
-          <w:rFonts w:ascii="Times New Roman" w:eastAsia="Times New Roman" w:hAnsi="Times New Roman" w:cs="Times New Roman"/>
-          <w:sz w:val="20"/>
-          <w:szCs w:val="20"/>
-          <w:lang w:eastAsia="es-ES"/>
-        </w:rPr>
-      </w:pPr>
-    </w:p>
-    <w:p>
-      <w:pPr>
-        <w:pStyle w:val="Prrafodelista"/>
+        <w:t xml:space="preserve">:  Dirigirse al </w:t>
+      </w:r>
+      <w:proofErr w:type="spellStart"/>
+      <w:r>
+        <w:rPr>
+          <w:rFonts w:ascii="Times New Roman" w:eastAsia="Times New Roman" w:hAnsi="Times New Roman" w:cs="Times New Roman"/>
+          <w:sz w:val="20"/>
+          <w:szCs w:val="20"/>
+          <w:lang w:eastAsia="es-ES"/>
+        </w:rPr>
+        <w:t>ouput</w:t>
+      </w:r>
+      <w:proofErr w:type="spellEnd"/>
+      <w:r>
+        <w:rPr>
+          <w:rFonts w:ascii="Times New Roman" w:eastAsia="Times New Roman" w:hAnsi="Times New Roman" w:cs="Times New Roman"/>
+          <w:sz w:val="20"/>
+          <w:szCs w:val="20"/>
+          <w:lang w:eastAsia="es-ES"/>
+        </w:rPr>
+        <w:t xml:space="preserve"> del proyecto </w:t>
+      </w:r>
+      <w:proofErr w:type="spellStart"/>
+      <w:r>
+        <w:rPr>
+          <w:rFonts w:ascii="Times New Roman" w:eastAsia="Times New Roman" w:hAnsi="Times New Roman" w:cs="Times New Roman"/>
+          <w:sz w:val="20"/>
+          <w:szCs w:val="20"/>
+          <w:lang w:eastAsia="es-ES"/>
+        </w:rPr>
+        <w:t>Fwk.Remoting.Listener</w:t>
+      </w:r>
+      <w:proofErr w:type="spellEnd"/>
+      <w:r>
+        <w:rPr>
+          <w:rFonts w:ascii="Times New Roman" w:eastAsia="Times New Roman" w:hAnsi="Times New Roman" w:cs="Times New Roman"/>
+          <w:sz w:val="20"/>
+          <w:szCs w:val="20"/>
+          <w:lang w:eastAsia="es-ES"/>
+        </w:rPr>
+        <w:t xml:space="preserve"> (active o </w:t>
+      </w:r>
+      <w:proofErr w:type="spellStart"/>
+      <w:r>
+        <w:rPr>
+          <w:rFonts w:ascii="Times New Roman" w:eastAsia="Times New Roman" w:hAnsi="Times New Roman" w:cs="Times New Roman"/>
+          <w:sz w:val="20"/>
+          <w:szCs w:val="20"/>
+          <w:lang w:eastAsia="es-ES"/>
+        </w:rPr>
+        <w:t>degug</w:t>
+      </w:r>
+      <w:proofErr w:type="spellEnd"/>
+      <w:r>
+        <w:rPr>
+          <w:rFonts w:ascii="Times New Roman" w:eastAsia="Times New Roman" w:hAnsi="Times New Roman" w:cs="Times New Roman"/>
+          <w:sz w:val="20"/>
+          <w:szCs w:val="20"/>
+          <w:lang w:eastAsia="es-ES"/>
+        </w:rPr>
+        <w:t xml:space="preserve"> según corresponda)  y copiar todo el contenido en una carpeta donde estará instalado el servicio.- </w:t>
+      </w:r>
+    </w:p>
+    <w:p>
+      <w:pPr>
+        <w:pStyle w:val="ListParagraph"/>
+        <w:rPr>
+          <w:rFonts w:ascii="Times New Roman" w:eastAsia="Times New Roman" w:hAnsi="Times New Roman" w:cs="Times New Roman"/>
+          <w:sz w:val="20"/>
+          <w:szCs w:val="20"/>
+          <w:lang w:eastAsia="es-ES"/>
+        </w:rPr>
+      </w:pPr>
+    </w:p>
+    <w:p>
+      <w:pPr>
+        <w:pStyle w:val="ListParagraph"/>
         <w:rPr>
           <w:rFonts w:ascii="Times New Roman" w:eastAsia="Times New Roman" w:hAnsi="Times New Roman" w:cs="Times New Roman"/>
           <w:sz w:val="20"/>
@@ -2649,18 +3608,18 @@
     </w:p>
     <w:p>
       <w:pPr>
-        <w:pStyle w:val="Prrafodelista"/>
-        <w:rPr>
-          <w:rFonts w:ascii="Times New Roman" w:eastAsia="Times New Roman" w:hAnsi="Times New Roman" w:cs="Times New Roman"/>
-          <w:sz w:val="20"/>
-          <w:szCs w:val="20"/>
-          <w:lang w:eastAsia="es-ES"/>
-        </w:rPr>
-      </w:pPr>
-    </w:p>
-    <w:p>
-      <w:pPr>
-        <w:pStyle w:val="Prrafodelista"/>
+        <w:pStyle w:val="ListParagraph"/>
+        <w:rPr>
+          <w:rFonts w:ascii="Times New Roman" w:eastAsia="Times New Roman" w:hAnsi="Times New Roman" w:cs="Times New Roman"/>
+          <w:sz w:val="20"/>
+          <w:szCs w:val="20"/>
+          <w:lang w:eastAsia="es-ES"/>
+        </w:rPr>
+      </w:pPr>
+    </w:p>
+    <w:p>
+      <w:pPr>
+        <w:pStyle w:val="ListParagraph"/>
         <w:numPr>
           <w:ilvl w:val="0"/>
           <w:numId w:val="10"/>
@@ -2680,12 +3639,70 @@
           <w:szCs w:val="20"/>
           <w:lang w:eastAsia="es-ES"/>
         </w:rPr>
-        <w:t>Asegurarse de que en esta carpeta estén las versiones del framework y P&amp;P de Microsoft con la que fue desarrollado el backend.</w:t>
-      </w:r>
-    </w:p>
-    <w:p>
-      <w:pPr>
-        <w:pStyle w:val="Prrafodelista"/>
+        <w:t xml:space="preserve">Asegurarse de que en esta carpeta estén las versiones del </w:t>
+      </w:r>
+      <w:proofErr w:type="spellStart"/>
+      <w:r>
+        <w:rPr>
+          <w:rFonts w:ascii="Times New Roman" w:eastAsia="Times New Roman" w:hAnsi="Times New Roman" w:cs="Times New Roman"/>
+          <w:sz w:val="20"/>
+          <w:szCs w:val="20"/>
+          <w:lang w:eastAsia="es-ES"/>
+        </w:rPr>
+        <w:t>fwk</w:t>
+      </w:r>
+      <w:proofErr w:type="spellEnd"/>
+      <w:r>
+        <w:rPr>
+          <w:rFonts w:ascii="Times New Roman" w:eastAsia="Times New Roman" w:hAnsi="Times New Roman" w:cs="Times New Roman"/>
+          <w:sz w:val="20"/>
+          <w:szCs w:val="20"/>
+          <w:lang w:eastAsia="es-ES"/>
+        </w:rPr>
+        <w:t xml:space="preserve"> y </w:t>
+      </w:r>
+      <w:r>
+        <w:rPr>
+          <w:rFonts w:ascii="Times New Roman" w:eastAsia="Times New Roman" w:hAnsi="Times New Roman" w:cs="Times New Roman"/>
+          <w:sz w:val="20"/>
+          <w:szCs w:val="20"/>
+          <w:lang w:eastAsia="es-ES"/>
+        </w:rPr>
+        <w:t>demás referencias</w:t>
+      </w:r>
+      <w:r>
+        <w:rPr>
+          <w:rFonts w:ascii="Times New Roman" w:eastAsia="Times New Roman" w:hAnsi="Times New Roman" w:cs="Times New Roman"/>
+          <w:sz w:val="20"/>
+          <w:szCs w:val="20"/>
+          <w:lang w:eastAsia="es-ES"/>
+        </w:rPr>
+        <w:t xml:space="preserve"> con la que fue desarrollado el </w:t>
+      </w:r>
+      <w:proofErr w:type="spellStart"/>
+      <w:r>
+        <w:rPr>
+          <w:rFonts w:ascii="Times New Roman" w:eastAsia="Times New Roman" w:hAnsi="Times New Roman" w:cs="Times New Roman"/>
+          <w:sz w:val="20"/>
+          <w:szCs w:val="20"/>
+          <w:lang w:eastAsia="es-ES"/>
+        </w:rPr>
+        <w:t>backend</w:t>
+      </w:r>
+      <w:proofErr w:type="spellEnd"/>
+      <w:r>
+        <w:rPr>
+          <w:rFonts w:ascii="Times New Roman" w:eastAsia="Times New Roman" w:hAnsi="Times New Roman" w:cs="Times New Roman"/>
+          <w:sz w:val="20"/>
+          <w:szCs w:val="20"/>
+          <w:lang w:eastAsia="es-ES"/>
+        </w:rPr>
+        <w:t>.</w:t>
+      </w:r>
+    </w:p>
+    <w:p>
+      <w:pPr>
+        <w:pStyle w:val="ListParagraph"/>
         <w:numPr>
           <w:ilvl w:val="0"/>
           <w:numId w:val="10"/>
@@ -2705,12 +3722,92 @@
           <w:szCs w:val="20"/>
           <w:lang w:eastAsia="es-ES"/>
         </w:rPr>
-        <w:t>Pegar todas las dll’s del backend y common correspondiente a los servicios que brindara el Dispatcher.</w:t>
-      </w:r>
-    </w:p>
-    <w:p>
-      <w:pPr>
-        <w:pStyle w:val="Prrafodelista"/>
+        <w:t xml:space="preserve">Pegar todas las </w:t>
+      </w:r>
+      <w:proofErr w:type="spellStart"/>
+      <w:r>
+        <w:rPr>
+          <w:rFonts w:ascii="Times New Roman" w:eastAsia="Times New Roman" w:hAnsi="Times New Roman" w:cs="Times New Roman"/>
+          <w:sz w:val="20"/>
+          <w:szCs w:val="20"/>
+          <w:lang w:eastAsia="es-ES"/>
+        </w:rPr>
+        <w:t>dll’s</w:t>
+      </w:r>
+      <w:proofErr w:type="spellEnd"/>
+      <w:r>
+        <w:rPr>
+          <w:rFonts w:ascii="Times New Roman" w:eastAsia="Times New Roman" w:hAnsi="Times New Roman" w:cs="Times New Roman"/>
+          <w:sz w:val="20"/>
+          <w:szCs w:val="20"/>
+          <w:lang w:eastAsia="es-ES"/>
+        </w:rPr>
+        <w:t xml:space="preserve"> del </w:t>
+      </w:r>
+      <w:proofErr w:type="spellStart"/>
+      <w:r>
+        <w:rPr>
+          <w:rFonts w:ascii="Times New Roman" w:eastAsia="Times New Roman" w:hAnsi="Times New Roman" w:cs="Times New Roman"/>
+          <w:sz w:val="20"/>
+          <w:szCs w:val="20"/>
+          <w:lang w:eastAsia="es-ES"/>
+        </w:rPr>
+        <w:t>backend</w:t>
+      </w:r>
+      <w:proofErr w:type="spellEnd"/>
+      <w:r>
+        <w:rPr>
+          <w:rFonts w:ascii="Times New Roman" w:eastAsia="Times New Roman" w:hAnsi="Times New Roman" w:cs="Times New Roman"/>
+          <w:sz w:val="20"/>
+          <w:szCs w:val="20"/>
+          <w:lang w:eastAsia="es-ES"/>
+        </w:rPr>
+        <w:t xml:space="preserve"> y </w:t>
+      </w:r>
+      <w:proofErr w:type="spellStart"/>
+      <w:r>
+        <w:rPr>
+          <w:rFonts w:ascii="Times New Roman" w:eastAsia="Times New Roman" w:hAnsi="Times New Roman" w:cs="Times New Roman"/>
+          <w:sz w:val="20"/>
+          <w:szCs w:val="20"/>
+          <w:lang w:eastAsia="es-ES"/>
+        </w:rPr>
+        <w:t>common</w:t>
+      </w:r>
+      <w:proofErr w:type="spellEnd"/>
+      <w:r>
+        <w:rPr>
+          <w:rFonts w:ascii="Times New Roman" w:eastAsia="Times New Roman" w:hAnsi="Times New Roman" w:cs="Times New Roman"/>
+          <w:sz w:val="20"/>
+          <w:szCs w:val="20"/>
+          <w:lang w:eastAsia="es-ES"/>
+        </w:rPr>
+        <w:t xml:space="preserve"> correspondiente a los servicios que brindara el </w:t>
+      </w:r>
+      <w:proofErr w:type="spellStart"/>
+      <w:r>
+        <w:rPr>
+          <w:rFonts w:ascii="Times New Roman" w:eastAsia="Times New Roman" w:hAnsi="Times New Roman" w:cs="Times New Roman"/>
+          <w:sz w:val="20"/>
+          <w:szCs w:val="20"/>
+          <w:lang w:eastAsia="es-ES"/>
+        </w:rPr>
+        <w:t>Dispatcher</w:t>
+      </w:r>
+      <w:proofErr w:type="spellEnd"/>
+      <w:r>
+        <w:rPr>
+          <w:rFonts w:ascii="Times New Roman" w:eastAsia="Times New Roman" w:hAnsi="Times New Roman" w:cs="Times New Roman"/>
+          <w:sz w:val="20"/>
+          <w:szCs w:val="20"/>
+          <w:lang w:eastAsia="es-ES"/>
+        </w:rPr>
+        <w:t>.</w:t>
+      </w:r>
+    </w:p>
+    <w:p>
+      <w:pPr>
+        <w:pStyle w:val="ListParagraph"/>
         <w:numPr>
           <w:ilvl w:val="0"/>
           <w:numId w:val="10"/>
@@ -2730,8 +3827,18 @@
           <w:szCs w:val="20"/>
           <w:lang w:eastAsia="es-ES"/>
         </w:rPr>
-        <w:t xml:space="preserve">Configuerar correctamente el archivo </w:t>
-      </w:r>
+        <w:t>Configurar</w:t>
+      </w:r>
+      <w:r>
+        <w:rPr>
+          <w:rFonts w:ascii="Times New Roman" w:eastAsia="Times New Roman" w:hAnsi="Times New Roman" w:cs="Times New Roman"/>
+          <w:sz w:val="20"/>
+          <w:szCs w:val="20"/>
+          <w:lang w:eastAsia="es-ES"/>
+        </w:rPr>
+        <w:t xml:space="preserve"> correctamente el archivo </w:t>
+      </w:r>
+      <w:proofErr w:type="spellStart"/>
       <w:r>
         <w:rPr>
           <w:rFonts w:ascii="Times New Roman" w:eastAsia="Times New Roman" w:hAnsi="Times New Roman" w:cs="Times New Roman"/>
@@ -2740,7 +3847,18 @@
           <w:szCs w:val="20"/>
           <w:lang w:eastAsia="es-ES"/>
         </w:rPr>
-        <w:t xml:space="preserve">Fwk.Remoting.Listener.exe.config </w:t>
+        <w:t>Fwk.Remoting.Listener.exe.config</w:t>
+      </w:r>
+      <w:proofErr w:type="spellEnd"/>
+      <w:r>
+        <w:rPr>
+          <w:rFonts w:ascii="Times New Roman" w:eastAsia="Times New Roman" w:hAnsi="Times New Roman" w:cs="Times New Roman"/>
+          <w:i/>
+          <w:sz w:val="20"/>
+          <w:szCs w:val="20"/>
+          <w:lang w:eastAsia="es-ES"/>
+        </w:rPr>
+        <w:t xml:space="preserve"> </w:t>
       </w:r>
       <w:r>
         <w:rPr>
@@ -2754,7 +3872,7 @@
     </w:p>
     <w:p>
       <w:pPr>
-        <w:pStyle w:val="Prrafodelista"/>
+        <w:pStyle w:val="ListParagraph"/>
         <w:spacing w:before="100" w:beforeAutospacing="1" w:after="100" w:afterAutospacing="1" w:line="240" w:lineRule="auto"/>
         <w:ind w:left="2160"/>
         <w:rPr>
@@ -2776,7 +3894,7 @@
     </w:p>
     <w:p>
       <w:pPr>
-        <w:pStyle w:val="Prrafodelista"/>
+        <w:pStyle w:val="ListParagraph"/>
         <w:numPr>
           <w:ilvl w:val="0"/>
           <w:numId w:val="11"/>
@@ -2798,6 +3916,7 @@
         </w:rPr>
         <w:t>Base de datos (</w:t>
       </w:r>
+      <w:proofErr w:type="spellStart"/>
       <w:r>
         <w:rPr>
           <w:rFonts w:ascii="Courier New" w:hAnsi="Courier New" w:cs="Courier New"/>
@@ -2808,6 +3927,7 @@
         </w:rPr>
         <w:t>connectionStrings</w:t>
       </w:r>
+      <w:proofErr w:type="spellEnd"/>
       <w:r>
         <w:rPr>
           <w:rFonts w:ascii="Times New Roman" w:eastAsia="Times New Roman" w:hAnsi="Times New Roman" w:cs="Times New Roman"/>
@@ -2820,7 +3940,7 @@
     </w:p>
     <w:p>
       <w:pPr>
-        <w:pStyle w:val="Prrafodelista"/>
+        <w:pStyle w:val="ListParagraph"/>
         <w:numPr>
           <w:ilvl w:val="0"/>
           <w:numId w:val="11"/>
@@ -2842,6 +3962,7 @@
         </w:rPr>
         <w:t>Configuración(</w:t>
       </w:r>
+      <w:proofErr w:type="spellStart"/>
       <w:r>
         <w:rPr>
           <w:rFonts w:ascii="Courier New" w:hAnsi="Courier New" w:cs="Courier New"/>
@@ -2852,6 +3973,7 @@
         </w:rPr>
         <w:t>FwkConfigProvider</w:t>
       </w:r>
+      <w:proofErr w:type="spellEnd"/>
       <w:r>
         <w:rPr>
           <w:rFonts w:ascii="Times New Roman" w:eastAsia="Times New Roman" w:hAnsi="Times New Roman" w:cs="Times New Roman"/>
@@ -2864,7 +3986,7 @@
     </w:p>
     <w:p>
       <w:pPr>
-        <w:pStyle w:val="Prrafodelista"/>
+        <w:pStyle w:val="ListParagraph"/>
         <w:numPr>
           <w:ilvl w:val="0"/>
           <w:numId w:val="11"/>
@@ -2877,16 +3999,27 @@
           <w:lang w:eastAsia="es-ES"/>
         </w:rPr>
       </w:pPr>
-      <w:r>
-        <w:rPr>
-          <w:rFonts w:ascii="Times New Roman" w:eastAsia="Times New Roman" w:hAnsi="Times New Roman" w:cs="Times New Roman"/>
-          <w:sz w:val="20"/>
-          <w:szCs w:val="20"/>
-          <w:lang w:eastAsia="es-ES"/>
-        </w:rPr>
-        <w:lastRenderedPageBreak/>
-        <w:t>Logueo  (</w:t>
-      </w:r>
+      <w:proofErr w:type="spellStart"/>
+      <w:r>
+        <w:rPr>
+          <w:rFonts w:ascii="Times New Roman" w:eastAsia="Times New Roman" w:hAnsi="Times New Roman" w:cs="Times New Roman"/>
+          <w:sz w:val="20"/>
+          <w:szCs w:val="20"/>
+          <w:lang w:eastAsia="es-ES"/>
+        </w:rPr>
+        <w:t>Logueo</w:t>
+      </w:r>
+      <w:proofErr w:type="spellEnd"/>
+      <w:r>
+        <w:rPr>
+          <w:rFonts w:ascii="Times New Roman" w:eastAsia="Times New Roman" w:hAnsi="Times New Roman" w:cs="Times New Roman"/>
+          <w:sz w:val="20"/>
+          <w:szCs w:val="20"/>
+          <w:lang w:eastAsia="es-ES"/>
+        </w:rPr>
+        <w:t xml:space="preserve">  (</w:t>
+      </w:r>
+      <w:proofErr w:type="spellStart"/>
       <w:r>
         <w:rPr>
           <w:rFonts w:ascii="Courier New" w:hAnsi="Courier New" w:cs="Courier New"/>
@@ -2897,6 +4030,7 @@
         </w:rPr>
         <w:t>FwkLogging</w:t>
       </w:r>
+      <w:proofErr w:type="spellEnd"/>
       <w:r>
         <w:rPr>
           <w:rFonts w:ascii="Times New Roman" w:eastAsia="Times New Roman" w:hAnsi="Times New Roman" w:cs="Times New Roman"/>
@@ -2909,7 +4043,7 @@
     </w:p>
     <w:p>
       <w:pPr>
-        <w:pStyle w:val="Prrafodelista"/>
+        <w:pStyle w:val="ListParagraph"/>
         <w:numPr>
           <w:ilvl w:val="0"/>
           <w:numId w:val="11"/>
@@ -2931,6 +4065,7 @@
         </w:rPr>
         <w:t>Seguridad (</w:t>
       </w:r>
+      <w:proofErr w:type="spellStart"/>
       <w:r>
         <w:rPr>
           <w:rFonts w:ascii="Courier New" w:hAnsi="Courier New" w:cs="Courier New"/>
@@ -2941,6 +4076,7 @@
         </w:rPr>
         <w:t>ServiceMetadataConfig</w:t>
       </w:r>
+      <w:proofErr w:type="spellEnd"/>
       <w:r>
         <w:rPr>
           <w:rFonts w:ascii="Times New Roman" w:eastAsia="Times New Roman" w:hAnsi="Times New Roman" w:cs="Times New Roman"/>
@@ -2953,7 +4089,7 @@
     </w:p>
     <w:p>
       <w:pPr>
-        <w:pStyle w:val="Prrafodelista"/>
+        <w:pStyle w:val="ListParagraph"/>
         <w:numPr>
           <w:ilvl w:val="0"/>
           <w:numId w:val="11"/>
@@ -2975,6 +4111,7 @@
         </w:rPr>
         <w:t>Cache  (</w:t>
       </w:r>
+      <w:proofErr w:type="spellStart"/>
       <w:r>
         <w:rPr>
           <w:rFonts w:ascii="Courier New" w:hAnsi="Courier New" w:cs="Courier New"/>
@@ -2985,6 +4122,7 @@
         </w:rPr>
         <w:t>cachingConfiguration</w:t>
       </w:r>
+      <w:proofErr w:type="spellEnd"/>
       <w:r>
         <w:rPr>
           <w:rFonts w:ascii="Times New Roman" w:eastAsia="Times New Roman" w:hAnsi="Times New Roman" w:cs="Times New Roman"/>
@@ -2997,7 +4135,7 @@
     </w:p>
     <w:p>
       <w:pPr>
-        <w:pStyle w:val="Prrafodelista"/>
+        <w:pStyle w:val="ListParagraph"/>
         <w:spacing w:before="100" w:beforeAutospacing="1" w:after="100" w:afterAutospacing="1" w:line="240" w:lineRule="auto"/>
         <w:ind w:left="2880"/>
         <w:rPr>
@@ -3010,7 +4148,7 @@
     </w:p>
     <w:p>
       <w:pPr>
-        <w:pStyle w:val="Prrafodelista"/>
+        <w:pStyle w:val="ListParagraph"/>
         <w:spacing w:before="100" w:beforeAutospacing="1" w:after="100" w:afterAutospacing="1" w:line="240" w:lineRule="auto"/>
         <w:rPr>
           <w:rFonts w:ascii="Times New Roman" w:eastAsia="Times New Roman" w:hAnsi="Times New Roman" w:cs="Times New Roman"/>
@@ -3022,7 +4160,7 @@
     </w:p>
     <w:p>
       <w:pPr>
-        <w:pStyle w:val="Prrafodelista"/>
+        <w:pStyle w:val="ListParagraph"/>
         <w:numPr>
           <w:ilvl w:val="0"/>
           <w:numId w:val="10"/>
@@ -3042,7 +4180,28 @@
           <w:szCs w:val="20"/>
           <w:lang w:eastAsia="es-ES"/>
         </w:rPr>
-        <w:t xml:space="preserve">Actualizar metadata de servicios: </w:t>
+        <w:lastRenderedPageBreak/>
+        <w:t xml:space="preserve">Actualizar </w:t>
+      </w:r>
+      <w:proofErr w:type="spellStart"/>
+      <w:r>
+        <w:rPr>
+          <w:rFonts w:ascii="Times New Roman" w:eastAsia="Times New Roman" w:hAnsi="Times New Roman" w:cs="Times New Roman"/>
+          <w:sz w:val="20"/>
+          <w:szCs w:val="20"/>
+          <w:lang w:eastAsia="es-ES"/>
+        </w:rPr>
+        <w:t>metadata</w:t>
+      </w:r>
+      <w:proofErr w:type="spellEnd"/>
+      <w:r>
+        <w:rPr>
+          <w:rFonts w:ascii="Times New Roman" w:eastAsia="Times New Roman" w:hAnsi="Times New Roman" w:cs="Times New Roman"/>
+          <w:sz w:val="20"/>
+          <w:szCs w:val="20"/>
+          <w:lang w:eastAsia="es-ES"/>
+        </w:rPr>
+        <w:t xml:space="preserve"> de servicios: </w:t>
       </w:r>
       <w:r>
         <w:rPr>
@@ -3062,6 +4221,7 @@
         </w:rPr>
         <w:t xml:space="preserve"> de tener actualizado el archivo </w:t>
       </w:r>
+      <w:proofErr w:type="spellStart"/>
       <w:r>
         <w:rPr>
           <w:rFonts w:ascii="Times New Roman" w:eastAsia="Times New Roman" w:hAnsi="Times New Roman" w:cs="Times New Roman"/>
@@ -3072,6 +4232,7 @@
         </w:rPr>
         <w:t>ServiceConfigurationSourceName</w:t>
       </w:r>
+      <w:proofErr w:type="spellEnd"/>
       <w:r>
         <w:rPr>
           <w:rFonts w:ascii="Times New Roman" w:eastAsia="Times New Roman" w:hAnsi="Times New Roman" w:cs="Times New Roman"/>
@@ -3084,7 +4245,7 @@
     </w:p>
     <w:p>
       <w:pPr>
-        <w:pStyle w:val="Prrafodelista"/>
+        <w:pStyle w:val="ListParagraph"/>
         <w:spacing w:before="100" w:beforeAutospacing="1" w:after="100" w:afterAutospacing="1" w:line="240" w:lineRule="auto"/>
         <w:ind w:left="1440"/>
         <w:rPr>
@@ -3097,7 +4258,7 @@
     </w:p>
     <w:p>
       <w:pPr>
-        <w:pStyle w:val="Prrafodelista"/>
+        <w:pStyle w:val="ListParagraph"/>
         <w:numPr>
           <w:ilvl w:val="0"/>
           <w:numId w:val="10"/>
@@ -3135,8 +4296,29 @@
           <w:szCs w:val="20"/>
           <w:lang w:eastAsia="es-ES"/>
         </w:rPr>
-        <w:t xml:space="preserve"> que el config del servicio apunte al archivo </w:t>
-      </w:r>
+        <w:t xml:space="preserve"> que el </w:t>
+      </w:r>
+      <w:proofErr w:type="spellStart"/>
+      <w:r>
+        <w:rPr>
+          <w:rFonts w:ascii="Times New Roman" w:eastAsia="Times New Roman" w:hAnsi="Times New Roman" w:cs="Times New Roman"/>
+          <w:sz w:val="20"/>
+          <w:szCs w:val="20"/>
+          <w:lang w:eastAsia="es-ES"/>
+        </w:rPr>
+        <w:t>config</w:t>
+      </w:r>
+      <w:proofErr w:type="spellEnd"/>
+      <w:r>
+        <w:rPr>
+          <w:rFonts w:ascii="Times New Roman" w:eastAsia="Times New Roman" w:hAnsi="Times New Roman" w:cs="Times New Roman"/>
+          <w:sz w:val="20"/>
+          <w:szCs w:val="20"/>
+          <w:lang w:eastAsia="es-ES"/>
+        </w:rPr>
+        <w:t xml:space="preserve"> del servicio apunte al archivo </w:t>
+      </w:r>
+      <w:proofErr w:type="spellStart"/>
       <w:r>
         <w:rPr>
           <w:rFonts w:ascii="Times New Roman" w:eastAsia="Times New Roman" w:hAnsi="Times New Roman" w:cs="Times New Roman"/>
@@ -3147,6 +4329,7 @@
         </w:rPr>
         <w:t>ServiceConfigurationSourceName</w:t>
       </w:r>
+      <w:proofErr w:type="spellEnd"/>
       <w:r>
         <w:rPr>
           <w:rFonts w:ascii="Times New Roman" w:eastAsia="Times New Roman" w:hAnsi="Times New Roman" w:cs="Times New Roman"/>
@@ -3177,7 +4360,7 @@
     </w:p>
     <w:p>
       <w:pPr>
-        <w:pStyle w:val="Prrafodelista"/>
+        <w:pStyle w:val="ListParagraph"/>
         <w:spacing w:before="100" w:beforeAutospacing="1" w:after="100" w:afterAutospacing="1" w:line="240" w:lineRule="auto"/>
         <w:ind w:left="1440"/>
         <w:rPr>
@@ -3201,1014 +4384,10 @@
           <w:color w:val="0000FF"/>
           <w:sz w:val="20"/>
           <w:szCs w:val="20"/>
-          <w:lang w:val="en-US"/>
-        </w:rPr>
-      </w:pPr>
-    </w:p>
-    <w:tbl>
-      <w:tblPr>
-        <w:tblW w:w="0" w:type="auto"/>
-        <w:shd w:val="clear" w:color="auto" w:fill="F3F3F3"/>
-        <w:tblLook w:val="01E0"/>
-      </w:tblPr>
-      <w:tblGrid>
-        <w:gridCol w:w="8529"/>
-      </w:tblGrid>
-      <w:tr>
-        <w:tc>
-          <w:tcPr>
-            <w:tcW w:w="8529" w:type="dxa"/>
-            <w:shd w:val="clear" w:color="auto" w:fill="F3F3F3"/>
-          </w:tcPr>
-          <w:p>
-            <w:pPr>
-              <w:autoSpaceDE w:val="0"/>
-              <w:autoSpaceDN w:val="0"/>
-              <w:adjustRightInd w:val="0"/>
-              <w:spacing w:after="0" w:line="240" w:lineRule="auto"/>
-              <w:ind w:left="708"/>
-              <w:rPr>
-                <w:rFonts w:ascii="Courier New" w:hAnsi="Courier New" w:cs="Courier New"/>
-                <w:noProof/>
-                <w:color w:val="0000FF"/>
-                <w:sz w:val="16"/>
-                <w:szCs w:val="16"/>
-              </w:rPr>
-            </w:pPr>
-          </w:p>
-          <w:p>
-            <w:pPr>
-              <w:autoSpaceDE w:val="0"/>
-              <w:autoSpaceDN w:val="0"/>
-              <w:adjustRightInd w:val="0"/>
-              <w:spacing w:after="0" w:line="240" w:lineRule="auto"/>
-              <w:ind w:left="708"/>
-              <w:rPr>
-                <w:rFonts w:ascii="Courier New" w:hAnsi="Courier New" w:cs="Courier New"/>
-                <w:noProof/>
-                <w:color w:val="0000FF"/>
-                <w:sz w:val="16"/>
-                <w:szCs w:val="16"/>
-              </w:rPr>
-            </w:pPr>
-            <w:r>
-              <w:rPr>
-                <w:rFonts w:ascii="Courier New" w:hAnsi="Courier New" w:cs="Courier New"/>
-                <w:noProof/>
-                <w:color w:val="0000FF"/>
-                <w:sz w:val="16"/>
-                <w:szCs w:val="16"/>
-              </w:rPr>
-              <w:t>&lt;</w:t>
-            </w:r>
-            <w:r>
-              <w:rPr>
-                <w:rFonts w:ascii="Courier New" w:hAnsi="Courier New" w:cs="Courier New"/>
-                <w:noProof/>
-                <w:color w:val="A31515"/>
-                <w:sz w:val="16"/>
-                <w:szCs w:val="16"/>
-              </w:rPr>
-              <w:t>Fwk.Bases.Properties.Settings</w:t>
-            </w:r>
-            <w:r>
-              <w:rPr>
-                <w:rFonts w:ascii="Courier New" w:hAnsi="Courier New" w:cs="Courier New"/>
-                <w:noProof/>
-                <w:color w:val="0000FF"/>
-                <w:sz w:val="16"/>
-                <w:szCs w:val="16"/>
-              </w:rPr>
-              <w:t>&gt;</w:t>
-            </w:r>
-          </w:p>
-          <w:p>
-            <w:pPr>
-              <w:autoSpaceDE w:val="0"/>
-              <w:autoSpaceDN w:val="0"/>
-              <w:adjustRightInd w:val="0"/>
-              <w:spacing w:after="0" w:line="240" w:lineRule="auto"/>
-              <w:ind w:left="708"/>
-              <w:rPr>
-                <w:rFonts w:ascii="Courier New" w:hAnsi="Courier New" w:cs="Courier New"/>
-                <w:noProof/>
-                <w:color w:val="0000FF"/>
-                <w:sz w:val="16"/>
-                <w:szCs w:val="16"/>
-              </w:rPr>
-            </w:pPr>
-            <w:r>
-              <w:rPr>
-                <w:rFonts w:ascii="Courier New" w:hAnsi="Courier New" w:cs="Courier New"/>
-                <w:noProof/>
-                <w:color w:val="0000FF"/>
-                <w:sz w:val="16"/>
-                <w:szCs w:val="16"/>
-              </w:rPr>
-              <w:t xml:space="preserve">      &lt;!--</w:t>
-            </w:r>
-            <w:r>
-              <w:rPr>
-                <w:rFonts w:ascii="Courier New" w:hAnsi="Courier New" w:cs="Courier New"/>
-                <w:noProof/>
-                <w:color w:val="008000"/>
-                <w:sz w:val="16"/>
-                <w:szCs w:val="16"/>
-              </w:rPr>
-              <w:t xml:space="preserve">Tipo de del origen de datos de la mertadata los servicios </w:t>
-            </w:r>
-            <w:r>
-              <w:rPr>
-                <w:rFonts w:ascii="Courier New" w:hAnsi="Courier New" w:cs="Courier New"/>
-                <w:noProof/>
-                <w:color w:val="0000FF"/>
-                <w:sz w:val="16"/>
-                <w:szCs w:val="16"/>
-              </w:rPr>
-              <w:t>--&gt;</w:t>
-            </w:r>
-          </w:p>
-          <w:p>
-            <w:pPr>
-              <w:autoSpaceDE w:val="0"/>
-              <w:autoSpaceDN w:val="0"/>
-              <w:adjustRightInd w:val="0"/>
-              <w:spacing w:after="0" w:line="240" w:lineRule="auto"/>
-              <w:ind w:left="708"/>
-              <w:rPr>
-                <w:rFonts w:ascii="Courier New" w:hAnsi="Courier New" w:cs="Courier New"/>
-                <w:noProof/>
-                <w:color w:val="0000FF"/>
-                <w:sz w:val="16"/>
-                <w:szCs w:val="16"/>
-                <w:lang w:val="en-US"/>
-              </w:rPr>
-            </w:pPr>
-            <w:r>
-              <w:rPr>
-                <w:rFonts w:ascii="Courier New" w:hAnsi="Courier New" w:cs="Courier New"/>
-                <w:noProof/>
-                <w:color w:val="0000FF"/>
-                <w:sz w:val="16"/>
-                <w:szCs w:val="16"/>
-              </w:rPr>
-              <w:t xml:space="preserve">      </w:t>
-            </w:r>
-            <w:r>
-              <w:rPr>
-                <w:rFonts w:ascii="Courier New" w:hAnsi="Courier New" w:cs="Courier New"/>
-                <w:noProof/>
-                <w:color w:val="0000FF"/>
-                <w:sz w:val="16"/>
-                <w:szCs w:val="16"/>
-                <w:lang w:val="en-US"/>
-              </w:rPr>
-              <w:t>&lt;</w:t>
-            </w:r>
-            <w:r>
-              <w:rPr>
-                <w:rFonts w:ascii="Courier New" w:hAnsi="Courier New" w:cs="Courier New"/>
-                <w:noProof/>
-                <w:color w:val="A31515"/>
-                <w:sz w:val="16"/>
-                <w:szCs w:val="16"/>
-                <w:lang w:val="en-US"/>
-              </w:rPr>
-              <w:t>setting</w:t>
-            </w:r>
-            <w:r>
-              <w:rPr>
-                <w:rFonts w:ascii="Courier New" w:hAnsi="Courier New" w:cs="Courier New"/>
-                <w:noProof/>
-                <w:color w:val="0000FF"/>
-                <w:sz w:val="16"/>
-                <w:szCs w:val="16"/>
-                <w:lang w:val="en-US"/>
-              </w:rPr>
-              <w:t xml:space="preserve"> </w:t>
-            </w:r>
-            <w:r>
-              <w:rPr>
-                <w:rFonts w:ascii="Courier New" w:hAnsi="Courier New" w:cs="Courier New"/>
-                <w:noProof/>
-                <w:color w:val="FF0000"/>
-                <w:sz w:val="16"/>
-                <w:szCs w:val="16"/>
-                <w:lang w:val="en-US"/>
-              </w:rPr>
-              <w:t>name</w:t>
-            </w:r>
-            <w:r>
-              <w:rPr>
-                <w:rFonts w:ascii="Courier New" w:hAnsi="Courier New" w:cs="Courier New"/>
-                <w:noProof/>
-                <w:color w:val="0000FF"/>
-                <w:sz w:val="16"/>
-                <w:szCs w:val="16"/>
-                <w:lang w:val="en-US"/>
-              </w:rPr>
-              <w:t>=</w:t>
-            </w:r>
-            <w:r>
-              <w:rPr>
-                <w:rFonts w:ascii="Courier New" w:hAnsi="Courier New" w:cs="Courier New"/>
-                <w:noProof/>
-                <w:sz w:val="16"/>
-                <w:szCs w:val="16"/>
-                <w:lang w:val="en-US"/>
-              </w:rPr>
-              <w:t>"</w:t>
-            </w:r>
-            <w:r>
-              <w:rPr>
-                <w:rFonts w:ascii="Courier New" w:hAnsi="Courier New" w:cs="Courier New"/>
-                <w:noProof/>
-                <w:color w:val="0000FF"/>
-                <w:sz w:val="16"/>
-                <w:szCs w:val="16"/>
-                <w:lang w:val="en-US"/>
-              </w:rPr>
-              <w:t>ServiceConfigurationManagerType</w:t>
-            </w:r>
-            <w:r>
-              <w:rPr>
-                <w:rFonts w:ascii="Courier New" w:hAnsi="Courier New" w:cs="Courier New"/>
-                <w:noProof/>
-                <w:sz w:val="16"/>
-                <w:szCs w:val="16"/>
-                <w:lang w:val="en-US"/>
-              </w:rPr>
-              <w:t>"</w:t>
-            </w:r>
-            <w:r>
-              <w:rPr>
-                <w:rFonts w:ascii="Courier New" w:hAnsi="Courier New" w:cs="Courier New"/>
-                <w:noProof/>
-                <w:color w:val="0000FF"/>
-                <w:sz w:val="16"/>
-                <w:szCs w:val="16"/>
-                <w:lang w:val="en-US"/>
-              </w:rPr>
-              <w:t xml:space="preserve"> </w:t>
-            </w:r>
-            <w:r>
-              <w:rPr>
-                <w:rFonts w:ascii="Courier New" w:hAnsi="Courier New" w:cs="Courier New"/>
-                <w:noProof/>
-                <w:color w:val="FF0000"/>
-                <w:sz w:val="16"/>
-                <w:szCs w:val="16"/>
-                <w:lang w:val="en-US"/>
-              </w:rPr>
-              <w:t>serializeAs</w:t>
-            </w:r>
-            <w:r>
-              <w:rPr>
-                <w:rFonts w:ascii="Courier New" w:hAnsi="Courier New" w:cs="Courier New"/>
-                <w:noProof/>
-                <w:color w:val="0000FF"/>
-                <w:sz w:val="16"/>
-                <w:szCs w:val="16"/>
-                <w:lang w:val="en-US"/>
-              </w:rPr>
-              <w:t>=</w:t>
-            </w:r>
-            <w:r>
-              <w:rPr>
-                <w:rFonts w:ascii="Courier New" w:hAnsi="Courier New" w:cs="Courier New"/>
-                <w:noProof/>
-                <w:sz w:val="16"/>
-                <w:szCs w:val="16"/>
-                <w:lang w:val="en-US"/>
-              </w:rPr>
-              <w:t>"</w:t>
-            </w:r>
-            <w:r>
-              <w:rPr>
-                <w:rFonts w:ascii="Courier New" w:hAnsi="Courier New" w:cs="Courier New"/>
-                <w:noProof/>
-                <w:color w:val="0000FF"/>
-                <w:sz w:val="16"/>
-                <w:szCs w:val="16"/>
-                <w:lang w:val="en-US"/>
-              </w:rPr>
-              <w:t>String</w:t>
-            </w:r>
-            <w:r>
-              <w:rPr>
-                <w:rFonts w:ascii="Courier New" w:hAnsi="Courier New" w:cs="Courier New"/>
-                <w:noProof/>
-                <w:sz w:val="16"/>
-                <w:szCs w:val="16"/>
-                <w:lang w:val="en-US"/>
-              </w:rPr>
-              <w:t>"</w:t>
-            </w:r>
-            <w:r>
-              <w:rPr>
-                <w:rFonts w:ascii="Courier New" w:hAnsi="Courier New" w:cs="Courier New"/>
-                <w:noProof/>
-                <w:color w:val="0000FF"/>
-                <w:sz w:val="16"/>
-                <w:szCs w:val="16"/>
-                <w:lang w:val="en-US"/>
-              </w:rPr>
-              <w:t>&gt;</w:t>
-            </w:r>
-          </w:p>
-          <w:p>
-            <w:pPr>
-              <w:autoSpaceDE w:val="0"/>
-              <w:autoSpaceDN w:val="0"/>
-              <w:adjustRightInd w:val="0"/>
-              <w:spacing w:after="0" w:line="240" w:lineRule="auto"/>
-              <w:ind w:left="708"/>
-              <w:rPr>
-                <w:rFonts w:ascii="Courier New" w:hAnsi="Courier New" w:cs="Courier New"/>
-                <w:noProof/>
-                <w:color w:val="0000FF"/>
-                <w:sz w:val="16"/>
-                <w:szCs w:val="16"/>
-                <w:lang w:val="en-US"/>
-              </w:rPr>
-            </w:pPr>
-            <w:r>
-              <w:rPr>
-                <w:rFonts w:ascii="Courier New" w:hAnsi="Courier New" w:cs="Courier New"/>
-                <w:noProof/>
-                <w:color w:val="0000FF"/>
-                <w:sz w:val="16"/>
-                <w:szCs w:val="16"/>
-                <w:lang w:val="en-US"/>
-              </w:rPr>
-              <w:t xml:space="preserve">        &lt;</w:t>
-            </w:r>
-            <w:r>
-              <w:rPr>
-                <w:rFonts w:ascii="Courier New" w:hAnsi="Courier New" w:cs="Courier New"/>
-                <w:noProof/>
-                <w:color w:val="A31515"/>
-                <w:sz w:val="16"/>
-                <w:szCs w:val="16"/>
-                <w:lang w:val="en-US"/>
-              </w:rPr>
-              <w:t>value</w:t>
-            </w:r>
-            <w:r>
-              <w:rPr>
-                <w:rFonts w:ascii="Courier New" w:hAnsi="Courier New" w:cs="Courier New"/>
-                <w:noProof/>
-                <w:color w:val="0000FF"/>
-                <w:sz w:val="16"/>
-                <w:szCs w:val="16"/>
-                <w:lang w:val="en-US"/>
-              </w:rPr>
-              <w:t>&gt;</w:t>
-            </w:r>
-            <w:r>
-              <w:rPr>
-                <w:rFonts w:ascii="Courier New" w:hAnsi="Courier New" w:cs="Courier New"/>
-                <w:noProof/>
-                <w:sz w:val="16"/>
-                <w:szCs w:val="16"/>
-                <w:lang w:val="en-US"/>
-              </w:rPr>
-              <w:t>Fwk.ServiceManagement.XmlServiceConfigurationManager, Fwk.Bases</w:t>
-            </w:r>
-            <w:r>
-              <w:rPr>
-                <w:rFonts w:ascii="Courier New" w:hAnsi="Courier New" w:cs="Courier New"/>
-                <w:noProof/>
-                <w:color w:val="0000FF"/>
-                <w:sz w:val="16"/>
-                <w:szCs w:val="16"/>
-                <w:lang w:val="en-US"/>
-              </w:rPr>
-              <w:t>&lt;/</w:t>
-            </w:r>
-            <w:r>
-              <w:rPr>
-                <w:rFonts w:ascii="Courier New" w:hAnsi="Courier New" w:cs="Courier New"/>
-                <w:noProof/>
-                <w:color w:val="A31515"/>
-                <w:sz w:val="16"/>
-                <w:szCs w:val="16"/>
-                <w:lang w:val="en-US"/>
-              </w:rPr>
-              <w:t>value</w:t>
-            </w:r>
-            <w:r>
-              <w:rPr>
-                <w:rFonts w:ascii="Courier New" w:hAnsi="Courier New" w:cs="Courier New"/>
-                <w:noProof/>
-                <w:color w:val="0000FF"/>
-                <w:sz w:val="16"/>
-                <w:szCs w:val="16"/>
-                <w:lang w:val="en-US"/>
-              </w:rPr>
-              <w:t>&gt;</w:t>
-            </w:r>
-          </w:p>
-          <w:p>
-            <w:pPr>
-              <w:autoSpaceDE w:val="0"/>
-              <w:autoSpaceDN w:val="0"/>
-              <w:adjustRightInd w:val="0"/>
-              <w:spacing w:after="0" w:line="240" w:lineRule="auto"/>
-              <w:ind w:left="708"/>
-              <w:rPr>
-                <w:rFonts w:ascii="Courier New" w:hAnsi="Courier New" w:cs="Courier New"/>
-                <w:noProof/>
-                <w:color w:val="0000FF"/>
-                <w:sz w:val="16"/>
-                <w:szCs w:val="16"/>
-              </w:rPr>
-            </w:pPr>
-            <w:r>
-              <w:rPr>
-                <w:rFonts w:ascii="Courier New" w:hAnsi="Courier New" w:cs="Courier New"/>
-                <w:noProof/>
-                <w:color w:val="0000FF"/>
-                <w:sz w:val="16"/>
-                <w:szCs w:val="16"/>
-                <w:lang w:val="en-US"/>
-              </w:rPr>
-              <w:t xml:space="preserve">      </w:t>
-            </w:r>
-            <w:r>
-              <w:rPr>
-                <w:rFonts w:ascii="Courier New" w:hAnsi="Courier New" w:cs="Courier New"/>
-                <w:noProof/>
-                <w:color w:val="0000FF"/>
-                <w:sz w:val="16"/>
-                <w:szCs w:val="16"/>
-              </w:rPr>
-              <w:t>&lt;/</w:t>
-            </w:r>
-            <w:r>
-              <w:rPr>
-                <w:rFonts w:ascii="Courier New" w:hAnsi="Courier New" w:cs="Courier New"/>
-                <w:noProof/>
-                <w:color w:val="A31515"/>
-                <w:sz w:val="16"/>
-                <w:szCs w:val="16"/>
-              </w:rPr>
-              <w:t>setting</w:t>
-            </w:r>
-            <w:r>
-              <w:rPr>
-                <w:rFonts w:ascii="Courier New" w:hAnsi="Courier New" w:cs="Courier New"/>
-                <w:noProof/>
-                <w:color w:val="0000FF"/>
-                <w:sz w:val="16"/>
-                <w:szCs w:val="16"/>
-              </w:rPr>
-              <w:t>&gt;</w:t>
-            </w:r>
-          </w:p>
-          <w:p>
-            <w:pPr>
-              <w:autoSpaceDE w:val="0"/>
-              <w:autoSpaceDN w:val="0"/>
-              <w:adjustRightInd w:val="0"/>
-              <w:spacing w:after="0" w:line="240" w:lineRule="auto"/>
-              <w:ind w:left="708"/>
-              <w:rPr>
-                <w:rFonts w:ascii="Courier New" w:hAnsi="Courier New" w:cs="Courier New"/>
-                <w:noProof/>
-                <w:color w:val="0000FF"/>
-                <w:sz w:val="16"/>
-                <w:szCs w:val="16"/>
-              </w:rPr>
-            </w:pPr>
-          </w:p>
-          <w:p>
-            <w:pPr>
-              <w:autoSpaceDE w:val="0"/>
-              <w:autoSpaceDN w:val="0"/>
-              <w:adjustRightInd w:val="0"/>
-              <w:spacing w:after="0" w:line="240" w:lineRule="auto"/>
-              <w:ind w:left="708"/>
-              <w:rPr>
-                <w:rFonts w:ascii="Courier New" w:hAnsi="Courier New" w:cs="Courier New"/>
-                <w:noProof/>
-                <w:color w:val="0000FF"/>
-                <w:sz w:val="16"/>
-                <w:szCs w:val="16"/>
-              </w:rPr>
-            </w:pPr>
-            <w:r>
-              <w:rPr>
-                <w:rFonts w:ascii="Courier New" w:hAnsi="Courier New" w:cs="Courier New"/>
-                <w:noProof/>
-                <w:color w:val="0000FF"/>
-                <w:sz w:val="16"/>
-                <w:szCs w:val="16"/>
-              </w:rPr>
-              <w:t xml:space="preserve">      &lt;!—</w:t>
-            </w:r>
-            <w:r>
-              <w:rPr>
-                <w:rFonts w:ascii="Courier New" w:hAnsi="Courier New" w:cs="Courier New"/>
-                <w:noProof/>
-                <w:color w:val="008000"/>
-                <w:sz w:val="16"/>
-                <w:szCs w:val="16"/>
-              </w:rPr>
-              <w:t>Archivo</w:t>
-            </w:r>
-            <w:r>
-              <w:rPr>
-                <w:rFonts w:ascii="Courier New" w:hAnsi="Courier New" w:cs="Courier New"/>
-                <w:noProof/>
-                <w:color w:val="0000FF"/>
-                <w:sz w:val="16"/>
-                <w:szCs w:val="16"/>
-              </w:rPr>
-              <w:t xml:space="preserve"> </w:t>
-            </w:r>
-            <w:r>
-              <w:rPr>
-                <w:rFonts w:ascii="Courier New" w:hAnsi="Courier New" w:cs="Courier New"/>
-                <w:noProof/>
-                <w:color w:val="008000"/>
-                <w:sz w:val="16"/>
-                <w:szCs w:val="16"/>
-              </w:rPr>
-              <w:t xml:space="preserve">Metadata de los servicios </w:t>
-            </w:r>
-            <w:r>
-              <w:rPr>
-                <w:rFonts w:ascii="Courier New" w:hAnsi="Courier New" w:cs="Courier New"/>
-                <w:noProof/>
-                <w:color w:val="0000FF"/>
-                <w:sz w:val="16"/>
-                <w:szCs w:val="16"/>
-              </w:rPr>
-              <w:t>--&gt;</w:t>
-            </w:r>
-          </w:p>
-          <w:p>
-            <w:pPr>
-              <w:autoSpaceDE w:val="0"/>
-              <w:autoSpaceDN w:val="0"/>
-              <w:adjustRightInd w:val="0"/>
-              <w:spacing w:after="0" w:line="240" w:lineRule="auto"/>
-              <w:ind w:left="708"/>
-              <w:rPr>
-                <w:rFonts w:ascii="Courier New" w:hAnsi="Courier New" w:cs="Courier New"/>
-                <w:b/>
-                <w:noProof/>
-                <w:color w:val="0000FF"/>
-                <w:sz w:val="16"/>
-                <w:szCs w:val="16"/>
-                <w:lang w:val="en-US"/>
-              </w:rPr>
-            </w:pPr>
-            <w:r>
-              <w:rPr>
-                <w:rFonts w:ascii="Courier New" w:hAnsi="Courier New" w:cs="Courier New"/>
-                <w:noProof/>
-                <w:color w:val="0000FF"/>
-                <w:sz w:val="16"/>
-                <w:szCs w:val="16"/>
-              </w:rPr>
-              <w:t xml:space="preserve">      </w:t>
-            </w:r>
-            <w:r>
-              <w:rPr>
-                <w:rFonts w:ascii="Courier New" w:hAnsi="Courier New" w:cs="Courier New"/>
-                <w:b/>
-                <w:noProof/>
-                <w:color w:val="0000FF"/>
-                <w:sz w:val="16"/>
-                <w:szCs w:val="16"/>
-                <w:lang w:val="en-US"/>
-              </w:rPr>
-              <w:t>&lt;</w:t>
-            </w:r>
-            <w:r>
-              <w:rPr>
-                <w:rFonts w:ascii="Courier New" w:hAnsi="Courier New" w:cs="Courier New"/>
-                <w:b/>
-                <w:noProof/>
-                <w:color w:val="A31515"/>
-                <w:sz w:val="16"/>
-                <w:szCs w:val="16"/>
-                <w:lang w:val="en-US"/>
-              </w:rPr>
-              <w:t>setting</w:t>
-            </w:r>
-            <w:r>
-              <w:rPr>
-                <w:rFonts w:ascii="Courier New" w:hAnsi="Courier New" w:cs="Courier New"/>
-                <w:b/>
-                <w:noProof/>
-                <w:color w:val="0000FF"/>
-                <w:sz w:val="16"/>
-                <w:szCs w:val="16"/>
-                <w:lang w:val="en-US"/>
-              </w:rPr>
-              <w:t xml:space="preserve"> </w:t>
-            </w:r>
-            <w:r>
-              <w:rPr>
-                <w:rFonts w:ascii="Courier New" w:hAnsi="Courier New" w:cs="Courier New"/>
-                <w:b/>
-                <w:noProof/>
-                <w:color w:val="FF0000"/>
-                <w:sz w:val="16"/>
-                <w:szCs w:val="16"/>
-                <w:lang w:val="en-US"/>
-              </w:rPr>
-              <w:t>name</w:t>
-            </w:r>
-            <w:r>
-              <w:rPr>
-                <w:rFonts w:ascii="Courier New" w:hAnsi="Courier New" w:cs="Courier New"/>
-                <w:b/>
-                <w:noProof/>
-                <w:color w:val="0000FF"/>
-                <w:sz w:val="16"/>
-                <w:szCs w:val="16"/>
-                <w:lang w:val="en-US"/>
-              </w:rPr>
-              <w:t>=</w:t>
-            </w:r>
-            <w:r>
-              <w:rPr>
-                <w:rFonts w:ascii="Courier New" w:hAnsi="Courier New" w:cs="Courier New"/>
-                <w:b/>
-                <w:noProof/>
-                <w:sz w:val="16"/>
-                <w:szCs w:val="16"/>
-                <w:lang w:val="en-US"/>
-              </w:rPr>
-              <w:t>"</w:t>
-            </w:r>
-            <w:r>
-              <w:rPr>
-                <w:rFonts w:ascii="Courier New" w:hAnsi="Courier New" w:cs="Courier New"/>
-                <w:b/>
-                <w:noProof/>
-                <w:color w:val="0000FF"/>
-                <w:sz w:val="16"/>
-                <w:szCs w:val="16"/>
-                <w:lang w:val="en-US"/>
-              </w:rPr>
-              <w:t>ServiceConfigurationSourceName</w:t>
-            </w:r>
-            <w:r>
-              <w:rPr>
-                <w:rFonts w:ascii="Courier New" w:hAnsi="Courier New" w:cs="Courier New"/>
-                <w:b/>
-                <w:noProof/>
-                <w:sz w:val="16"/>
-                <w:szCs w:val="16"/>
-                <w:lang w:val="en-US"/>
-              </w:rPr>
-              <w:t>"</w:t>
-            </w:r>
-            <w:r>
-              <w:rPr>
-                <w:rFonts w:ascii="Courier New" w:hAnsi="Courier New" w:cs="Courier New"/>
-                <w:b/>
-                <w:noProof/>
-                <w:color w:val="0000FF"/>
-                <w:sz w:val="16"/>
-                <w:szCs w:val="16"/>
-                <w:lang w:val="en-US"/>
-              </w:rPr>
-              <w:t xml:space="preserve"> </w:t>
-            </w:r>
-            <w:r>
-              <w:rPr>
-                <w:rFonts w:ascii="Courier New" w:hAnsi="Courier New" w:cs="Courier New"/>
-                <w:b/>
-                <w:noProof/>
-                <w:color w:val="FF0000"/>
-                <w:sz w:val="16"/>
-                <w:szCs w:val="16"/>
-                <w:lang w:val="en-US"/>
-              </w:rPr>
-              <w:t>serializeAs</w:t>
-            </w:r>
-            <w:r>
-              <w:rPr>
-                <w:rFonts w:ascii="Courier New" w:hAnsi="Courier New" w:cs="Courier New"/>
-                <w:b/>
-                <w:noProof/>
-                <w:color w:val="0000FF"/>
-                <w:sz w:val="16"/>
-                <w:szCs w:val="16"/>
-                <w:lang w:val="en-US"/>
-              </w:rPr>
-              <w:t>=</w:t>
-            </w:r>
-            <w:r>
-              <w:rPr>
-                <w:rFonts w:ascii="Courier New" w:hAnsi="Courier New" w:cs="Courier New"/>
-                <w:b/>
-                <w:noProof/>
-                <w:sz w:val="16"/>
-                <w:szCs w:val="16"/>
-                <w:lang w:val="en-US"/>
-              </w:rPr>
-              <w:t>"</w:t>
-            </w:r>
-            <w:r>
-              <w:rPr>
-                <w:rFonts w:ascii="Courier New" w:hAnsi="Courier New" w:cs="Courier New"/>
-                <w:b/>
-                <w:noProof/>
-                <w:color w:val="0000FF"/>
-                <w:sz w:val="16"/>
-                <w:szCs w:val="16"/>
-                <w:lang w:val="en-US"/>
-              </w:rPr>
-              <w:t>String</w:t>
-            </w:r>
-            <w:r>
-              <w:rPr>
-                <w:rFonts w:ascii="Courier New" w:hAnsi="Courier New" w:cs="Courier New"/>
-                <w:b/>
-                <w:noProof/>
-                <w:sz w:val="16"/>
-                <w:szCs w:val="16"/>
-                <w:lang w:val="en-US"/>
-              </w:rPr>
-              <w:t>"</w:t>
-            </w:r>
-            <w:r>
-              <w:rPr>
-                <w:rFonts w:ascii="Courier New" w:hAnsi="Courier New" w:cs="Courier New"/>
-                <w:b/>
-                <w:noProof/>
-                <w:color w:val="0000FF"/>
-                <w:sz w:val="16"/>
-                <w:szCs w:val="16"/>
-                <w:lang w:val="en-US"/>
-              </w:rPr>
-              <w:t>&gt;</w:t>
-            </w:r>
-          </w:p>
-          <w:p>
-            <w:pPr>
-              <w:autoSpaceDE w:val="0"/>
-              <w:autoSpaceDN w:val="0"/>
-              <w:adjustRightInd w:val="0"/>
-              <w:spacing w:after="0" w:line="240" w:lineRule="auto"/>
-              <w:ind w:left="708"/>
-              <w:rPr>
-                <w:rFonts w:ascii="Courier New" w:hAnsi="Courier New" w:cs="Courier New"/>
-                <w:b/>
-                <w:noProof/>
-                <w:color w:val="0000FF"/>
-                <w:sz w:val="16"/>
-                <w:szCs w:val="16"/>
-                <w:lang w:val="en-US"/>
-              </w:rPr>
-            </w:pPr>
-            <w:r>
-              <w:rPr>
-                <w:rFonts w:ascii="Courier New" w:hAnsi="Courier New" w:cs="Courier New"/>
-                <w:b/>
-                <w:noProof/>
-                <w:color w:val="0000FF"/>
-                <w:sz w:val="16"/>
-                <w:szCs w:val="16"/>
-                <w:lang w:val="en-US"/>
-              </w:rPr>
-              <w:t xml:space="preserve">        &lt;</w:t>
-            </w:r>
-            <w:r>
-              <w:rPr>
-                <w:rFonts w:ascii="Courier New" w:hAnsi="Courier New" w:cs="Courier New"/>
-                <w:b/>
-                <w:noProof/>
-                <w:color w:val="A31515"/>
-                <w:sz w:val="16"/>
-                <w:szCs w:val="16"/>
-                <w:lang w:val="en-US"/>
-              </w:rPr>
-              <w:t>value</w:t>
-            </w:r>
-            <w:r>
-              <w:rPr>
-                <w:rFonts w:ascii="Courier New" w:hAnsi="Courier New" w:cs="Courier New"/>
-                <w:b/>
-                <w:noProof/>
-                <w:color w:val="0000FF"/>
-                <w:sz w:val="16"/>
-                <w:szCs w:val="16"/>
-                <w:lang w:val="en-US"/>
-              </w:rPr>
-              <w:t>&gt;</w:t>
-            </w:r>
-            <w:r>
-              <w:rPr>
-                <w:rFonts w:ascii="Courier New" w:hAnsi="Courier New" w:cs="Courier New"/>
-                <w:b/>
-                <w:noProof/>
-                <w:sz w:val="16"/>
-                <w:szCs w:val="16"/>
-                <w:lang w:val="en-US"/>
-              </w:rPr>
-              <w:t>ServiceMetadataConfig.xml</w:t>
-            </w:r>
-            <w:r>
-              <w:rPr>
-                <w:rFonts w:ascii="Courier New" w:hAnsi="Courier New" w:cs="Courier New"/>
-                <w:b/>
-                <w:noProof/>
-                <w:color w:val="0000FF"/>
-                <w:sz w:val="16"/>
-                <w:szCs w:val="16"/>
-                <w:lang w:val="en-US"/>
-              </w:rPr>
-              <w:t>&lt;/</w:t>
-            </w:r>
-            <w:r>
-              <w:rPr>
-                <w:rFonts w:ascii="Courier New" w:hAnsi="Courier New" w:cs="Courier New"/>
-                <w:b/>
-                <w:noProof/>
-                <w:color w:val="A31515"/>
-                <w:sz w:val="16"/>
-                <w:szCs w:val="16"/>
-                <w:lang w:val="en-US"/>
-              </w:rPr>
-              <w:t>value</w:t>
-            </w:r>
-            <w:r>
-              <w:rPr>
-                <w:rFonts w:ascii="Courier New" w:hAnsi="Courier New" w:cs="Courier New"/>
-                <w:b/>
-                <w:noProof/>
-                <w:color w:val="0000FF"/>
-                <w:sz w:val="16"/>
-                <w:szCs w:val="16"/>
-                <w:lang w:val="en-US"/>
-              </w:rPr>
-              <w:t>&gt;</w:t>
-            </w:r>
-          </w:p>
-          <w:p>
-            <w:pPr>
-              <w:autoSpaceDE w:val="0"/>
-              <w:autoSpaceDN w:val="0"/>
-              <w:adjustRightInd w:val="0"/>
-              <w:spacing w:after="0" w:line="240" w:lineRule="auto"/>
-              <w:ind w:left="708"/>
-              <w:rPr>
-                <w:rFonts w:ascii="Courier New" w:hAnsi="Courier New" w:cs="Courier New"/>
-                <w:b/>
-                <w:noProof/>
-                <w:color w:val="0000FF"/>
-                <w:sz w:val="16"/>
-                <w:szCs w:val="16"/>
-                <w:lang w:val="en-US"/>
-              </w:rPr>
-            </w:pPr>
-            <w:r>
-              <w:rPr>
-                <w:rFonts w:ascii="Courier New" w:hAnsi="Courier New" w:cs="Courier New"/>
-                <w:b/>
-                <w:noProof/>
-                <w:color w:val="0000FF"/>
-                <w:sz w:val="16"/>
-                <w:szCs w:val="16"/>
-                <w:lang w:val="en-US"/>
-              </w:rPr>
-              <w:t xml:space="preserve">      &lt;/</w:t>
-            </w:r>
-            <w:r>
-              <w:rPr>
-                <w:rFonts w:ascii="Courier New" w:hAnsi="Courier New" w:cs="Courier New"/>
-                <w:b/>
-                <w:noProof/>
-                <w:color w:val="A31515"/>
-                <w:sz w:val="16"/>
-                <w:szCs w:val="16"/>
-                <w:lang w:val="en-US"/>
-              </w:rPr>
-              <w:t>setting</w:t>
-            </w:r>
-            <w:r>
-              <w:rPr>
-                <w:rFonts w:ascii="Courier New" w:hAnsi="Courier New" w:cs="Courier New"/>
-                <w:b/>
-                <w:noProof/>
-                <w:color w:val="0000FF"/>
-                <w:sz w:val="16"/>
-                <w:szCs w:val="16"/>
-                <w:lang w:val="en-US"/>
-              </w:rPr>
-              <w:t>&gt;</w:t>
-            </w:r>
-          </w:p>
-          <w:p>
-            <w:pPr>
-              <w:autoSpaceDE w:val="0"/>
-              <w:autoSpaceDN w:val="0"/>
-              <w:adjustRightInd w:val="0"/>
-              <w:spacing w:after="0" w:line="240" w:lineRule="auto"/>
-              <w:ind w:left="708"/>
-              <w:rPr>
-                <w:rFonts w:ascii="Courier New" w:hAnsi="Courier New" w:cs="Courier New"/>
-                <w:noProof/>
-                <w:color w:val="0000FF"/>
-                <w:sz w:val="16"/>
-                <w:szCs w:val="16"/>
-                <w:lang w:val="en-US"/>
-              </w:rPr>
-            </w:pPr>
-            <w:r>
-              <w:rPr>
-                <w:rFonts w:ascii="Courier New" w:hAnsi="Courier New" w:cs="Courier New"/>
-                <w:noProof/>
-                <w:color w:val="0000FF"/>
-                <w:sz w:val="16"/>
-                <w:szCs w:val="16"/>
-                <w:lang w:val="en-US"/>
-              </w:rPr>
-              <w:t>&lt;/</w:t>
-            </w:r>
-            <w:r>
-              <w:rPr>
-                <w:rFonts w:ascii="Courier New" w:hAnsi="Courier New" w:cs="Courier New"/>
-                <w:noProof/>
-                <w:color w:val="A31515"/>
-                <w:sz w:val="16"/>
-                <w:szCs w:val="16"/>
-                <w:lang w:val="en-US"/>
-              </w:rPr>
-              <w:t>Fwk.Bases.Properties.Settings</w:t>
-            </w:r>
-            <w:r>
-              <w:rPr>
-                <w:rFonts w:ascii="Courier New" w:hAnsi="Courier New" w:cs="Courier New"/>
-                <w:noProof/>
-                <w:color w:val="0000FF"/>
-                <w:sz w:val="16"/>
-                <w:szCs w:val="16"/>
-                <w:lang w:val="en-US"/>
-              </w:rPr>
-              <w:t>&gt;</w:t>
-            </w:r>
-          </w:p>
-          <w:p>
-            <w:pPr>
-              <w:rPr>
-                <w:rFonts w:ascii="Courier New" w:hAnsi="Courier New" w:cs="Courier New"/>
-                <w:sz w:val="16"/>
-                <w:szCs w:val="16"/>
-              </w:rPr>
-            </w:pPr>
-          </w:p>
-        </w:tc>
-      </w:tr>
-      <w:tr>
-        <w:trPr>
-          <w:trHeight w:val="491"/>
-        </w:trPr>
-        <w:tc>
-          <w:tcPr>
-            <w:tcW w:w="8529" w:type="dxa"/>
-            <w:shd w:val="clear" w:color="auto" w:fill="F3F3F3"/>
-          </w:tcPr>
-          <w:p>
-            <w:pPr>
-              <w:rPr>
-                <w:rFonts w:ascii="Courier New" w:hAnsi="Courier New" w:cs="Courier New"/>
-                <w:sz w:val="16"/>
-                <w:szCs w:val="16"/>
-              </w:rPr>
-            </w:pPr>
-          </w:p>
-        </w:tc>
-      </w:tr>
-      <w:tr>
-        <w:trPr>
-          <w:trHeight w:val="74"/>
-        </w:trPr>
-        <w:tc>
-          <w:tcPr>
-            <w:tcW w:w="8529" w:type="dxa"/>
-            <w:shd w:val="clear" w:color="auto" w:fill="F3F3F3"/>
-          </w:tcPr>
-          <w:p>
-            <w:pPr>
-              <w:rPr>
-                <w:rFonts w:ascii="Courier New" w:hAnsi="Courier New" w:cs="Courier New"/>
-                <w:sz w:val="16"/>
-                <w:szCs w:val="16"/>
-              </w:rPr>
-            </w:pPr>
-          </w:p>
-        </w:tc>
-      </w:tr>
-    </w:tbl>
+          <w:lang w:val="es-AR"/>
+        </w:rPr>
+      </w:pPr>
+    </w:p>
     <w:p>
       <w:pPr>
         <w:autoSpaceDE w:val="0"/>
@@ -4222,13 +4401,13 @@
           <w:color w:val="0000FF"/>
           <w:sz w:val="16"/>
           <w:szCs w:val="16"/>
-          <w:lang w:val="en-US"/>
-        </w:rPr>
-      </w:pPr>
-    </w:p>
-    <w:p>
-      <w:pPr>
-        <w:pStyle w:val="Prrafodelista"/>
+          <w:lang w:val="es-AR"/>
+        </w:rPr>
+      </w:pPr>
+    </w:p>
+    <w:p>
+      <w:pPr>
+        <w:pStyle w:val="ListParagraph"/>
         <w:numPr>
           <w:ilvl w:val="0"/>
           <w:numId w:val="9"/>
@@ -4249,21 +4428,41 @@
           <w:szCs w:val="24"/>
           <w:lang w:eastAsia="es-ES"/>
         </w:rPr>
-        <w:t>Instalar y einstalar</w:t>
-      </w:r>
-      <w:r>
-        <w:rPr>
-          <w:rFonts w:ascii="Times New Roman" w:eastAsia="Times New Roman" w:hAnsi="Times New Roman" w:cs="Times New Roman"/>
+        <w:t xml:space="preserve">Instalar y </w:t>
+      </w:r>
+      <w:r>
+        <w:rPr>
+          <w:rFonts w:ascii="Times New Roman" w:eastAsia="Times New Roman" w:hAnsi="Times New Roman" w:cs="Times New Roman"/>
+          <w:b/>
           <w:sz w:val="24"/>
           <w:szCs w:val="24"/>
           <w:lang w:eastAsia="es-ES"/>
         </w:rPr>
+        <w:t>des</w:t>
+      </w:r>
+      <w:r>
+        <w:rPr>
+          <w:rFonts w:ascii="Times New Roman" w:eastAsia="Times New Roman" w:hAnsi="Times New Roman" w:cs="Times New Roman"/>
+          <w:b/>
+          <w:sz w:val="24"/>
+          <w:szCs w:val="24"/>
+          <w:lang w:eastAsia="es-ES"/>
+        </w:rPr>
+        <w:t>instalar</w:t>
+      </w:r>
+      <w:r>
+        <w:rPr>
+          <w:rFonts w:ascii="Times New Roman" w:eastAsia="Times New Roman" w:hAnsi="Times New Roman" w:cs="Times New Roman"/>
+          <w:sz w:val="24"/>
+          <w:szCs w:val="24"/>
+          <w:lang w:eastAsia="es-ES"/>
+        </w:rPr>
         <w:t xml:space="preserve"> el servicio: utilizar los archivos install.bat uninstall.bat respectivamente</w:t>
       </w:r>
     </w:p>
     <w:p>
       <w:pPr>
-        <w:pStyle w:val="Prrafodelista"/>
+        <w:pStyle w:val="ListParagraph"/>
         <w:spacing w:before="100" w:beforeAutospacing="1" w:after="100" w:afterAutospacing="1" w:line="240" w:lineRule="auto"/>
         <w:rPr>
           <w:rFonts w:ascii="Times New Roman" w:eastAsia="Times New Roman" w:hAnsi="Times New Roman" w:cs="Times New Roman"/>
@@ -4275,7 +4474,7 @@
     </w:p>
     <w:p>
       <w:pPr>
-        <w:pStyle w:val="Prrafodelista"/>
+        <w:pStyle w:val="ListParagraph"/>
         <w:numPr>
           <w:ilvl w:val="0"/>
           <w:numId w:val="9"/>
@@ -4310,7 +4509,7 @@
     </w:p>
     <w:p>
       <w:pPr>
-        <w:pStyle w:val="Prrafodelista"/>
+        <w:pStyle w:val="ListParagraph"/>
         <w:spacing w:before="100" w:beforeAutospacing="1" w:after="100" w:afterAutospacing="1" w:line="240" w:lineRule="auto"/>
         <w:rPr>
           <w:rFonts w:ascii="Times New Roman" w:eastAsia="Times New Roman" w:hAnsi="Times New Roman" w:cs="Times New Roman"/>
@@ -4322,7 +4521,7 @@
     </w:p>
     <w:p>
       <w:pPr>
-        <w:pStyle w:val="Prrafodelista"/>
+        <w:pStyle w:val="ListParagraph"/>
         <w:numPr>
           <w:ilvl w:val="0"/>
           <w:numId w:val="9"/>
@@ -4342,7 +4541,7 @@
           <w:szCs w:val="24"/>
           <w:lang w:eastAsia="es-ES"/>
         </w:rPr>
-        <w:t>Verificar si se instalo: dirigirse a</w:t>
+        <w:t xml:space="preserve">Verificar si se </w:t>
       </w:r>
       <w:r>
         <w:rPr>
@@ -4351,7 +4550,7 @@
           <w:szCs w:val="24"/>
           <w:lang w:eastAsia="es-ES"/>
         </w:rPr>
-        <w:t>:</w:t>
+        <w:t>instaló</w:t>
       </w:r>
       <w:r>
         <w:rPr>
@@ -4360,20 +4559,26 @@
           <w:szCs w:val="24"/>
           <w:lang w:eastAsia="es-ES"/>
         </w:rPr>
+        <w:t>: dirigirse a</w:t>
+      </w:r>
+      <w:r>
+        <w:rPr>
+          <w:rFonts w:ascii="Times New Roman" w:eastAsia="Times New Roman" w:hAnsi="Times New Roman" w:cs="Times New Roman"/>
+          <w:sz w:val="24"/>
+          <w:szCs w:val="24"/>
+          <w:lang w:eastAsia="es-ES"/>
+        </w:rPr>
         <w:t xml:space="preserve"> </w:t>
       </w:r>
-    </w:p>
-    <w:p>
-      <w:pPr>
-        <w:pStyle w:val="Prrafodelista"/>
-        <w:spacing w:before="100" w:beforeAutospacing="1" w:after="100" w:afterAutospacing="1" w:line="240" w:lineRule="auto"/>
+      <w:r>
         <w:rPr>
           <w:rFonts w:ascii="Times New Roman" w:eastAsia="Times New Roman" w:hAnsi="Times New Roman" w:cs="Times New Roman"/>
           <w:sz w:val="24"/>
           <w:szCs w:val="24"/>
           <w:lang w:eastAsia="es-ES"/>
         </w:rPr>
-      </w:pPr>
+        <w:t>pan</w:t>
+      </w:r>
       <w:r>
         <w:rPr>
           <w:rFonts w:ascii="Times New Roman" w:eastAsia="Times New Roman" w:hAnsi="Times New Roman" w:cs="Times New Roman"/>
@@ -4381,7 +4586,7 @@
           <w:szCs w:val="24"/>
           <w:lang w:eastAsia="es-ES"/>
         </w:rPr>
-        <w:t>pan</w:t>
+        <w:t>e</w:t>
       </w:r>
       <w:r>
         <w:rPr>
@@ -4390,7 +4595,7 @@
           <w:szCs w:val="24"/>
           <w:lang w:eastAsia="es-ES"/>
         </w:rPr>
-        <w:t>e</w:t>
+        <w:t>l de control</w:t>
       </w:r>
       <w:r>
         <w:rPr>
@@ -4399,7 +4604,7 @@
           <w:szCs w:val="24"/>
           <w:lang w:eastAsia="es-ES"/>
         </w:rPr>
-        <w:t>l de control</w:t>
+        <w:sym w:font="Wingdings" w:char="F0E0"/>
       </w:r>
       <w:r>
         <w:rPr>
@@ -4408,6 +4613,15 @@
           <w:szCs w:val="24"/>
           <w:lang w:eastAsia="es-ES"/>
         </w:rPr>
+        <w:t xml:space="preserve"> herramientas administrativas</w:t>
+      </w:r>
+      <w:r>
+        <w:rPr>
+          <w:rFonts w:ascii="Times New Roman" w:eastAsia="Times New Roman" w:hAnsi="Times New Roman" w:cs="Times New Roman"/>
+          <w:sz w:val="24"/>
+          <w:szCs w:val="24"/>
+          <w:lang w:eastAsia="es-ES"/>
+        </w:rPr>
         <w:sym w:font="Wingdings" w:char="F0E0"/>
       </w:r>
       <w:r>
@@ -4417,7 +4631,7 @@
           <w:szCs w:val="24"/>
           <w:lang w:eastAsia="es-ES"/>
         </w:rPr>
-        <w:t xml:space="preserve"> herramientas administrativas</w:t>
+        <w:t xml:space="preserve"> Servicios </w:t>
       </w:r>
       <w:r>
         <w:rPr>
@@ -4435,29 +4649,11 @@
           <w:szCs w:val="24"/>
           <w:lang w:eastAsia="es-ES"/>
         </w:rPr>
-        <w:t xml:space="preserve"> Servicios </w:t>
-      </w:r>
-      <w:r>
-        <w:rPr>
-          <w:rFonts w:ascii="Times New Roman" w:eastAsia="Times New Roman" w:hAnsi="Times New Roman" w:cs="Times New Roman"/>
-          <w:sz w:val="24"/>
-          <w:szCs w:val="24"/>
-          <w:lang w:eastAsia="es-ES"/>
-        </w:rPr>
-        <w:sym w:font="Wingdings" w:char="F0E0"/>
-      </w:r>
-      <w:r>
-        <w:rPr>
-          <w:rFonts w:ascii="Times New Roman" w:eastAsia="Times New Roman" w:hAnsi="Times New Roman" w:cs="Times New Roman"/>
-          <w:sz w:val="24"/>
-          <w:szCs w:val="24"/>
-          <w:lang w:eastAsia="es-ES"/>
-        </w:rPr>
         <w:t xml:space="preserve"> buscar el servicio con el nombre o descripción que utilizo a desarrollar el servicio.-</w:t>
       </w:r>
     </w:p>
     <w:sectPr>
-      <w:headerReference w:type="default" r:id="rId9"/>
+      <w:headerReference w:type="default" r:id="rId10"/>
       <w:pgSz w:w="11906" w:h="16838"/>
       <w:pgMar w:top="1417" w:right="1701" w:bottom="1417" w:left="1701" w:header="708" w:footer="708" w:gutter="0"/>
       <w:cols w:space="708"/>
@@ -4468,7 +4664,7 @@
 </file>
 
 <file path=word/endnotes.xml><?xml version="1.0" encoding="utf-8"?>
-<w:endnotes xmlns:ve="http://schemas.openxmlformats.org/markup-compatibility/2006" xmlns:o="urn:schemas-microsoft-com:office:office" xmlns:r="http://schemas.openxmlformats.org/officeDocument/2006/relationships" xmlns:m="http://schemas.openxmlformats.org/officeDocument/2006/math" xmlns:v="urn:schemas-microsoft-com:vml" xmlns:wp="http://schemas.openxmlformats.org/drawingml/2006/wordprocessingDrawing" xmlns:w10="urn:schemas-microsoft-com:office:word" xmlns:w="http://schemas.openxmlformats.org/wordprocessingml/2006/main" xmlns:wne="http://schemas.microsoft.com/office/word/2006/wordml">
+<w:endnotes xmlns:wpc="http://schemas.microsoft.com/office/word/2010/wordprocessingCanvas" xmlns:mc="http://schemas.openxmlformats.org/markup-compatibility/2006" xmlns:o="urn:schemas-microsoft-com:office:office" xmlns:r="http://schemas.openxmlformats.org/officeDocument/2006/relationships" xmlns:m="http://schemas.openxmlformats.org/officeDocument/2006/math" xmlns:v="urn:schemas-microsoft-com:vml" xmlns:wp14="http://schemas.microsoft.com/office/word/2010/wordprocessingDrawing" xmlns:wp="http://schemas.openxmlformats.org/drawingml/2006/wordprocessingDrawing" xmlns:w10="urn:schemas-microsoft-com:office:word" xmlns:w="http://schemas.openxmlformats.org/wordprocessingml/2006/main" xmlns:w14="http://schemas.microsoft.com/office/word/2010/wordml" xmlns:wpg="http://schemas.microsoft.com/office/word/2010/wordprocessingGroup" xmlns:wpi="http://schemas.microsoft.com/office/word/2010/wordprocessingInk" xmlns:wne="http://schemas.microsoft.com/office/word/2006/wordml" xmlns:wps="http://schemas.microsoft.com/office/word/2010/wordprocessingShape" mc:Ignorable="w14 wp14">
   <w:endnote w:type="separator" w:id="-1">
     <w:p>
       <w:pPr>
@@ -4493,7 +4689,7 @@
 </file>
 
 <file path=word/footnotes.xml><?xml version="1.0" encoding="utf-8"?>
-<w:footnotes xmlns:ve="http://schemas.openxmlformats.org/markup-compatibility/2006" xmlns:o="urn:schemas-microsoft-com:office:office" xmlns:r="http://schemas.openxmlformats.org/officeDocument/2006/relationships" xmlns:m="http://schemas.openxmlformats.org/officeDocument/2006/math" xmlns:v="urn:schemas-microsoft-com:vml" xmlns:wp="http://schemas.openxmlformats.org/drawingml/2006/wordprocessingDrawing" xmlns:w10="urn:schemas-microsoft-com:office:word" xmlns:w="http://schemas.openxmlformats.org/wordprocessingml/2006/main" xmlns:wne="http://schemas.microsoft.com/office/word/2006/wordml">
+<w:footnotes xmlns:wpc="http://schemas.microsoft.com/office/word/2010/wordprocessingCanvas" xmlns:mc="http://schemas.openxmlformats.org/markup-compatibility/2006" xmlns:o="urn:schemas-microsoft-com:office:office" xmlns:r="http://schemas.openxmlformats.org/officeDocument/2006/relationships" xmlns:m="http://schemas.openxmlformats.org/officeDocument/2006/math" xmlns:v="urn:schemas-microsoft-com:vml" xmlns:wp14="http://schemas.microsoft.com/office/word/2010/wordprocessingDrawing" xmlns:wp="http://schemas.openxmlformats.org/drawingml/2006/wordprocessingDrawing" xmlns:w10="urn:schemas-microsoft-com:office:word" xmlns:w="http://schemas.openxmlformats.org/wordprocessingml/2006/main" xmlns:w14="http://schemas.microsoft.com/office/word/2010/wordml" xmlns:wpg="http://schemas.microsoft.com/office/word/2010/wordprocessingGroup" xmlns:wpi="http://schemas.microsoft.com/office/word/2010/wordprocessingInk" xmlns:wne="http://schemas.microsoft.com/office/word/2006/wordml" xmlns:wps="http://schemas.microsoft.com/office/word/2010/wordprocessingShape" mc:Ignorable="w14 wp14">
   <w:footnote w:type="separator" w:id="-1">
     <w:p>
       <w:pPr>
@@ -4518,7 +4714,7 @@
 </file>
 
 <file path=word/header1.xml><?xml version="1.0" encoding="utf-8"?>
-<w:hdr xmlns:ve="http://schemas.openxmlformats.org/markup-compatibility/2006" xmlns:o="urn:schemas-microsoft-com:office:office" xmlns:r="http://schemas.openxmlformats.org/officeDocument/2006/relationships" xmlns:m="http://schemas.openxmlformats.org/officeDocument/2006/math" xmlns:v="urn:schemas-microsoft-com:vml" xmlns:wp="http://schemas.openxmlformats.org/drawingml/2006/wordprocessingDrawing" xmlns:w10="urn:schemas-microsoft-com:office:word" xmlns:w="http://schemas.openxmlformats.org/wordprocessingml/2006/main" xmlns:wne="http://schemas.microsoft.com/office/word/2006/wordml">
+<w:hdr xmlns:wpc="http://schemas.microsoft.com/office/word/2010/wordprocessingCanvas" xmlns:mc="http://schemas.openxmlformats.org/markup-compatibility/2006" xmlns:o="urn:schemas-microsoft-com:office:office" xmlns:r="http://schemas.openxmlformats.org/officeDocument/2006/relationships" xmlns:m="http://schemas.openxmlformats.org/officeDocument/2006/math" xmlns:v="urn:schemas-microsoft-com:vml" xmlns:wp14="http://schemas.microsoft.com/office/word/2010/wordprocessingDrawing" xmlns:wp="http://schemas.openxmlformats.org/drawingml/2006/wordprocessingDrawing" xmlns:w10="urn:schemas-microsoft-com:office:word" xmlns:w="http://schemas.openxmlformats.org/wordprocessingml/2006/main" xmlns:w14="http://schemas.microsoft.com/office/word/2010/wordml" xmlns:wpg="http://schemas.microsoft.com/office/word/2010/wordprocessingGroup" xmlns:wpi="http://schemas.microsoft.com/office/word/2010/wordprocessingInk" xmlns:wne="http://schemas.microsoft.com/office/word/2006/wordml" xmlns:wps="http://schemas.microsoft.com/office/word/2010/wordprocessingShape" mc:Ignorable="w14 wp14">
   <w:tbl>
     <w:tblPr>
       <w:tblW w:w="5000" w:type="pct"/>
@@ -4532,7 +4728,7 @@
         <w:left w:w="71" w:type="dxa"/>
         <w:right w:w="71" w:type="dxa"/>
       </w:tblCellMar>
-      <w:tblLook w:val="0000"/>
+      <w:tblLook w:val="0000" w:firstRow="0" w:lastRow="0" w:firstColumn="0" w:lastColumn="0" w:noHBand="0" w:noVBand="0"/>
     </w:tblPr>
     <w:tblGrid>
       <w:gridCol w:w="1683"/>
@@ -4594,79 +4790,20 @@
           <w:pPr>
             <w:jc w:val="center"/>
           </w:pPr>
-          <w:r>
-            <w:rPr>
-              <w:noProof/>
-              <w:lang w:eastAsia="es-ES"/>
-            </w:rPr>
-            <w:drawing>
-              <wp:anchor distT="0" distB="0" distL="114300" distR="114300" simplePos="0" relativeHeight="251660288" behindDoc="0" locked="0" layoutInCell="1" allowOverlap="1">
-                <wp:simplePos x="0" y="0"/>
-                <wp:positionH relativeFrom="column">
-                  <wp:posOffset>53340</wp:posOffset>
-                </wp:positionH>
-                <wp:positionV relativeFrom="paragraph">
-                  <wp:posOffset>124460</wp:posOffset>
-                </wp:positionV>
-                <wp:extent cx="1143000" cy="409575"/>
-                <wp:effectExtent l="19050" t="0" r="0" b="0"/>
-                <wp:wrapSquare wrapText="bothSides"/>
-                <wp:docPr id="4" name="Imagen 1" descr="1"/>
-                <wp:cNvGraphicFramePr>
-                  <a:graphicFrameLocks xmlns:a="http://schemas.openxmlformats.org/drawingml/2006/main" noChangeAspect="1"/>
-                </wp:cNvGraphicFramePr>
-                <a:graphic xmlns:a="http://schemas.openxmlformats.org/drawingml/2006/main">
-                  <a:graphicData uri="http://schemas.openxmlformats.org/drawingml/2006/picture">
-                    <pic:pic xmlns:pic="http://schemas.openxmlformats.org/drawingml/2006/picture">
-                      <pic:nvPicPr>
-                        <pic:cNvPr id="0" name="Imagen 1" descr="1"/>
-                        <pic:cNvPicPr>
-                          <a:picLocks noChangeAspect="1" noChangeArrowheads="1"/>
-                        </pic:cNvPicPr>
-                      </pic:nvPicPr>
-                      <pic:blipFill>
-                        <a:blip r:embed="rId1"/>
-                        <a:srcRect/>
-                        <a:stretch>
-                          <a:fillRect/>
-                        </a:stretch>
-                      </pic:blipFill>
-                      <pic:spPr bwMode="auto">
-                        <a:xfrm>
-                          <a:off x="0" y="0"/>
-                          <a:ext cx="1143000" cy="409575"/>
-                        </a:xfrm>
-                        <a:prstGeom prst="rect">
-                          <a:avLst/>
-                        </a:prstGeom>
-                        <a:noFill/>
-                        <a:ln w="9525">
-                          <a:noFill/>
-                          <a:miter lim="800000"/>
-                          <a:headEnd/>
-                          <a:tailEnd/>
-                        </a:ln>
-                      </pic:spPr>
-                    </pic:pic>
-                  </a:graphicData>
-                </a:graphic>
-              </wp:anchor>
-            </w:drawing>
-          </w:r>
         </w:p>
       </w:tc>
     </w:tr>
   </w:tbl>
   <w:p>
     <w:pPr>
-      <w:pStyle w:val="Encabezado"/>
+      <w:pStyle w:val="Header"/>
     </w:pPr>
   </w:p>
 </w:hdr>
 </file>
 
 <file path=word/numbering.xml><?xml version="1.0" encoding="utf-8"?>
-<w:numbering xmlns:ve="http://schemas.openxmlformats.org/markup-compatibility/2006" xmlns:o="urn:schemas-microsoft-com:office:office" xmlns:r="http://schemas.openxmlformats.org/officeDocument/2006/relationships" xmlns:m="http://schemas.openxmlformats.org/officeDocument/2006/math" xmlns:v="urn:schemas-microsoft-com:vml" xmlns:wp="http://schemas.openxmlformats.org/drawingml/2006/wordprocessingDrawing" xmlns:w10="urn:schemas-microsoft-com:office:word" xmlns:w="http://schemas.openxmlformats.org/wordprocessingml/2006/main" xmlns:wne="http://schemas.microsoft.com/office/word/2006/wordml">
+<w:numbering xmlns:wpc="http://schemas.microsoft.com/office/word/2010/wordprocessingCanvas" xmlns:mc="http://schemas.openxmlformats.org/markup-compatibility/2006" xmlns:o="urn:schemas-microsoft-com:office:office" xmlns:r="http://schemas.openxmlformats.org/officeDocument/2006/relationships" xmlns:m="http://schemas.openxmlformats.org/officeDocument/2006/math" xmlns:v="urn:schemas-microsoft-com:vml" xmlns:wp14="http://schemas.microsoft.com/office/word/2010/wordprocessingDrawing" xmlns:wp="http://schemas.openxmlformats.org/drawingml/2006/wordprocessingDrawing" xmlns:w10="urn:schemas-microsoft-com:office:word" xmlns:w="http://schemas.openxmlformats.org/wordprocessingml/2006/main" xmlns:w14="http://schemas.microsoft.com/office/word/2010/wordml" xmlns:wpg="http://schemas.microsoft.com/office/word/2010/wordprocessingGroup" xmlns:wpi="http://schemas.microsoft.com/office/word/2010/wordprocessingInk" xmlns:wne="http://schemas.microsoft.com/office/word/2006/wordml" xmlns:wps="http://schemas.microsoft.com/office/word/2010/wordprocessingShape" mc:Ignorable="w14 wp14">
   <w:abstractNum w:abstractNumId="0">
     <w:nsid w:val="07D23CFA"/>
     <w:multiLevelType w:val="hybridMultilevel"/>
@@ -6297,7 +6434,7 @@
 </file>
 
 <file path=word/styles.xml><?xml version="1.0" encoding="utf-8"?>
-<w:styles xmlns:r="http://schemas.openxmlformats.org/officeDocument/2006/relationships" xmlns:w="http://schemas.openxmlformats.org/wordprocessingml/2006/main">
+<w:styles xmlns:mc="http://schemas.openxmlformats.org/markup-compatibility/2006" xmlns:r="http://schemas.openxmlformats.org/officeDocument/2006/relationships" xmlns:w="http://schemas.openxmlformats.org/wordprocessingml/2006/main" xmlns:w14="http://schemas.microsoft.com/office/word/2010/wordml" mc:Ignorable="w14">
   <w:docDefaults>
     <w:rPrDefault>
       <w:rPr>
@@ -6457,11 +6594,11 @@
     <w:qFormat/>
     <w:rsid w:val="00C21E89"/>
   </w:style>
-  <w:style w:type="paragraph" w:styleId="Ttulo2">
+  <w:style w:type="paragraph" w:styleId="Heading2">
     <w:name w:val="heading 2"/>
     <w:basedOn w:val="Normal"/>
     <w:next w:val="Normal"/>
-    <w:link w:val="Ttulo2Car"/>
+    <w:link w:val="Heading2Char"/>
     <w:uiPriority w:val="9"/>
     <w:semiHidden/>
     <w:unhideWhenUsed/>
@@ -6482,11 +6619,11 @@
       <w:szCs w:val="26"/>
     </w:rPr>
   </w:style>
-  <w:style w:type="paragraph" w:styleId="Ttulo3">
+  <w:style w:type="paragraph" w:styleId="Heading3">
     <w:name w:val="heading 3"/>
     <w:basedOn w:val="Normal"/>
     <w:next w:val="Normal"/>
-    <w:link w:val="Ttulo3Car"/>
+    <w:link w:val="Heading3Char"/>
     <w:uiPriority w:val="9"/>
     <w:semiHidden/>
     <w:unhideWhenUsed/>
@@ -6505,10 +6642,10 @@
       <w:color w:val="4F81BD" w:themeColor="accent1"/>
     </w:rPr>
   </w:style>
-  <w:style w:type="paragraph" w:styleId="Ttulo4">
+  <w:style w:type="paragraph" w:styleId="Heading4">
     <w:name w:val="heading 4"/>
     <w:basedOn w:val="Normal"/>
-    <w:link w:val="Ttulo4Car"/>
+    <w:link w:val="Heading4Char"/>
     <w:uiPriority w:val="9"/>
     <w:qFormat/>
     <w:rsid w:val="009A09FF"/>
@@ -6525,11 +6662,11 @@
       <w:lang w:eastAsia="es-ES"/>
     </w:rPr>
   </w:style>
-  <w:style w:type="paragraph" w:styleId="Ttulo5">
+  <w:style w:type="paragraph" w:styleId="Heading5">
     <w:name w:val="heading 5"/>
     <w:basedOn w:val="Normal"/>
     <w:next w:val="Normal"/>
-    <w:link w:val="Ttulo5Car"/>
+    <w:link w:val="Heading5Char"/>
     <w:uiPriority w:val="9"/>
     <w:semiHidden/>
     <w:unhideWhenUsed/>
@@ -6546,18 +6683,17 @@
       <w:color w:val="243F60" w:themeColor="accent1" w:themeShade="7F"/>
     </w:rPr>
   </w:style>
-  <w:style w:type="character" w:default="1" w:styleId="Fuentedeprrafopredeter">
+  <w:style w:type="character" w:default="1" w:styleId="DefaultParagraphFont">
     <w:name w:val="Default Paragraph Font"/>
     <w:uiPriority w:val="1"/>
     <w:semiHidden/>
     <w:unhideWhenUsed/>
   </w:style>
-  <w:style w:type="table" w:default="1" w:styleId="Tablanormal">
+  <w:style w:type="table" w:default="1" w:styleId="TableNormal">
     <w:name w:val="Normal Table"/>
     <w:uiPriority w:val="99"/>
     <w:semiHidden/>
     <w:unhideWhenUsed/>
-    <w:qFormat/>
     <w:tblPr>
       <w:tblInd w:w="0" w:type="dxa"/>
       <w:tblCellMar>
@@ -6568,16 +6704,16 @@
       </w:tblCellMar>
     </w:tblPr>
   </w:style>
-  <w:style w:type="numbering" w:default="1" w:styleId="Sinlista">
+  <w:style w:type="numbering" w:default="1" w:styleId="NoList">
     <w:name w:val="No List"/>
     <w:uiPriority w:val="99"/>
     <w:semiHidden/>
     <w:unhideWhenUsed/>
   </w:style>
-  <w:style w:type="character" w:customStyle="1" w:styleId="Ttulo4Car">
-    <w:name w:val="Título 4 Car"/>
-    <w:basedOn w:val="Fuentedeprrafopredeter"/>
-    <w:link w:val="Ttulo4"/>
+  <w:style w:type="character" w:customStyle="1" w:styleId="Heading4Char">
+    <w:name w:val="Heading 4 Char"/>
+    <w:basedOn w:val="DefaultParagraphFont"/>
+    <w:link w:val="Heading4"/>
     <w:uiPriority w:val="9"/>
     <w:rsid w:val="009A09FF"/>
     <w:rPr>
@@ -6605,9 +6741,9 @@
       <w:lang w:eastAsia="es-ES"/>
     </w:rPr>
   </w:style>
-  <w:style w:type="character" w:styleId="MquinadeescribirHTML">
+  <w:style w:type="character" w:styleId="HTMLTypewriter">
     <w:name w:val="HTML Typewriter"/>
-    <w:basedOn w:val="Fuentedeprrafopredeter"/>
+    <w:basedOn w:val="DefaultParagraphFont"/>
     <w:uiPriority w:val="99"/>
     <w:semiHidden/>
     <w:unhideWhenUsed/>
@@ -6618,10 +6754,10 @@
       <w:szCs w:val="20"/>
     </w:rPr>
   </w:style>
-  <w:style w:type="paragraph" w:styleId="HTMLconformatoprevio">
+  <w:style w:type="paragraph" w:styleId="HTMLPreformatted">
     <w:name w:val="HTML Preformatted"/>
     <w:basedOn w:val="Normal"/>
-    <w:link w:val="HTMLconformatoprevioCar"/>
+    <w:link w:val="HTMLPreformattedChar"/>
     <w:uiPriority w:val="99"/>
     <w:semiHidden/>
     <w:unhideWhenUsed/>
@@ -6654,10 +6790,10 @@
       <w:lang w:eastAsia="es-ES"/>
     </w:rPr>
   </w:style>
-  <w:style w:type="character" w:customStyle="1" w:styleId="HTMLconformatoprevioCar">
-    <w:name w:val="HTML con formato previo Car"/>
-    <w:basedOn w:val="Fuentedeprrafopredeter"/>
-    <w:link w:val="HTMLconformatoprevio"/>
+  <w:style w:type="character" w:customStyle="1" w:styleId="HTMLPreformattedChar">
+    <w:name w:val="HTML Preformatted Char"/>
+    <w:basedOn w:val="DefaultParagraphFont"/>
+    <w:link w:val="HTMLPreformatted"/>
     <w:uiPriority w:val="99"/>
     <w:semiHidden/>
     <w:rsid w:val="00311346"/>
@@ -6668,10 +6804,10 @@
       <w:lang w:eastAsia="es-ES"/>
     </w:rPr>
   </w:style>
-  <w:style w:type="character" w:customStyle="1" w:styleId="Ttulo2Car">
-    <w:name w:val="Título 2 Car"/>
-    <w:basedOn w:val="Fuentedeprrafopredeter"/>
-    <w:link w:val="Ttulo2"/>
+  <w:style w:type="character" w:customStyle="1" w:styleId="Heading2Char">
+    <w:name w:val="Heading 2 Char"/>
+    <w:basedOn w:val="DefaultParagraphFont"/>
+    <w:link w:val="Heading2"/>
     <w:uiPriority w:val="9"/>
     <w:semiHidden/>
     <w:rsid w:val="00311346"/>
@@ -6684,9 +6820,9 @@
       <w:szCs w:val="26"/>
     </w:rPr>
   </w:style>
-  <w:style w:type="character" w:styleId="Hipervnculo">
+  <w:style w:type="character" w:styleId="Hyperlink">
     <w:name w:val="Hyperlink"/>
-    <w:basedOn w:val="Fuentedeprrafopredeter"/>
+    <w:basedOn w:val="DefaultParagraphFont"/>
     <w:uiPriority w:val="99"/>
     <w:semiHidden/>
     <w:unhideWhenUsed/>
@@ -6696,10 +6832,10 @@
       <w:u w:val="single"/>
     </w:rPr>
   </w:style>
-  <w:style w:type="paragraph" w:styleId="Textodeglobo">
+  <w:style w:type="paragraph" w:styleId="BalloonText">
     <w:name w:val="Balloon Text"/>
     <w:basedOn w:val="Normal"/>
-    <w:link w:val="TextodegloboCar"/>
+    <w:link w:val="BalloonTextChar"/>
     <w:uiPriority w:val="99"/>
     <w:semiHidden/>
     <w:unhideWhenUsed/>
@@ -6713,10 +6849,10 @@
       <w:szCs w:val="16"/>
     </w:rPr>
   </w:style>
-  <w:style w:type="character" w:customStyle="1" w:styleId="TextodegloboCar">
-    <w:name w:val="Texto de globo Car"/>
-    <w:basedOn w:val="Fuentedeprrafopredeter"/>
-    <w:link w:val="Textodeglobo"/>
+  <w:style w:type="character" w:customStyle="1" w:styleId="BalloonTextChar">
+    <w:name w:val="Balloon Text Char"/>
+    <w:basedOn w:val="DefaultParagraphFont"/>
+    <w:link w:val="BalloonText"/>
     <w:uiPriority w:val="99"/>
     <w:semiHidden/>
     <w:rsid w:val="00311346"/>
@@ -6726,10 +6862,10 @@
       <w:szCs w:val="16"/>
     </w:rPr>
   </w:style>
-  <w:style w:type="character" w:customStyle="1" w:styleId="Ttulo3Car">
-    <w:name w:val="Título 3 Car"/>
-    <w:basedOn w:val="Fuentedeprrafopredeter"/>
-    <w:link w:val="Ttulo3"/>
+  <w:style w:type="character" w:customStyle="1" w:styleId="Heading3Char">
+    <w:name w:val="Heading 3 Char"/>
+    <w:basedOn w:val="DefaultParagraphFont"/>
+    <w:link w:val="Heading3"/>
     <w:uiPriority w:val="9"/>
     <w:semiHidden/>
     <w:rsid w:val="00D4243A"/>
@@ -6740,10 +6876,10 @@
       <w:color w:val="4F81BD" w:themeColor="accent1"/>
     </w:rPr>
   </w:style>
-  <w:style w:type="character" w:customStyle="1" w:styleId="Ttulo5Car">
-    <w:name w:val="Título 5 Car"/>
-    <w:basedOn w:val="Fuentedeprrafopredeter"/>
-    <w:link w:val="Ttulo5"/>
+  <w:style w:type="character" w:customStyle="1" w:styleId="Heading5Char">
+    <w:name w:val="Heading 5 Char"/>
+    <w:basedOn w:val="DefaultParagraphFont"/>
+    <w:link w:val="Heading5"/>
     <w:uiPriority w:val="9"/>
     <w:semiHidden/>
     <w:rsid w:val="00D4243A"/>
@@ -6782,10 +6918,10 @@
   </w:style>
   <w:style w:type="character" w:customStyle="1" w:styleId="mediumtext">
     <w:name w:val="medium_text"/>
-    <w:basedOn w:val="Fuentedeprrafopredeter"/>
+    <w:basedOn w:val="DefaultParagraphFont"/>
     <w:rsid w:val="002B6433"/>
   </w:style>
-  <w:style w:type="paragraph" w:styleId="Prrafodelista">
+  <w:style w:type="paragraph" w:styleId="ListParagraph">
     <w:name w:val="List Paragraph"/>
     <w:basedOn w:val="Normal"/>
     <w:uiPriority w:val="34"/>
@@ -6796,12 +6932,11 @@
       <w:contextualSpacing/>
     </w:pPr>
   </w:style>
-  <w:style w:type="paragraph" w:styleId="Encabezado">
+  <w:style w:type="paragraph" w:styleId="Header">
     <w:name w:val="header"/>
     <w:basedOn w:val="Normal"/>
-    <w:link w:val="EncabezadoCar"/>
+    <w:link w:val="HeaderChar"/>
     <w:uiPriority w:val="99"/>
-    <w:semiHidden/>
     <w:unhideWhenUsed/>
     <w:rsid w:val="006A571E"/>
     <w:pPr>
@@ -6812,20 +6947,18 @@
       <w:spacing w:after="0" w:line="240" w:lineRule="auto"/>
     </w:pPr>
   </w:style>
-  <w:style w:type="character" w:customStyle="1" w:styleId="EncabezadoCar">
-    <w:name w:val="Encabezado Car"/>
-    <w:basedOn w:val="Fuentedeprrafopredeter"/>
-    <w:link w:val="Encabezado"/>
+  <w:style w:type="character" w:customStyle="1" w:styleId="HeaderChar">
+    <w:name w:val="Header Char"/>
+    <w:basedOn w:val="DefaultParagraphFont"/>
+    <w:link w:val="Header"/>
     <w:uiPriority w:val="99"/>
-    <w:semiHidden/>
     <w:rsid w:val="006A571E"/>
   </w:style>
-  <w:style w:type="paragraph" w:styleId="Piedepgina">
+  <w:style w:type="paragraph" w:styleId="Footer">
     <w:name w:val="footer"/>
     <w:basedOn w:val="Normal"/>
-    <w:link w:val="PiedepginaCar"/>
+    <w:link w:val="FooterChar"/>
     <w:uiPriority w:val="99"/>
-    <w:semiHidden/>
     <w:unhideWhenUsed/>
     <w:rsid w:val="006A571E"/>
     <w:pPr>
@@ -6836,13 +6969,202 @@
       <w:spacing w:after="0" w:line="240" w:lineRule="auto"/>
     </w:pPr>
   </w:style>
-  <w:style w:type="character" w:customStyle="1" w:styleId="PiedepginaCar">
-    <w:name w:val="Pie de página Car"/>
-    <w:basedOn w:val="Fuentedeprrafopredeter"/>
-    <w:link w:val="Piedepgina"/>
+  <w:style w:type="character" w:customStyle="1" w:styleId="FooterChar">
+    <w:name w:val="Footer Char"/>
+    <w:basedOn w:val="DefaultParagraphFont"/>
+    <w:link w:val="Footer"/>
+    <w:uiPriority w:val="99"/>
+    <w:rsid w:val="006A571E"/>
+  </w:style>
+</w:styles>
+</file>
+
+<file path=word/stylesWithEffects.xml><?xml version="1.0" encoding="utf-8"?>
+<w:styles xmlns:wpc="http://schemas.microsoft.com/office/word/2010/wordprocessingCanvas" xmlns:mc="http://schemas.openxmlformats.org/markup-compatibility/2006" xmlns:o="urn:schemas-microsoft-com:office:office" xmlns:r="http://schemas.openxmlformats.org/officeDocument/2006/relationships" xmlns:m="http://schemas.openxmlformats.org/officeDocument/2006/math" xmlns:v="urn:schemas-microsoft-com:vml" xmlns:wp14="http://schemas.microsoft.com/office/word/2010/wordprocessingDrawing" xmlns:wp="http://schemas.openxmlformats.org/drawingml/2006/wordprocessingDrawing" xmlns:w10="urn:schemas-microsoft-com:office:word" xmlns:w="http://schemas.openxmlformats.org/wordprocessingml/2006/main" xmlns:w14="http://schemas.microsoft.com/office/word/2010/wordml" xmlns:wpg="http://schemas.microsoft.com/office/word/2010/wordprocessingGroup" xmlns:wpi="http://schemas.microsoft.com/office/word/2010/wordprocessingInk" xmlns:wne="http://schemas.microsoft.com/office/word/2006/wordml" xmlns:wps="http://schemas.microsoft.com/office/word/2010/wordprocessingShape" mc:Ignorable="w14 wp14">
+  <w:docDefaults>
+    <w:rPrDefault>
+      <w:rPr>
+        <w:rFonts w:asciiTheme="minorHAnsi" w:eastAsiaTheme="minorEastAsia" w:hAnsiTheme="minorHAnsi" w:cstheme="minorBidi"/>
+        <w:sz w:val="22"/>
+        <w:szCs w:val="22"/>
+        <w:lang w:val="es-AR" w:eastAsia="es-AR" w:bidi="ar-SA"/>
+      </w:rPr>
+    </w:rPrDefault>
+    <w:pPrDefault>
+      <w:pPr>
+        <w:spacing w:after="200" w:line="276" w:lineRule="auto"/>
+      </w:pPr>
+    </w:pPrDefault>
+  </w:docDefaults>
+  <w:latentStyles w:defLockedState="0" w:defUIPriority="99" w:defSemiHidden="1" w:defUnhideWhenUsed="1" w:defQFormat="0" w:count="267">
+    <w:lsdException w:name="Normal" w:semiHidden="0" w:uiPriority="0" w:unhideWhenUsed="0" w:qFormat="1"/>
+    <w:lsdException w:name="heading 1" w:semiHidden="0" w:uiPriority="9" w:unhideWhenUsed="0" w:qFormat="1"/>
+    <w:lsdException w:name="heading 2" w:uiPriority="9" w:qFormat="1"/>
+    <w:lsdException w:name="heading 3" w:uiPriority="9" w:qFormat="1"/>
+    <w:lsdException w:name="heading 4" w:uiPriority="9" w:qFormat="1"/>
+    <w:lsdException w:name="heading 5" w:uiPriority="9" w:qFormat="1"/>
+    <w:lsdException w:name="heading 6" w:uiPriority="9" w:qFormat="1"/>
+    <w:lsdException w:name="heading 7" w:uiPriority="9" w:qFormat="1"/>
+    <w:lsdException w:name="heading 8" w:uiPriority="9" w:qFormat="1"/>
+    <w:lsdException w:name="heading 9" w:uiPriority="9" w:qFormat="1"/>
+    <w:lsdException w:name="toc 1" w:uiPriority="39"/>
+    <w:lsdException w:name="toc 2" w:uiPriority="39"/>
+    <w:lsdException w:name="toc 3" w:uiPriority="39"/>
+    <w:lsdException w:name="toc 4" w:uiPriority="39"/>
+    <w:lsdException w:name="toc 5" w:uiPriority="39"/>
+    <w:lsdException w:name="toc 6" w:uiPriority="39"/>
+    <w:lsdException w:name="toc 7" w:uiPriority="39"/>
+    <w:lsdException w:name="toc 8" w:uiPriority="39"/>
+    <w:lsdException w:name="toc 9" w:uiPriority="39"/>
+    <w:lsdException w:name="caption" w:uiPriority="35" w:qFormat="1"/>
+    <w:lsdException w:name="Title" w:semiHidden="0" w:uiPriority="10" w:unhideWhenUsed="0" w:qFormat="1"/>
+    <w:lsdException w:name="Default Paragraph Font" w:uiPriority="1"/>
+    <w:lsdException w:name="Subtitle" w:semiHidden="0" w:uiPriority="11" w:unhideWhenUsed="0" w:qFormat="1"/>
+    <w:lsdException w:name="Strong" w:semiHidden="0" w:uiPriority="22" w:unhideWhenUsed="0" w:qFormat="1"/>
+    <w:lsdException w:name="Emphasis" w:semiHidden="0" w:uiPriority="20" w:unhideWhenUsed="0" w:qFormat="1"/>
+    <w:lsdException w:name="Table Grid" w:semiHidden="0" w:uiPriority="59" w:unhideWhenUsed="0"/>
+    <w:lsdException w:name="Placeholder Text" w:unhideWhenUsed="0"/>
+    <w:lsdException w:name="No Spacing" w:semiHidden="0" w:uiPriority="1" w:unhideWhenUsed="0" w:qFormat="1"/>
+    <w:lsdException w:name="Light Shading" w:semiHidden="0" w:uiPriority="60" w:unhideWhenUsed="0"/>
+    <w:lsdException w:name="Light List" w:semiHidden="0" w:uiPriority="61" w:unhideWhenUsed="0"/>
+    <w:lsdException w:name="Light Grid" w:semiHidden="0" w:uiPriority="62" w:unhideWhenUsed="0"/>
+    <w:lsdException w:name="Medium Shading 1" w:semiHidden="0" w:uiPriority="63" w:unhideWhenUsed="0"/>
+    <w:lsdException w:name="Medium Shading 2" w:semiHidden="0" w:uiPriority="64" w:unhideWhenUsed="0"/>
+    <w:lsdException w:name="Medium List 1" w:semiHidden="0" w:uiPriority="65" w:unhideWhenUsed="0"/>
+    <w:lsdException w:name="Medium List 2" w:semiHidden="0" w:uiPriority="66" w:unhideWhenUsed="0"/>
+    <w:lsdException w:name="Medium Grid 1" w:semiHidden="0" w:uiPriority="67" w:unhideWhenUsed="0"/>
+    <w:lsdException w:name="Medium Grid 2" w:semiHidden="0" w:uiPriority="68" w:unhideWhenUsed="0"/>
+    <w:lsdException w:name="Medium Grid 3" w:semiHidden="0" w:uiPriority="69" w:unhideWhenUsed="0"/>
+    <w:lsdException w:name="Dark List" w:semiHidden="0" w:uiPriority="70" w:unhideWhenUsed="0"/>
+    <w:lsdException w:name="Colorful Shading" w:semiHidden="0" w:uiPriority="71" w:unhideWhenUsed="0"/>
+    <w:lsdException w:name="Colorful List" w:semiHidden="0" w:uiPriority="72" w:unhideWhenUsed="0"/>
+    <w:lsdException w:name="Colorful Grid" w:semiHidden="0" w:uiPriority="73" w:unhideWhenUsed="0"/>
+    <w:lsdException w:name="Light Shading Accent 1" w:semiHidden="0" w:uiPriority="60" w:unhideWhenUsed="0"/>
+    <w:lsdException w:name="Light List Accent 1" w:semiHidden="0" w:uiPriority="61" w:unhideWhenUsed="0"/>
+    <w:lsdException w:name="Light Grid Accent 1" w:semiHidden="0" w:uiPriority="62" w:unhideWhenUsed="0"/>
+    <w:lsdException w:name="Medium Shading 1 Accent 1" w:semiHidden="0" w:uiPriority="63" w:unhideWhenUsed="0"/>
+    <w:lsdException w:name="Medium Shading 2 Accent 1" w:semiHidden="0" w:uiPriority="64" w:unhideWhenUsed="0"/>
+    <w:lsdException w:name="Medium List 1 Accent 1" w:semiHidden="0" w:uiPriority="65" w:unhideWhenUsed="0"/>
+    <w:lsdException w:name="Revision" w:unhideWhenUsed="0"/>
+    <w:lsdException w:name="List Paragraph" w:semiHidden="0" w:uiPriority="34" w:unhideWhenUsed="0" w:qFormat="1"/>
+    <w:lsdException w:name="Quote" w:semiHidden="0" w:uiPriority="29" w:unhideWhenUsed="0" w:qFormat="1"/>
+    <w:lsdException w:name="Intense Quote" w:semiHidden="0" w:uiPriority="30" w:unhideWhenUsed="0" w:qFormat="1"/>
+    <w:lsdException w:name="Medium List 2 Accent 1" w:semiHidden="0" w:uiPriority="66" w:unhideWhenUsed="0"/>
+    <w:lsdException w:name="Medium Grid 1 Accent 1" w:semiHidden="0" w:uiPriority="67" w:unhideWhenUsed="0"/>
+    <w:lsdException w:name="Medium Grid 2 Accent 1" w:semiHidden="0" w:uiPriority="68" w:unhideWhenUsed="0"/>
+    <w:lsdException w:name="Medium Grid 3 Accent 1" w:semiHidden="0" w:uiPriority="69" w:unhideWhenUsed="0"/>
+    <w:lsdException w:name="Dark List Accent 1" w:semiHidden="0" w:uiPriority="70" w:unhideWhenUsed="0"/>
+    <w:lsdException w:name="Colorful Shading Accent 1" w:semiHidden="0" w:uiPriority="71" w:unhideWhenUsed="0"/>
+    <w:lsdException w:name="Colorful List Accent 1" w:semiHidden="0" w:uiPriority="72" w:unhideWhenUsed="0"/>
+    <w:lsdException w:name="Colorful Grid Accent 1" w:semiHidden="0" w:uiPriority="73" w:unhideWhenUsed="0"/>
+    <w:lsdException w:name="Light Shading Accent 2" w:semiHidden="0" w:uiPriority="60" w:unhideWhenUsed="0"/>
+    <w:lsdException w:name="Light List Accent 2" w:semiHidden="0" w:uiPriority="61" w:unhideWhenUsed="0"/>
+    <w:lsdException w:name="Light Grid Accent 2" w:semiHidden="0" w:uiPriority="62" w:unhideWhenUsed="0"/>
+    <w:lsdException w:name="Medium Shading 1 Accent 2" w:semiHidden="0" w:uiPriority="63" w:unhideWhenUsed="0"/>
+    <w:lsdException w:name="Medium Shading 2 Accent 2" w:semiHidden="0" w:uiPriority="64" w:unhideWhenUsed="0"/>
+    <w:lsdException w:name="Medium List 1 Accent 2" w:semiHidden="0" w:uiPriority="65" w:unhideWhenUsed="0"/>
+    <w:lsdException w:name="Medium List 2 Accent 2" w:semiHidden="0" w:uiPriority="66" w:unhideWhenUsed="0"/>
+    <w:lsdException w:name="Medium Grid 1 Accent 2" w:semiHidden="0" w:uiPriority="67" w:unhideWhenUsed="0"/>
+    <w:lsdException w:name="Medium Grid 2 Accent 2" w:semiHidden="0" w:uiPriority="68" w:unhideWhenUsed="0"/>
+    <w:lsdException w:name="Medium Grid 3 Accent 2" w:semiHidden="0" w:uiPriority="69" w:unhideWhenUsed="0"/>
+    <w:lsdException w:name="Dark List Accent 2" w:semiHidden="0" w:uiPriority="70" w:unhideWhenUsed="0"/>
+    <w:lsdException w:name="Colorful Shading Accent 2" w:semiHidden="0" w:uiPriority="71" w:unhideWhenUsed="0"/>
+    <w:lsdException w:name="Colorful List Accent 2" w:semiHidden="0" w:uiPriority="72" w:unhideWhenUsed="0"/>
+    <w:lsdException w:name="Colorful Grid Accent 2" w:semiHidden="0" w:uiPriority="73" w:unhideWhenUsed="0"/>
+    <w:lsdException w:name="Light Shading Accent 3" w:semiHidden="0" w:uiPriority="60" w:unhideWhenUsed="0"/>
+    <w:lsdException w:name="Light List Accent 3" w:semiHidden="0" w:uiPriority="61" w:unhideWhenUsed="0"/>
+    <w:lsdException w:name="Light Grid Accent 3" w:semiHidden="0" w:uiPriority="62" w:unhideWhenUsed="0"/>
+    <w:lsdException w:name="Medium Shading 1 Accent 3" w:semiHidden="0" w:uiPriority="63" w:unhideWhenUsed="0"/>
+    <w:lsdException w:name="Medium Shading 2 Accent 3" w:semiHidden="0" w:uiPriority="64" w:unhideWhenUsed="0"/>
+    <w:lsdException w:name="Medium List 1 Accent 3" w:semiHidden="0" w:uiPriority="65" w:unhideWhenUsed="0"/>
+    <w:lsdException w:name="Medium List 2 Accent 3" w:semiHidden="0" w:uiPriority="66" w:unhideWhenUsed="0"/>
+    <w:lsdException w:name="Medium Grid 1 Accent 3" w:semiHidden="0" w:uiPriority="67" w:unhideWhenUsed="0"/>
+    <w:lsdException w:name="Medium Grid 2 Accent 3" w:semiHidden="0" w:uiPriority="68" w:unhideWhenUsed="0"/>
+    <w:lsdException w:name="Medium Grid 3 Accent 3" w:semiHidden="0" w:uiPriority="69" w:unhideWhenUsed="0"/>
+    <w:lsdException w:name="Dark List Accent 3" w:semiHidden="0" w:uiPriority="70" w:unhideWhenUsed="0"/>
+    <w:lsdException w:name="Colorful Shading Accent 3" w:semiHidden="0" w:uiPriority="71" w:unhideWhenUsed="0"/>
+    <w:lsdException w:name="Colorful List Accent 3" w:semiHidden="0" w:uiPriority="72" w:unhideWhenUsed="0"/>
+    <w:lsdException w:name="Colorful Grid Accent 3" w:semiHidden="0" w:uiPriority="73" w:unhideWhenUsed="0"/>
+    <w:lsdException w:name="Light Shading Accent 4" w:semiHidden="0" w:uiPriority="60" w:unhideWhenUsed="0"/>
+    <w:lsdException w:name="Light List Accent 4" w:semiHidden="0" w:uiPriority="61" w:unhideWhenUsed="0"/>
+    <w:lsdException w:name="Light Grid Accent 4" w:semiHidden="0" w:uiPriority="62" w:unhideWhenUsed="0"/>
+    <w:lsdException w:name="Medium Shading 1 Accent 4" w:semiHidden="0" w:uiPriority="63" w:unhideWhenUsed="0"/>
+    <w:lsdException w:name="Medium Shading 2 Accent 4" w:semiHidden="0" w:uiPriority="64" w:unhideWhenUsed="0"/>
+    <w:lsdException w:name="Medium List 1 Accent 4" w:semiHidden="0" w:uiPriority="65" w:unhideWhenUsed="0"/>
+    <w:lsdException w:name="Medium List 2 Accent 4" w:semiHidden="0" w:uiPriority="66" w:unhideWhenUsed="0"/>
+    <w:lsdException w:name="Medium Grid 1 Accent 4" w:semiHidden="0" w:uiPriority="67" w:unhideWhenUsed="0"/>
+    <w:lsdException w:name="Medium Grid 2 Accent 4" w:semiHidden="0" w:uiPriority="68" w:unhideWhenUsed="0"/>
+    <w:lsdException w:name="Medium Grid 3 Accent 4" w:semiHidden="0" w:uiPriority="69" w:unhideWhenUsed="0"/>
+    <w:lsdException w:name="Dark List Accent 4" w:semiHidden="0" w:uiPriority="70" w:unhideWhenUsed="0"/>
+    <w:lsdException w:name="Colorful Shading Accent 4" w:semiHidden="0" w:uiPriority="71" w:unhideWhenUsed="0"/>
+    <w:lsdException w:name="Colorful List Accent 4" w:semiHidden="0" w:uiPriority="72" w:unhideWhenUsed="0"/>
+    <w:lsdException w:name="Colorful Grid Accent 4" w:semiHidden="0" w:uiPriority="73" w:unhideWhenUsed="0"/>
+    <w:lsdException w:name="Light Shading Accent 5" w:semiHidden="0" w:uiPriority="60" w:unhideWhenUsed="0"/>
+    <w:lsdException w:name="Light List Accent 5" w:semiHidden="0" w:uiPriority="61" w:unhideWhenUsed="0"/>
+    <w:lsdException w:name="Light Grid Accent 5" w:semiHidden="0" w:uiPriority="62" w:unhideWhenUsed="0"/>
+    <w:lsdException w:name="Medium Shading 1 Accent 5" w:semiHidden="0" w:uiPriority="63" w:unhideWhenUsed="0"/>
+    <w:lsdException w:name="Medium Shading 2 Accent 5" w:semiHidden="0" w:uiPriority="64" w:unhideWhenUsed="0"/>
+    <w:lsdException w:name="Medium List 1 Accent 5" w:semiHidden="0" w:uiPriority="65" w:unhideWhenUsed="0"/>
+    <w:lsdException w:name="Medium List 2 Accent 5" w:semiHidden="0" w:uiPriority="66" w:unhideWhenUsed="0"/>
+    <w:lsdException w:name="Medium Grid 1 Accent 5" w:semiHidden="0" w:uiPriority="67" w:unhideWhenUsed="0"/>
+    <w:lsdException w:name="Medium Grid 2 Accent 5" w:semiHidden="0" w:uiPriority="68" w:unhideWhenUsed="0"/>
+    <w:lsdException w:name="Medium Grid 3 Accent 5" w:semiHidden="0" w:uiPriority="69" w:unhideWhenUsed="0"/>
+    <w:lsdException w:name="Dark List Accent 5" w:semiHidden="0" w:uiPriority="70" w:unhideWhenUsed="0"/>
+    <w:lsdException w:name="Colorful Shading Accent 5" w:semiHidden="0" w:uiPriority="71" w:unhideWhenUsed="0"/>
+    <w:lsdException w:name="Colorful List Accent 5" w:semiHidden="0" w:uiPriority="72" w:unhideWhenUsed="0"/>
+    <w:lsdException w:name="Colorful Grid Accent 5" w:semiHidden="0" w:uiPriority="73" w:unhideWhenUsed="0"/>
+    <w:lsdException w:name="Light Shading Accent 6" w:semiHidden="0" w:uiPriority="60" w:unhideWhenUsed="0"/>
+    <w:lsdException w:name="Light List Accent 6" w:semiHidden="0" w:uiPriority="61" w:unhideWhenUsed="0"/>
+    <w:lsdException w:name="Light Grid Accent 6" w:semiHidden="0" w:uiPriority="62" w:unhideWhenUsed="0"/>
+    <w:lsdException w:name="Medium Shading 1 Accent 6" w:semiHidden="0" w:uiPriority="63" w:unhideWhenUsed="0"/>
+    <w:lsdException w:name="Medium Shading 2 Accent 6" w:semiHidden="0" w:uiPriority="64" w:unhideWhenUsed="0"/>
+    <w:lsdException w:name="Medium List 1 Accent 6" w:semiHidden="0" w:uiPriority="65" w:unhideWhenUsed="0"/>
+    <w:lsdException w:name="Medium List 2 Accent 6" w:semiHidden="0" w:uiPriority="66" w:unhideWhenUsed="0"/>
+    <w:lsdException w:name="Medium Grid 1 Accent 6" w:semiHidden="0" w:uiPriority="67" w:unhideWhenUsed="0"/>
+    <w:lsdException w:name="Medium Grid 2 Accent 6" w:semiHidden="0" w:uiPriority="68" w:unhideWhenUsed="0"/>
+    <w:lsdException w:name="Medium Grid 3 Accent 6" w:semiHidden="0" w:uiPriority="69" w:unhideWhenUsed="0"/>
+    <w:lsdException w:name="Dark List Accent 6" w:semiHidden="0" w:uiPriority="70" w:unhideWhenUsed="0"/>
+    <w:lsdException w:name="Colorful Shading Accent 6" w:semiHidden="0" w:uiPriority="71" w:unhideWhenUsed="0"/>
+    <w:lsdException w:name="Colorful List Accent 6" w:semiHidden="0" w:uiPriority="72" w:unhideWhenUsed="0"/>
+    <w:lsdException w:name="Colorful Grid Accent 6" w:semiHidden="0" w:uiPriority="73" w:unhideWhenUsed="0"/>
+    <w:lsdException w:name="Subtle Emphasis" w:semiHidden="0" w:uiPriority="19" w:unhideWhenUsed="0" w:qFormat="1"/>
+    <w:lsdException w:name="Intense Emphasis" w:semiHidden="0" w:uiPriority="21" w:unhideWhenUsed="0" w:qFormat="1"/>
+    <w:lsdException w:name="Subtle Reference" w:semiHidden="0" w:uiPriority="31" w:unhideWhenUsed="0" w:qFormat="1"/>
+    <w:lsdException w:name="Intense Reference" w:semiHidden="0" w:uiPriority="32" w:unhideWhenUsed="0" w:qFormat="1"/>
+    <w:lsdException w:name="Book Title" w:semiHidden="0" w:uiPriority="33" w:unhideWhenUsed="0" w:qFormat="1"/>
+    <w:lsdException w:name="Bibliography" w:uiPriority="37"/>
+    <w:lsdException w:name="TOC Heading" w:uiPriority="39" w:qFormat="1"/>
+  </w:latentStyles>
+  <w:style w:type="paragraph" w:default="1" w:styleId="Normal">
+    <w:name w:val="Normal"/>
+    <w:qFormat/>
+  </w:style>
+  <w:style w:type="character" w:default="1" w:styleId="DefaultParagraphFont">
+    <w:name w:val="Default Paragraph Font"/>
+    <w:uiPriority w:val="1"/>
+    <w:semiHidden/>
+    <w:unhideWhenUsed/>
+  </w:style>
+  <w:style w:type="table" w:default="1" w:styleId="TableNormal">
+    <w:name w:val="Normal Table"/>
     <w:uiPriority w:val="99"/>
     <w:semiHidden/>
-    <w:rsid w:val="006A571E"/>
+    <w:unhideWhenUsed/>
+    <w:tblPr>
+      <w:tblInd w:w="0" w:type="dxa"/>
+      <w:tblCellMar>
+        <w:top w:w="0" w:type="dxa"/>
+        <w:left w:w="108" w:type="dxa"/>
+        <w:bottom w:w="0" w:type="dxa"/>
+        <w:right w:w="108" w:type="dxa"/>
+      </w:tblCellMar>
+    </w:tblPr>
+  </w:style>
+  <w:style w:type="numbering" w:default="1" w:styleId="NoList">
+    <w:name w:val="No List"/>
+    <w:uiPriority w:val="99"/>
+    <w:semiHidden/>
+    <w:unhideWhenUsed/>
   </w:style>
 </w:styles>
 </file>
@@ -7135,7 +7457,7 @@
 </file>
 
 <file path=customXml/itemProps1.xml><?xml version="1.0" encoding="utf-8"?>
-<ds:datastoreItem xmlns:ds="http://schemas.openxmlformats.org/officeDocument/2006/customXml" ds:itemID="{8FB56D56-4818-4E02-A873-5783CF78B86E}">
+<ds:datastoreItem xmlns:ds="http://schemas.openxmlformats.org/officeDocument/2006/customXml" ds:itemID="{258694A3-776F-4353-A31B-21EF532926B1}">
   <ds:schemaRefs>
     <ds:schemaRef ds:uri="http://schemas.openxmlformats.org/officeDocument/2006/bibliography"/>
   </ds:schemaRefs>

</xml_diff>